<commit_message>
Added publicity and contributing organizations
</commit_message>
<xml_diff>
--- a/GrantApplicationUHC.docx
+++ b/GrantApplicationUHC.docx
@@ -43,6 +43,11 @@
           <w:rFonts w:ascii="Times New Roman" w:hAnsi="Times New Roman" w:cs="Times New Roman"/>
         </w:rPr>
         <w:tab/>
+      </w:r>
+      <w:r>
+        <w:rPr>
+          <w:rFonts w:ascii="Times New Roman" w:hAnsi="Times New Roman" w:cs="Times New Roman"/>
+        </w:rPr>
         <w:t>The Utah Humanities Council</w:t>
       </w:r>
     </w:p>
@@ -106,6 +111,11 @@
           <w:rFonts w:ascii="Times New Roman" w:hAnsi="Times New Roman" w:cs="Times New Roman"/>
         </w:rPr>
         <w:tab/>
+      </w:r>
+      <w:r>
+        <w:rPr>
+          <w:rFonts w:ascii="Times New Roman" w:hAnsi="Times New Roman" w:cs="Times New Roman"/>
+        </w:rPr>
         <w:t xml:space="preserve">Greg Anderson, Jackson Murphy, and </w:t>
       </w:r>
       <w:proofErr w:type="spellStart"/>
@@ -197,6 +207,11 @@
           <w:rFonts w:ascii="Times New Roman" w:hAnsi="Times New Roman" w:cs="Times New Roman"/>
         </w:rPr>
         <w:tab/>
+      </w:r>
+      <w:r>
+        <w:rPr>
+          <w:rFonts w:ascii="Times New Roman" w:hAnsi="Times New Roman" w:cs="Times New Roman"/>
+        </w:rPr>
         <w:t>November 23, 2014</w:t>
       </w:r>
     </w:p>
@@ -260,6 +275,11 @@
           <w:rFonts w:ascii="Times New Roman" w:hAnsi="Times New Roman" w:cs="Times New Roman"/>
         </w:rPr>
         <w:tab/>
+      </w:r>
+      <w:r>
+        <w:rPr>
+          <w:rFonts w:ascii="Times New Roman" w:hAnsi="Times New Roman" w:cs="Times New Roman"/>
+        </w:rPr>
         <w:t>Application for a UHC general competitive grant</w:t>
       </w:r>
     </w:p>
@@ -957,7 +977,7 @@
         </w:rPr>
         <w:t xml:space="preserve"> is now an active consultant in a variety of computer-related court cases, as well</w:t>
       </w:r>
-      <w:bookmarkStart w:id="0" w:name="_GoBack"/>
+      <w:bookmarkStart w:name="_GoBack" w:id="0"/>
       <w:bookmarkEnd w:id="0"/>
       <w:r>
         <w:rPr>
@@ -2783,12 +2803,754 @@
       </w:pPr>
       <w:r>
         <w:rPr>
+          <w:rFonts w:ascii="Times New Roman" w:hAnsi="Times New Roman" w:eastAsia="Times New Roman" w:cs="Times New Roman"/>
+          <w:b w:val="1"/>
+          <w:bCs w:val="1"/>
+        </w:rPr>
+        <w:t>Publicity</w:t>
+      </w:r>
+    </w:p>
+    <w:p w14:noSpellErr="1">
+      <w:r>
+        <w:rPr>
+          <w:rFonts w:ascii="Times New Roman" w:hAnsi="Times New Roman" w:eastAsia="Times New Roman" w:cs="Times New Roman"/>
+          <w:color w:val="333333"/>
+          <w:sz w:val="24"/>
+          <w:szCs w:val="24"/>
+          <w:lang w:val="en-US"/>
+        </w:rPr>
+        <w:t>We will be doing a lot of publicity for our journal. We want as many people in Utah to know about it as possible. Our advertising will include online methods, as well as billboards and flyers.</w:t>
+      </w:r>
+      <w:r>
+        <w:rPr>
+          <w:rFonts w:ascii="Times New Roman" w:hAnsi="Times New Roman" w:eastAsia="Times New Roman" w:cs="Times New Roman"/>
+          <w:color w:val="333333"/>
+          <w:sz w:val="24"/>
+          <w:szCs w:val="24"/>
+          <w:lang w:val="en-US"/>
+        </w:rPr>
+        <w:t xml:space="preserve"> </w:t>
+      </w:r>
+      <w:r>
+        <w:rPr>
+          <w:rFonts w:ascii="Times New Roman" w:hAnsi="Times New Roman" w:eastAsia="Times New Roman" w:cs="Times New Roman"/>
+          <w:sz w:val="24"/>
+          <w:szCs w:val="24"/>
+        </w:rPr>
+        <w:t xml:space="preserve"> </w:t>
+      </w:r>
+    </w:p>
+    <w:p>
+      <w:r>
+        <w:rPr>
+          <w:rFonts w:ascii="Times New Roman" w:hAnsi="Times New Roman" w:eastAsia="Times New Roman" w:cs="Times New Roman"/>
+          <w:sz w:val="24"/>
+          <w:szCs w:val="24"/>
+        </w:rPr>
+        <w:t xml:space="preserve"> </w:t>
+      </w:r>
+    </w:p>
+    <w:p w14:noSpellErr="1">
+      <w:r>
+        <w:rPr>
+          <w:rFonts w:ascii="Times New Roman" w:hAnsi="Times New Roman" w:eastAsia="Times New Roman" w:cs="Times New Roman"/>
+          <w:color w:val="333333"/>
+          <w:sz w:val="24"/>
+          <w:szCs w:val="24"/>
+          <w:lang w:val="en-US"/>
+        </w:rPr>
+        <w:t>The I</w:t>
+      </w:r>
+      <w:r>
+        <w:rPr>
+          <w:rFonts w:ascii="Times New Roman" w:hAnsi="Times New Roman" w:eastAsia="Times New Roman" w:cs="Times New Roman"/>
+          <w:color w:val="333333"/>
+          <w:sz w:val="24"/>
+          <w:szCs w:val="24"/>
+          <w:lang w:val="en-US"/>
+        </w:rPr>
+        <w:t>nternet will probably be our most effective way of advertising. Just about everyone uses it, which means we will be able to reach a broad audience.  First of all, we will have a website</w:t>
+      </w:r>
+      <w:r>
+        <w:rPr>
+          <w:rFonts w:ascii="Times New Roman" w:hAnsi="Times New Roman" w:eastAsia="Times New Roman" w:cs="Times New Roman"/>
+          <w:color w:val="333333"/>
+          <w:sz w:val="24"/>
+          <w:szCs w:val="24"/>
+          <w:lang w:val="en-US"/>
+        </w:rPr>
+        <w:t>, through GoDaddy.com,</w:t>
+      </w:r>
+      <w:r>
+        <w:rPr>
+          <w:rFonts w:ascii="Times New Roman" w:hAnsi="Times New Roman" w:eastAsia="Times New Roman" w:cs="Times New Roman"/>
+          <w:color w:val="333333"/>
+          <w:sz w:val="24"/>
+          <w:szCs w:val="24"/>
+          <w:lang w:val="en-US"/>
+        </w:rPr>
+        <w:t xml:space="preserve"> that is dedicated to our journal.</w:t>
+      </w:r>
+      <w:r>
+        <w:rPr>
+          <w:rFonts w:ascii="Times New Roman" w:hAnsi="Times New Roman" w:eastAsia="Times New Roman" w:cs="Times New Roman"/>
+          <w:color w:val="333333"/>
+          <w:sz w:val="24"/>
+          <w:szCs w:val="24"/>
+          <w:lang w:val="en-US"/>
+        </w:rPr>
+        <w:t xml:space="preserve"> Our website will have all of our journal issues available to read</w:t>
+      </w:r>
+      <w:r>
+        <w:rPr>
+          <w:rFonts w:ascii="Times New Roman" w:hAnsi="Times New Roman" w:eastAsia="Times New Roman" w:cs="Times New Roman"/>
+          <w:color w:val="333333"/>
+          <w:sz w:val="24"/>
+          <w:szCs w:val="24"/>
+          <w:lang w:val="en-US"/>
+        </w:rPr>
+        <w:t xml:space="preserve"> in PDF format</w:t>
+      </w:r>
+      <w:r>
+        <w:rPr>
+          <w:rFonts w:ascii="Times New Roman" w:hAnsi="Times New Roman" w:eastAsia="Times New Roman" w:cs="Times New Roman"/>
+          <w:color w:val="333333"/>
+          <w:sz w:val="24"/>
+          <w:szCs w:val="24"/>
+          <w:lang w:val="en-US"/>
+        </w:rPr>
+        <w:t>, as well as an option for people to subscribe to our journal and receive our quarterly is</w:t>
+      </w:r>
+      <w:r>
+        <w:rPr>
+          <w:rFonts w:ascii="Times New Roman" w:hAnsi="Times New Roman" w:eastAsia="Times New Roman" w:cs="Times New Roman"/>
+          <w:color w:val="333333"/>
+          <w:sz w:val="24"/>
+          <w:szCs w:val="24"/>
+          <w:lang w:val="en-US"/>
+        </w:rPr>
+        <w:t>sues through email. It will also</w:t>
+      </w:r>
+      <w:r>
+        <w:rPr>
+          <w:rFonts w:ascii="Times New Roman" w:hAnsi="Times New Roman" w:eastAsia="Times New Roman" w:cs="Times New Roman"/>
+          <w:color w:val="333333"/>
+          <w:sz w:val="24"/>
+          <w:szCs w:val="24"/>
+          <w:lang w:val="en-US"/>
+        </w:rPr>
+        <w:t xml:space="preserve"> have </w:t>
+      </w:r>
+      <w:r>
+        <w:rPr>
+          <w:rFonts w:ascii="Times New Roman" w:hAnsi="Times New Roman" w:eastAsia="Times New Roman" w:cs="Times New Roman"/>
+          <w:color w:val="333333"/>
+          <w:sz w:val="24"/>
+          <w:szCs w:val="24"/>
+          <w:lang w:val="en-US"/>
+        </w:rPr>
+        <w:t>a discussion page for individuals to leave questions or comments they have about the articles they read. There will also be a page to request topics to be addressed in future articles.</w:t>
+      </w:r>
+      <w:r>
+        <w:rPr>
+          <w:rFonts w:ascii="Times New Roman" w:hAnsi="Times New Roman" w:eastAsia="Times New Roman" w:cs="Times New Roman"/>
+          <w:color w:val="333333"/>
+          <w:sz w:val="24"/>
+          <w:szCs w:val="24"/>
+          <w:lang w:val="en-US"/>
+        </w:rPr>
+        <w:t xml:space="preserve"> If we are chosen to be funded by UHC we will </w:t>
+      </w:r>
+      <w:r>
+        <w:rPr>
+          <w:rFonts w:ascii="Times New Roman" w:hAnsi="Times New Roman" w:eastAsia="Times New Roman" w:cs="Times New Roman"/>
+          <w:color w:val="333333"/>
+          <w:sz w:val="24"/>
+          <w:szCs w:val="24"/>
+          <w:lang w:val="en-US"/>
+        </w:rPr>
+        <w:t>have a page on our website</w:t>
+      </w:r>
+      <w:r>
+        <w:rPr>
+          <w:rFonts w:ascii="Times New Roman" w:hAnsi="Times New Roman" w:eastAsia="Times New Roman" w:cs="Times New Roman"/>
+          <w:color w:val="333333"/>
+          <w:sz w:val="24"/>
+          <w:szCs w:val="24"/>
+          <w:lang w:val="en-US"/>
+        </w:rPr>
+        <w:t xml:space="preserve"> that gives credit to UHC as a</w:t>
+      </w:r>
+      <w:r>
+        <w:rPr>
+          <w:rFonts w:ascii="Times New Roman" w:hAnsi="Times New Roman" w:eastAsia="Times New Roman" w:cs="Times New Roman"/>
+          <w:color w:val="333333"/>
+          <w:sz w:val="24"/>
+          <w:szCs w:val="24"/>
+          <w:lang w:val="en-US"/>
+        </w:rPr>
+        <w:t xml:space="preserve"> funding source</w:t>
+      </w:r>
+      <w:r>
+        <w:rPr>
+          <w:rFonts w:ascii="Times New Roman" w:hAnsi="Times New Roman" w:eastAsia="Times New Roman" w:cs="Times New Roman"/>
+          <w:color w:val="333333"/>
+          <w:sz w:val="24"/>
+          <w:szCs w:val="24"/>
+          <w:lang w:val="en-US"/>
+        </w:rPr>
+        <w:t xml:space="preserve"> for our project</w:t>
+      </w:r>
+      <w:r>
+        <w:rPr>
+          <w:rFonts w:ascii="Times New Roman" w:hAnsi="Times New Roman" w:eastAsia="Times New Roman" w:cs="Times New Roman"/>
+          <w:color w:val="333333"/>
+          <w:sz w:val="24"/>
+          <w:szCs w:val="24"/>
+          <w:lang w:val="en-US"/>
+        </w:rPr>
+        <w:t>. The page will also provides a link to UHC’s website</w:t>
+      </w:r>
+      <w:r>
+        <w:rPr>
+          <w:rFonts w:ascii="Times New Roman" w:hAnsi="Times New Roman" w:eastAsia="Times New Roman" w:cs="Times New Roman"/>
+          <w:color w:val="333333"/>
+          <w:sz w:val="24"/>
+          <w:szCs w:val="24"/>
+          <w:lang w:val="en-US"/>
+        </w:rPr>
+        <w:t xml:space="preserve"> </w:t>
+      </w:r>
+      <w:r>
+        <w:rPr>
+          <w:rFonts w:ascii="Times New Roman" w:hAnsi="Times New Roman" w:eastAsia="Times New Roman" w:cs="Times New Roman"/>
+          <w:color w:val="333333"/>
+          <w:sz w:val="24"/>
+          <w:szCs w:val="24"/>
+          <w:lang w:val="en-US"/>
+        </w:rPr>
+        <w:t xml:space="preserve">for those that would like to learn more about the organization. </w:t>
+      </w:r>
+      <w:r>
+        <w:rPr>
+          <w:rFonts w:ascii="Times New Roman" w:hAnsi="Times New Roman" w:eastAsia="Times New Roman" w:cs="Times New Roman"/>
+          <w:color w:val="333333"/>
+          <w:sz w:val="24"/>
+          <w:szCs w:val="24"/>
+          <w:lang w:val="en-US"/>
+        </w:rPr>
+        <w:t>To make people aware of our website w</w:t>
+      </w:r>
+      <w:r>
+        <w:rPr>
+          <w:rFonts w:ascii="Times New Roman" w:hAnsi="Times New Roman" w:eastAsia="Times New Roman" w:cs="Times New Roman"/>
+          <w:color w:val="333333"/>
+          <w:sz w:val="24"/>
+          <w:szCs w:val="24"/>
+          <w:lang w:val="en-US"/>
+        </w:rPr>
+        <w:t>e will buy t</w:t>
+      </w:r>
+      <w:r>
+        <w:rPr>
+          <w:rFonts w:ascii="Times New Roman" w:hAnsi="Times New Roman" w:eastAsia="Times New Roman" w:cs="Times New Roman"/>
+          <w:color w:val="333333"/>
+          <w:sz w:val="24"/>
+          <w:szCs w:val="24"/>
+          <w:lang w:val="en-US"/>
+        </w:rPr>
+        <w:t xml:space="preserve">argeted </w:t>
+      </w:r>
+      <w:r>
+        <w:rPr>
+          <w:rFonts w:ascii="Times New Roman" w:hAnsi="Times New Roman" w:eastAsia="Times New Roman" w:cs="Times New Roman"/>
+          <w:color w:val="333333"/>
+          <w:sz w:val="24"/>
+          <w:szCs w:val="24"/>
+          <w:lang w:val="en-US"/>
+        </w:rPr>
+        <w:t>Google adds</w:t>
+      </w:r>
+      <w:r>
+        <w:rPr>
+          <w:rFonts w:ascii="Times New Roman" w:hAnsi="Times New Roman" w:eastAsia="Times New Roman" w:cs="Times New Roman"/>
+          <w:color w:val="333333"/>
+          <w:sz w:val="24"/>
+          <w:szCs w:val="24"/>
+          <w:lang w:val="en-US"/>
+        </w:rPr>
+        <w:t xml:space="preserve"> </w:t>
+      </w:r>
+      <w:r>
+        <w:rPr>
+          <w:rFonts w:ascii="Times New Roman" w:hAnsi="Times New Roman" w:eastAsia="Times New Roman" w:cs="Times New Roman"/>
+          <w:color w:val="333333"/>
+          <w:sz w:val="24"/>
+          <w:szCs w:val="24"/>
+          <w:lang w:val="en-US"/>
+        </w:rPr>
+        <w:t>that</w:t>
+      </w:r>
+      <w:r>
+        <w:rPr>
+          <w:rFonts w:ascii="Times New Roman" w:hAnsi="Times New Roman" w:eastAsia="Times New Roman" w:cs="Times New Roman"/>
+          <w:color w:val="333333"/>
+          <w:sz w:val="24"/>
+          <w:szCs w:val="24"/>
+          <w:lang w:val="en-US"/>
+        </w:rPr>
+        <w:t xml:space="preserve"> </w:t>
+      </w:r>
+      <w:r>
+        <w:rPr>
+          <w:rFonts w:ascii="Times New Roman" w:hAnsi="Times New Roman" w:eastAsia="Times New Roman" w:cs="Times New Roman"/>
+          <w:color w:val="333333"/>
+          <w:sz w:val="24"/>
+          <w:szCs w:val="24"/>
+          <w:lang w:val="en-US"/>
+        </w:rPr>
+        <w:t>will li</w:t>
+      </w:r>
+      <w:r>
+        <w:rPr>
+          <w:rFonts w:ascii="Times New Roman" w:hAnsi="Times New Roman" w:eastAsia="Times New Roman" w:cs="Times New Roman"/>
+          <w:color w:val="333333"/>
+          <w:sz w:val="24"/>
+          <w:szCs w:val="24"/>
+          <w:lang w:val="en-US"/>
+        </w:rPr>
+        <w:t xml:space="preserve">nk to our website, and have profiles on </w:t>
+      </w:r>
+      <w:r>
+        <w:rPr>
+          <w:rFonts w:ascii="Times New Roman" w:hAnsi="Times New Roman" w:eastAsia="Times New Roman" w:cs="Times New Roman"/>
+          <w:color w:val="333333"/>
+          <w:sz w:val="24"/>
+          <w:szCs w:val="24"/>
+          <w:lang w:val="en-US"/>
+        </w:rPr>
+        <w:t xml:space="preserve">Facebook, </w:t>
+      </w:r>
+      <w:r>
+        <w:rPr>
+          <w:rFonts w:ascii="Times New Roman" w:hAnsi="Times New Roman" w:eastAsia="Times New Roman" w:cs="Times New Roman"/>
+          <w:color w:val="333333"/>
+          <w:sz w:val="24"/>
+          <w:szCs w:val="24"/>
+          <w:lang w:val="en-US"/>
+        </w:rPr>
+        <w:t>Twitter, and Google + that will keep readers informed of everything going on with the journal.</w:t>
+      </w:r>
+      <w:r>
+        <w:rPr>
+          <w:rFonts w:ascii="Times New Roman" w:hAnsi="Times New Roman" w:eastAsia="Times New Roman" w:cs="Times New Roman"/>
+          <w:color w:val="333333"/>
+          <w:sz w:val="24"/>
+          <w:szCs w:val="24"/>
+          <w:lang w:val="en-US"/>
+        </w:rPr>
+        <w:t xml:space="preserve"> </w:t>
+      </w:r>
+      <w:r>
+        <w:rPr>
+          <w:rFonts w:ascii="Times New Roman" w:hAnsi="Times New Roman" w:eastAsia="Times New Roman" w:cs="Times New Roman"/>
+          <w:sz w:val="24"/>
+          <w:szCs w:val="24"/>
+        </w:rPr>
+        <w:t xml:space="preserve"> </w:t>
+      </w:r>
+    </w:p>
+    <w:p>
+      <w:r>
+        <w:rPr>
+          <w:rFonts w:ascii="Times New Roman" w:hAnsi="Times New Roman" w:eastAsia="Times New Roman" w:cs="Times New Roman"/>
+          <w:sz w:val="24"/>
+          <w:szCs w:val="24"/>
+        </w:rPr>
+        <w:t xml:space="preserve"> </w:t>
+      </w:r>
+    </w:p>
+    <w:p w14:noSpellErr="1">
+      <w:r>
+        <w:rPr>
+          <w:rFonts w:ascii="Times New Roman" w:hAnsi="Times New Roman" w:eastAsia="Times New Roman" w:cs="Times New Roman"/>
+          <w:color w:val="333333"/>
+          <w:sz w:val="24"/>
+          <w:szCs w:val="24"/>
+          <w:lang w:val="en-US"/>
+        </w:rPr>
+        <w:t xml:space="preserve">Another way we will advertise our journal is by </w:t>
+      </w:r>
+      <w:r>
+        <w:rPr>
+          <w:rFonts w:ascii="Times New Roman" w:hAnsi="Times New Roman" w:eastAsia="Times New Roman" w:cs="Times New Roman"/>
+          <w:color w:val="333333"/>
+          <w:sz w:val="24"/>
+          <w:szCs w:val="24"/>
+          <w:lang w:val="en-US"/>
+        </w:rPr>
+        <w:t>buy</w:t>
+      </w:r>
+      <w:r>
+        <w:rPr>
+          <w:rFonts w:ascii="Times New Roman" w:hAnsi="Times New Roman" w:eastAsia="Times New Roman" w:cs="Times New Roman"/>
+          <w:color w:val="333333"/>
+          <w:sz w:val="24"/>
+          <w:szCs w:val="24"/>
+          <w:lang w:val="en-US"/>
+        </w:rPr>
+        <w:t>ing 3 or 4</w:t>
+      </w:r>
+      <w:r>
+        <w:rPr>
+          <w:rFonts w:ascii="Times New Roman" w:hAnsi="Times New Roman" w:eastAsia="Times New Roman" w:cs="Times New Roman"/>
+          <w:color w:val="333333"/>
+          <w:sz w:val="24"/>
+          <w:szCs w:val="24"/>
+          <w:lang w:val="en-US"/>
+        </w:rPr>
+        <w:t xml:space="preserve"> </w:t>
+      </w:r>
+      <w:r>
+        <w:rPr>
+          <w:rFonts w:ascii="Times New Roman" w:hAnsi="Times New Roman" w:eastAsia="Times New Roman" w:cs="Times New Roman"/>
+          <w:color w:val="333333"/>
+          <w:sz w:val="24"/>
+          <w:szCs w:val="24"/>
+          <w:lang w:val="en-US"/>
+        </w:rPr>
+        <w:t>billboard</w:t>
+      </w:r>
+      <w:r>
+        <w:rPr>
+          <w:rFonts w:ascii="Times New Roman" w:hAnsi="Times New Roman" w:eastAsia="Times New Roman" w:cs="Times New Roman"/>
+          <w:color w:val="333333"/>
+          <w:sz w:val="24"/>
+          <w:szCs w:val="24"/>
+          <w:lang w:val="en-US"/>
+        </w:rPr>
+        <w:t>s</w:t>
+      </w:r>
+      <w:r>
+        <w:rPr>
+          <w:rFonts w:ascii="Times New Roman" w:hAnsi="Times New Roman" w:eastAsia="Times New Roman" w:cs="Times New Roman"/>
+          <w:color w:val="333333"/>
+          <w:sz w:val="24"/>
+          <w:szCs w:val="24"/>
+          <w:lang w:val="en-US"/>
+        </w:rPr>
+        <w:t xml:space="preserve"> (depending on funding)</w:t>
+      </w:r>
+      <w:r>
+        <w:rPr>
+          <w:rFonts w:ascii="Times New Roman" w:hAnsi="Times New Roman" w:eastAsia="Times New Roman" w:cs="Times New Roman"/>
+          <w:color w:val="333333"/>
+          <w:sz w:val="24"/>
+          <w:szCs w:val="24"/>
+          <w:lang w:val="en-US"/>
+        </w:rPr>
+        <w:t xml:space="preserve"> along I-15</w:t>
+      </w:r>
+      <w:r>
+        <w:rPr>
+          <w:rFonts w:ascii="Times New Roman" w:hAnsi="Times New Roman" w:eastAsia="Times New Roman" w:cs="Times New Roman"/>
+          <w:color w:val="333333"/>
+          <w:sz w:val="24"/>
+          <w:szCs w:val="24"/>
+          <w:lang w:val="en-US"/>
+        </w:rPr>
+        <w:t>. The billboards will have a catchy phrase that will inform the passerby of what our journal is all about and then it will provide our website so they know where to find the journal. We will also print f</w:t>
+      </w:r>
+      <w:r>
+        <w:rPr>
+          <w:rFonts w:ascii="Times New Roman" w:hAnsi="Times New Roman" w:eastAsia="Times New Roman" w:cs="Times New Roman"/>
+          <w:color w:val="333333"/>
+          <w:sz w:val="24"/>
+          <w:szCs w:val="24"/>
+          <w:lang w:val="en-US"/>
+        </w:rPr>
+        <w:t xml:space="preserve">lyers </w:t>
+      </w:r>
+      <w:r>
+        <w:rPr>
+          <w:rFonts w:ascii="Times New Roman" w:hAnsi="Times New Roman" w:eastAsia="Times New Roman" w:cs="Times New Roman"/>
+          <w:color w:val="333333"/>
+          <w:sz w:val="24"/>
+          <w:szCs w:val="24"/>
+          <w:lang w:val="en-US"/>
+        </w:rPr>
+        <w:t xml:space="preserve">that will briefly talk about our journal and where </w:t>
+      </w:r>
+      <w:r>
+        <w:rPr>
+          <w:rFonts w:ascii="Times New Roman" w:hAnsi="Times New Roman" w:eastAsia="Times New Roman" w:cs="Times New Roman"/>
+          <w:color w:val="333333"/>
+          <w:sz w:val="24"/>
+          <w:szCs w:val="24"/>
+          <w:lang w:val="en-US"/>
+        </w:rPr>
+        <w:t xml:space="preserve">to find it online. We will </w:t>
+      </w:r>
+      <w:r>
+        <w:rPr>
+          <w:rFonts w:ascii="Times New Roman" w:hAnsi="Times New Roman" w:eastAsia="Times New Roman" w:cs="Times New Roman"/>
+          <w:color w:val="333333"/>
+          <w:sz w:val="24"/>
+          <w:szCs w:val="24"/>
+          <w:lang w:val="en-US"/>
+        </w:rPr>
+        <w:t xml:space="preserve">give credit to UHC </w:t>
+      </w:r>
+      <w:r>
+        <w:rPr>
+          <w:rFonts w:ascii="Times New Roman" w:hAnsi="Times New Roman" w:eastAsia="Times New Roman" w:cs="Times New Roman"/>
+          <w:color w:val="333333"/>
+          <w:sz w:val="24"/>
+          <w:szCs w:val="24"/>
+          <w:lang w:val="en-US"/>
+        </w:rPr>
+        <w:t xml:space="preserve">as a funding source on the bottom of each flyer. The flyers will be dispersed </w:t>
+      </w:r>
+      <w:r>
+        <w:rPr>
+          <w:rFonts w:ascii="Times New Roman" w:hAnsi="Times New Roman" w:eastAsia="Times New Roman" w:cs="Times New Roman"/>
+          <w:color w:val="333333"/>
+          <w:sz w:val="24"/>
+          <w:szCs w:val="24"/>
+          <w:lang w:val="en-US"/>
+        </w:rPr>
+        <w:t>through</w:t>
+      </w:r>
+      <w:r>
+        <w:rPr>
+          <w:rFonts w:ascii="Times New Roman" w:hAnsi="Times New Roman" w:eastAsia="Times New Roman" w:cs="Times New Roman"/>
+          <w:color w:val="333333"/>
+          <w:sz w:val="24"/>
+          <w:szCs w:val="24"/>
+          <w:lang w:val="en-US"/>
+        </w:rPr>
+        <w:t xml:space="preserve">out some of the major </w:t>
+      </w:r>
+      <w:r>
+        <w:rPr>
+          <w:rFonts w:ascii="Times New Roman" w:hAnsi="Times New Roman" w:eastAsia="Times New Roman" w:cs="Times New Roman"/>
+          <w:color w:val="333333"/>
+          <w:sz w:val="24"/>
+          <w:szCs w:val="24"/>
+          <w:lang w:val="en-US"/>
+        </w:rPr>
+        <w:t>cities</w:t>
+      </w:r>
+      <w:r>
+        <w:rPr>
+          <w:rFonts w:ascii="Times New Roman" w:hAnsi="Times New Roman" w:eastAsia="Times New Roman" w:cs="Times New Roman"/>
+          <w:color w:val="333333"/>
+          <w:sz w:val="24"/>
+          <w:szCs w:val="24"/>
+          <w:lang w:val="en-US"/>
+        </w:rPr>
+        <w:t xml:space="preserve"> in Utah,</w:t>
+      </w:r>
+      <w:r>
+        <w:rPr>
+          <w:rFonts w:ascii="Times New Roman" w:hAnsi="Times New Roman" w:eastAsia="Times New Roman" w:cs="Times New Roman"/>
+          <w:color w:val="333333"/>
+          <w:sz w:val="24"/>
+          <w:szCs w:val="24"/>
+          <w:lang w:val="en-US"/>
+        </w:rPr>
+        <w:t xml:space="preserve"> such as Salt Lake City, Provo, Ogden, Cedar</w:t>
+      </w:r>
+      <w:r>
+        <w:rPr>
+          <w:rFonts w:ascii="Times New Roman" w:hAnsi="Times New Roman" w:eastAsia="Times New Roman" w:cs="Times New Roman"/>
+          <w:color w:val="333333"/>
+          <w:sz w:val="24"/>
+          <w:szCs w:val="24"/>
+          <w:lang w:val="en-US"/>
+        </w:rPr>
+        <w:t xml:space="preserve"> City</w:t>
+      </w:r>
+      <w:r>
+        <w:rPr>
+          <w:rFonts w:ascii="Times New Roman" w:hAnsi="Times New Roman" w:eastAsia="Times New Roman" w:cs="Times New Roman"/>
+          <w:color w:val="333333"/>
+          <w:sz w:val="24"/>
+          <w:szCs w:val="24"/>
+          <w:lang w:val="en-US"/>
+        </w:rPr>
+        <w:t>, and St. George. The</w:t>
+      </w:r>
+      <w:r>
+        <w:rPr>
+          <w:rFonts w:ascii="Times New Roman" w:hAnsi="Times New Roman" w:eastAsia="Times New Roman" w:cs="Times New Roman"/>
+          <w:color w:val="333333"/>
+          <w:sz w:val="24"/>
+          <w:szCs w:val="24"/>
+          <w:lang w:val="en-US"/>
+        </w:rPr>
+        <w:t xml:space="preserve"> </w:t>
+      </w:r>
+      <w:r>
+        <w:rPr>
+          <w:rFonts w:ascii="Times New Roman" w:hAnsi="Times New Roman" w:eastAsia="Times New Roman" w:cs="Times New Roman"/>
+          <w:color w:val="333333"/>
+          <w:sz w:val="24"/>
+          <w:szCs w:val="24"/>
+          <w:lang w:val="en-US"/>
+        </w:rPr>
+        <w:t xml:space="preserve">flyers will be </w:t>
+      </w:r>
+      <w:r>
+        <w:rPr>
+          <w:rFonts w:ascii="Times New Roman" w:hAnsi="Times New Roman" w:eastAsia="Times New Roman" w:cs="Times New Roman"/>
+          <w:color w:val="333333"/>
+          <w:sz w:val="24"/>
+          <w:szCs w:val="24"/>
+          <w:lang w:val="en-US"/>
+        </w:rPr>
+        <w:t xml:space="preserve">available in </w:t>
+      </w:r>
+      <w:r>
+        <w:rPr>
+          <w:rFonts w:ascii="Times New Roman" w:hAnsi="Times New Roman" w:eastAsia="Times New Roman" w:cs="Times New Roman"/>
+          <w:color w:val="333333"/>
+          <w:sz w:val="24"/>
+          <w:szCs w:val="24"/>
+          <w:lang w:val="en-US"/>
+        </w:rPr>
+        <w:t>high schools, colleges, and universities</w:t>
+      </w:r>
+      <w:r>
+        <w:rPr>
+          <w:rFonts w:ascii="Times New Roman" w:hAnsi="Times New Roman" w:eastAsia="Times New Roman" w:cs="Times New Roman"/>
+          <w:color w:val="333333"/>
+          <w:sz w:val="24"/>
+          <w:szCs w:val="24"/>
+          <w:lang w:val="en-US"/>
+        </w:rPr>
+        <w:t xml:space="preserve">; </w:t>
+      </w:r>
+      <w:r>
+        <w:rPr>
+          <w:rFonts w:ascii="Times New Roman" w:hAnsi="Times New Roman" w:eastAsia="Times New Roman" w:cs="Times New Roman"/>
+          <w:color w:val="333333"/>
+          <w:sz w:val="24"/>
+          <w:szCs w:val="24"/>
+          <w:lang w:val="en-US"/>
+        </w:rPr>
+        <w:t>public libraries</w:t>
+      </w:r>
+      <w:r>
+        <w:rPr>
+          <w:rFonts w:ascii="Times New Roman" w:hAnsi="Times New Roman" w:eastAsia="Times New Roman" w:cs="Times New Roman"/>
+          <w:color w:val="333333"/>
+          <w:sz w:val="24"/>
+          <w:szCs w:val="24"/>
+          <w:lang w:val="en-US"/>
+        </w:rPr>
+        <w:t xml:space="preserve">; </w:t>
+      </w:r>
+      <w:r>
+        <w:rPr>
+          <w:rFonts w:ascii="Times New Roman" w:hAnsi="Times New Roman" w:eastAsia="Times New Roman" w:cs="Times New Roman"/>
+          <w:color w:val="333333"/>
+          <w:sz w:val="24"/>
+          <w:szCs w:val="24"/>
+          <w:lang w:val="en-US"/>
+        </w:rPr>
+        <w:t>and government buildings, such as police stations, court house</w:t>
+      </w:r>
+      <w:r>
+        <w:rPr>
+          <w:rFonts w:ascii="Times New Roman" w:hAnsi="Times New Roman" w:eastAsia="Times New Roman" w:cs="Times New Roman"/>
+          <w:color w:val="333333"/>
+          <w:sz w:val="24"/>
+          <w:szCs w:val="24"/>
+          <w:lang w:val="en-US"/>
+        </w:rPr>
+        <w:t xml:space="preserve">s, City Halls, even Utah Department of Workforce Services office buildings and </w:t>
+      </w:r>
+      <w:r>
+        <w:rPr>
+          <w:rFonts w:ascii="Times New Roman" w:hAnsi="Times New Roman" w:eastAsia="Times New Roman" w:cs="Times New Roman"/>
+          <w:color w:val="333333"/>
+          <w:sz w:val="24"/>
+          <w:szCs w:val="24"/>
+          <w:lang w:val="en-US"/>
+        </w:rPr>
+        <w:t>Post Office</w:t>
+      </w:r>
+      <w:r>
+        <w:rPr>
+          <w:rFonts w:ascii="Times New Roman" w:hAnsi="Times New Roman" w:eastAsia="Times New Roman" w:cs="Times New Roman"/>
+          <w:color w:val="333333"/>
+          <w:sz w:val="24"/>
+          <w:szCs w:val="24"/>
+          <w:lang w:val="en-US"/>
+        </w:rPr>
+        <w:t>s</w:t>
+      </w:r>
+      <w:r>
+        <w:rPr>
+          <w:rFonts w:ascii="Times New Roman" w:hAnsi="Times New Roman" w:eastAsia="Times New Roman" w:cs="Times New Roman"/>
+          <w:color w:val="333333"/>
+          <w:sz w:val="24"/>
+          <w:szCs w:val="24"/>
+          <w:lang w:val="en-US"/>
+        </w:rPr>
+        <w:t>.</w:t>
+      </w:r>
+      <w:r>
+        <w:rPr>
+          <w:rFonts w:ascii="Times New Roman" w:hAnsi="Times New Roman" w:eastAsia="Times New Roman" w:cs="Times New Roman"/>
+          <w:color w:val="333333"/>
+          <w:sz w:val="24"/>
+          <w:szCs w:val="24"/>
+          <w:lang w:val="en-US"/>
+        </w:rPr>
+        <w:t xml:space="preserve"> These are all places that attract a variety of people of all ages, economic statuses, and backgrounds so it will be a great place to start.</w:t>
+      </w:r>
+      <w:r>
+        <w:rPr>
+          <w:rFonts w:ascii="Times New Roman" w:hAnsi="Times New Roman" w:eastAsia="Times New Roman" w:cs="Times New Roman"/>
+          <w:sz w:val="24"/>
+          <w:szCs w:val="24"/>
+        </w:rPr>
+        <w:t xml:space="preserve"> </w:t>
+      </w:r>
+    </w:p>
+    <w:p w14:noSpellErr="1">
+      <w:pPr>
+        <w:pStyle w:val="Normal"/>
+      </w:pPr>
+    </w:p>
+    <w:p>
+      <w:pPr>
+        <w:widowControl w:val="0"/>
+        <w:tabs>
+          <w:tab w:val="left" w:pos="560"/>
+          <w:tab w:val="left" w:pos="1120"/>
+          <w:tab w:val="left" w:pos="1680"/>
+          <w:tab w:val="left" w:pos="2240"/>
+          <w:tab w:val="left" w:pos="2800"/>
+          <w:tab w:val="left" w:pos="3360"/>
+          <w:tab w:val="left" w:pos="3920"/>
+          <w:tab w:val="left" w:pos="4480"/>
+          <w:tab w:val="left" w:pos="5040"/>
+          <w:tab w:val="left" w:pos="5600"/>
+          <w:tab w:val="left" w:pos="6160"/>
+          <w:tab w:val="left" w:pos="6720"/>
+        </w:tabs>
+        <w:autoSpaceDE w:val="0"/>
+        <w:autoSpaceDN w:val="0"/>
+        <w:adjustRightInd w:val="0"/>
+        <w:rPr>
           <w:rFonts w:ascii="Times New Roman" w:hAnsi="Times New Roman" w:cs="Times New Roman"/>
           <w:b/>
           <w:bCs/>
         </w:rPr>
-        <w:t>Publicity</w:t>
-      </w:r>
+      </w:pPr>
     </w:p>
     <w:p>
       <w:pPr>
@@ -2816,72 +3578,566 @@
           <w:bCs/>
         </w:rPr>
       </w:pPr>
-    </w:p>
-    <w:p>
-      <w:pPr>
-        <w:widowControl w:val="0"/>
-        <w:tabs>
-          <w:tab w:val="left" w:pos="560"/>
-          <w:tab w:val="left" w:pos="1120"/>
-          <w:tab w:val="left" w:pos="1680"/>
-          <w:tab w:val="left" w:pos="2240"/>
-          <w:tab w:val="left" w:pos="2800"/>
-          <w:tab w:val="left" w:pos="3360"/>
-          <w:tab w:val="left" w:pos="3920"/>
-          <w:tab w:val="left" w:pos="4480"/>
-          <w:tab w:val="left" w:pos="5040"/>
-          <w:tab w:val="left" w:pos="5600"/>
-          <w:tab w:val="left" w:pos="6160"/>
-          <w:tab w:val="left" w:pos="6720"/>
-        </w:tabs>
-        <w:autoSpaceDE w:val="0"/>
-        <w:autoSpaceDN w:val="0"/>
-        <w:adjustRightInd w:val="0"/>
-        <w:rPr>
-          <w:rFonts w:ascii="Times New Roman" w:hAnsi="Times New Roman" w:cs="Times New Roman"/>
-          <w:b/>
-          <w:bCs/>
-        </w:rPr>
-      </w:pPr>
-      <w:r>
-        <w:rPr>
-          <w:rFonts w:ascii="Times New Roman" w:hAnsi="Times New Roman" w:cs="Times New Roman"/>
-          <w:b/>
-          <w:bCs/>
+      <w:r>
+        <w:rPr>
+          <w:rFonts w:ascii="Times New Roman" w:hAnsi="Times New Roman" w:eastAsia="Times New Roman" w:cs="Times New Roman"/>
+          <w:b w:val="1"/>
+          <w:bCs w:val="1"/>
         </w:rPr>
         <w:t>Contributing Organizations</w:t>
       </w:r>
     </w:p>
-    <w:p>
-      <w:pPr>
-        <w:widowControl w:val="0"/>
-        <w:tabs>
-          <w:tab w:val="left" w:pos="560"/>
-          <w:tab w:val="left" w:pos="1120"/>
-          <w:tab w:val="left" w:pos="1680"/>
-          <w:tab w:val="left" w:pos="2240"/>
-          <w:tab w:val="left" w:pos="2800"/>
-          <w:tab w:val="left" w:pos="3360"/>
-          <w:tab w:val="left" w:pos="3920"/>
-          <w:tab w:val="left" w:pos="4480"/>
-          <w:tab w:val="left" w:pos="5040"/>
-          <w:tab w:val="left" w:pos="5600"/>
-          <w:tab w:val="left" w:pos="6160"/>
-          <w:tab w:val="left" w:pos="6720"/>
-        </w:tabs>
-        <w:autoSpaceDE w:val="0"/>
-        <w:autoSpaceDN w:val="0"/>
-        <w:adjustRightInd w:val="0"/>
-        <w:rPr>
-          <w:rFonts w:ascii="Times New Roman" w:hAnsi="Times New Roman" w:cs="Times New Roman"/>
-        </w:rPr>
-      </w:pPr>
-    </w:p>
-    <w:p/>
+    <w:p w14:noSpellErr="1">
+      <w:r>
+        <w:rPr>
+          <w:rFonts w:ascii="Times New Roman" w:hAnsi="Times New Roman" w:eastAsia="Times New Roman" w:cs="Times New Roman"/>
+          <w:sz w:val="24"/>
+          <w:szCs w:val="24"/>
+          <w:lang w:val="en-US"/>
+        </w:rPr>
+        <w:t>We</w:t>
+      </w:r>
+      <w:r>
+        <w:rPr>
+          <w:rFonts w:ascii="Times New Roman" w:hAnsi="Times New Roman" w:eastAsia="Times New Roman" w:cs="Times New Roman"/>
+          <w:sz w:val="24"/>
+          <w:szCs w:val="24"/>
+          <w:lang w:val="en-US"/>
+        </w:rPr>
+        <w:t xml:space="preserve"> have a few different organizations that will be contributing to our project. First of all, we need knowledgeable persons to write articles for our journal. So far, we have the help of four different organizations, including:</w:t>
+      </w:r>
+      <w:r>
+        <w:rPr>
+          <w:rFonts w:ascii="Times New Roman" w:hAnsi="Times New Roman" w:eastAsia="Times New Roman" w:cs="Times New Roman"/>
+          <w:sz w:val="24"/>
+          <w:szCs w:val="24"/>
+          <w:lang w:val="en-US"/>
+        </w:rPr>
+        <w:t xml:space="preserve"> </w:t>
+      </w:r>
+      <w:r>
+        <w:rPr>
+          <w:rFonts w:ascii="Times New Roman" w:hAnsi="Times New Roman" w:eastAsia="Times New Roman" w:cs="Times New Roman"/>
+          <w:sz w:val="24"/>
+          <w:szCs w:val="24"/>
+        </w:rPr>
+        <w:t xml:space="preserve"> </w:t>
+      </w:r>
+    </w:p>
+    <w:p>
+      <w:r>
+        <w:rPr>
+          <w:rFonts w:ascii="Cambria" w:hAnsi="Cambria" w:eastAsia="Cambria" w:cs="Cambria"/>
+          <w:sz w:val="24"/>
+          <w:szCs w:val="24"/>
+        </w:rPr>
+        <w:t xml:space="preserve"> </w:t>
+      </w:r>
+    </w:p>
+    <w:p>
+      <w:pPr>
+        <w:pStyle w:val="ListParagraph"/>
+        <w:numPr>
+          <w:ilvl w:val="0"/>
+          <w:numId w:val="2"/>
+        </w:numPr>
+        <w:rPr/>
+      </w:pPr>
+      <w:r>
+        <w:rPr>
+          <w:rFonts w:ascii="Times New Roman" w:hAnsi="Times New Roman" w:eastAsia="Times New Roman" w:cs="Times New Roman"/>
+          <w:sz w:val="24"/>
+          <w:szCs w:val="24"/>
+          <w:lang w:val="en-US"/>
+        </w:rPr>
+        <w:t xml:space="preserve">University of Utah: </w:t>
+      </w:r>
+      <w:r>
+        <w:rPr>
+          <w:rFonts w:ascii="Times New Roman" w:hAnsi="Times New Roman" w:eastAsia="Times New Roman" w:cs="Times New Roman"/>
+          <w:sz w:val="24"/>
+          <w:szCs w:val="24"/>
+          <w:lang w:val="en-US"/>
+        </w:rPr>
+        <w:t xml:space="preserve">We will </w:t>
+      </w:r>
+      <w:r>
+        <w:rPr>
+          <w:rFonts w:ascii="Times New Roman" w:hAnsi="Times New Roman" w:eastAsia="Times New Roman" w:cs="Times New Roman"/>
+          <w:sz w:val="24"/>
+          <w:szCs w:val="24"/>
+          <w:lang w:val="en-US"/>
+        </w:rPr>
+        <w:t>have Law professors (including Dr. Hollaar) and graduate students</w:t>
+      </w:r>
+      <w:r>
+        <w:rPr>
+          <w:rFonts w:ascii="Times New Roman" w:hAnsi="Times New Roman" w:eastAsia="Times New Roman" w:cs="Times New Roman"/>
+          <w:sz w:val="24"/>
+          <w:szCs w:val="24"/>
+          <w:lang w:val="en-US"/>
+        </w:rPr>
+        <w:t xml:space="preserve"> from the U of U</w:t>
+      </w:r>
+      <w:r>
+        <w:rPr>
+          <w:rFonts w:ascii="Times New Roman" w:hAnsi="Times New Roman" w:eastAsia="Times New Roman" w:cs="Times New Roman"/>
+          <w:sz w:val="24"/>
+          <w:szCs w:val="24"/>
+          <w:lang w:val="en-US"/>
+        </w:rPr>
+        <w:t xml:space="preserve"> write </w:t>
+      </w:r>
+      <w:r>
+        <w:rPr>
+          <w:rFonts w:ascii="Times New Roman" w:hAnsi="Times New Roman" w:eastAsia="Times New Roman" w:cs="Times New Roman"/>
+          <w:sz w:val="24"/>
+          <w:szCs w:val="24"/>
+          <w:lang w:val="en-US"/>
+        </w:rPr>
+        <w:t>informative articles on the laws concerning computers and technology</w:t>
+      </w:r>
+      <w:r>
+        <w:rPr>
+          <w:rFonts w:ascii="Times New Roman" w:hAnsi="Times New Roman" w:eastAsia="Times New Roman" w:cs="Times New Roman"/>
+          <w:sz w:val="24"/>
+          <w:szCs w:val="24"/>
+          <w:lang w:val="en-US"/>
+        </w:rPr>
+        <w:t>.</w:t>
+      </w:r>
+      <w:r>
+        <w:rPr>
+          <w:rFonts w:ascii="Times New Roman" w:hAnsi="Times New Roman" w:eastAsia="Times New Roman" w:cs="Times New Roman"/>
+          <w:sz w:val="24"/>
+          <w:szCs w:val="24"/>
+        </w:rPr>
+        <w:t xml:space="preserve"> </w:t>
+      </w:r>
+    </w:p>
+    <w:p w14:noSpellErr="1">
+      <w:pPr>
+        <w:pStyle w:val="ListParagraph"/>
+        <w:numPr>
+          <w:ilvl w:val="0"/>
+          <w:numId w:val="2"/>
+        </w:numPr>
+        <w:rPr/>
+      </w:pPr>
+      <w:r>
+        <w:rPr>
+          <w:rFonts w:ascii="Times New Roman" w:hAnsi="Times New Roman" w:eastAsia="Times New Roman" w:cs="Times New Roman"/>
+          <w:sz w:val="24"/>
+          <w:szCs w:val="24"/>
+          <w:lang w:val="en-US"/>
+        </w:rPr>
+        <w:t>Brigham Young University</w:t>
+      </w:r>
+      <w:r>
+        <w:rPr>
+          <w:rFonts w:ascii="Times New Roman" w:hAnsi="Times New Roman" w:eastAsia="Times New Roman" w:cs="Times New Roman"/>
+          <w:sz w:val="24"/>
+          <w:szCs w:val="24"/>
+          <w:lang w:val="en-US"/>
+        </w:rPr>
+        <w:t xml:space="preserve">: </w:t>
+      </w:r>
+      <w:r>
+        <w:rPr>
+          <w:rFonts w:ascii="Times New Roman" w:hAnsi="Times New Roman" w:eastAsia="Times New Roman" w:cs="Times New Roman"/>
+          <w:sz w:val="24"/>
+          <w:szCs w:val="24"/>
+          <w:lang w:val="en-US"/>
+        </w:rPr>
+        <w:t xml:space="preserve">We will </w:t>
+      </w:r>
+      <w:r>
+        <w:rPr>
+          <w:rFonts w:ascii="Times New Roman" w:hAnsi="Times New Roman" w:eastAsia="Times New Roman" w:cs="Times New Roman"/>
+          <w:sz w:val="24"/>
+          <w:szCs w:val="24"/>
+          <w:lang w:val="en-US"/>
+        </w:rPr>
+        <w:t xml:space="preserve">also </w:t>
+      </w:r>
+      <w:r>
+        <w:rPr>
+          <w:rFonts w:ascii="Times New Roman" w:hAnsi="Times New Roman" w:eastAsia="Times New Roman" w:cs="Times New Roman"/>
+          <w:sz w:val="24"/>
+          <w:szCs w:val="24"/>
+          <w:lang w:val="en-US"/>
+        </w:rPr>
+        <w:t>have Law professors and graduate students</w:t>
+      </w:r>
+      <w:r>
+        <w:rPr>
+          <w:rFonts w:ascii="Times New Roman" w:hAnsi="Times New Roman" w:eastAsia="Times New Roman" w:cs="Times New Roman"/>
+          <w:sz w:val="24"/>
+          <w:szCs w:val="24"/>
+          <w:lang w:val="en-US"/>
+        </w:rPr>
+        <w:t xml:space="preserve"> from BYU</w:t>
+      </w:r>
+      <w:r>
+        <w:rPr>
+          <w:rFonts w:ascii="Times New Roman" w:hAnsi="Times New Roman" w:eastAsia="Times New Roman" w:cs="Times New Roman"/>
+          <w:sz w:val="24"/>
+          <w:szCs w:val="24"/>
+          <w:lang w:val="en-US"/>
+        </w:rPr>
+        <w:t xml:space="preserve"> write </w:t>
+      </w:r>
+      <w:r>
+        <w:rPr>
+          <w:rFonts w:ascii="Times New Roman" w:hAnsi="Times New Roman" w:eastAsia="Times New Roman" w:cs="Times New Roman"/>
+          <w:sz w:val="24"/>
+          <w:szCs w:val="24"/>
+          <w:lang w:val="en-US"/>
+        </w:rPr>
+        <w:t>articles on different technology laws.</w:t>
+      </w:r>
+      <w:r>
+        <w:rPr>
+          <w:rFonts w:ascii="Times New Roman" w:hAnsi="Times New Roman" w:eastAsia="Times New Roman" w:cs="Times New Roman"/>
+          <w:sz w:val="24"/>
+          <w:szCs w:val="24"/>
+        </w:rPr>
+        <w:t xml:space="preserve"> </w:t>
+      </w:r>
+    </w:p>
+    <w:p>
+      <w:pPr>
+        <w:pStyle w:val="ListParagraph"/>
+        <w:numPr>
+          <w:ilvl w:val="0"/>
+          <w:numId w:val="2"/>
+        </w:numPr>
+        <w:rPr/>
+      </w:pPr>
+      <w:r>
+        <w:rPr>
+          <w:rFonts w:ascii="Times New Roman" w:hAnsi="Times New Roman" w:eastAsia="Times New Roman" w:cs="Times New Roman"/>
+          <w:sz w:val="24"/>
+          <w:szCs w:val="24"/>
+          <w:lang w:val="en-US"/>
+        </w:rPr>
+        <w:t>Callister</w:t>
+      </w:r>
+      <w:r>
+        <w:rPr>
+          <w:rFonts w:ascii="Times New Roman" w:hAnsi="Times New Roman" w:eastAsia="Times New Roman" w:cs="Times New Roman"/>
+          <w:sz w:val="24"/>
+          <w:szCs w:val="24"/>
+          <w:lang w:val="en-US"/>
+        </w:rPr>
+        <w:t xml:space="preserve"> </w:t>
+      </w:r>
+      <w:r>
+        <w:rPr>
+          <w:rFonts w:ascii="Times New Roman" w:hAnsi="Times New Roman" w:eastAsia="Times New Roman" w:cs="Times New Roman"/>
+          <w:sz w:val="24"/>
+          <w:szCs w:val="24"/>
+          <w:lang w:val="en-US"/>
+        </w:rPr>
+        <w:t>Nebeker</w:t>
+      </w:r>
+      <w:r>
+        <w:rPr>
+          <w:rFonts w:ascii="Times New Roman" w:hAnsi="Times New Roman" w:eastAsia="Times New Roman" w:cs="Times New Roman"/>
+          <w:sz w:val="24"/>
+          <w:szCs w:val="24"/>
+          <w:lang w:val="en-US"/>
+        </w:rPr>
+        <w:t xml:space="preserve"> &amp; McCullough</w:t>
+      </w:r>
+      <w:r>
+        <w:rPr>
+          <w:rFonts w:ascii="Times New Roman" w:hAnsi="Times New Roman" w:eastAsia="Times New Roman" w:cs="Times New Roman"/>
+          <w:sz w:val="24"/>
+          <w:szCs w:val="24"/>
+          <w:lang w:val="en-US"/>
+        </w:rPr>
+        <w:t xml:space="preserve"> law firm: </w:t>
+      </w:r>
+      <w:r>
+        <w:rPr>
+          <w:rFonts w:ascii="Times New Roman" w:hAnsi="Times New Roman" w:eastAsia="Times New Roman" w:cs="Times New Roman"/>
+          <w:sz w:val="24"/>
+          <w:szCs w:val="24"/>
+          <w:lang w:val="en-US"/>
+        </w:rPr>
+        <w:t>Callister</w:t>
+      </w:r>
+      <w:r>
+        <w:rPr>
+          <w:rFonts w:ascii="Times New Roman" w:hAnsi="Times New Roman" w:eastAsia="Times New Roman" w:cs="Times New Roman"/>
+          <w:sz w:val="24"/>
+          <w:szCs w:val="24"/>
+          <w:lang w:val="en-US"/>
+        </w:rPr>
+        <w:t xml:space="preserve"> </w:t>
+      </w:r>
+      <w:r>
+        <w:rPr>
+          <w:rFonts w:ascii="Times New Roman" w:hAnsi="Times New Roman" w:eastAsia="Times New Roman" w:cs="Times New Roman"/>
+          <w:sz w:val="24"/>
+          <w:szCs w:val="24"/>
+          <w:lang w:val="en-US"/>
+        </w:rPr>
+        <w:t>Nebeker</w:t>
+      </w:r>
+      <w:r>
+        <w:rPr>
+          <w:rFonts w:ascii="Times New Roman" w:hAnsi="Times New Roman" w:eastAsia="Times New Roman" w:cs="Times New Roman"/>
+          <w:sz w:val="24"/>
+          <w:szCs w:val="24"/>
+          <w:lang w:val="en-US"/>
+        </w:rPr>
+        <w:t xml:space="preserve"> &amp; McCullough</w:t>
+      </w:r>
+      <w:r>
+        <w:rPr>
+          <w:rFonts w:ascii="Times New Roman" w:hAnsi="Times New Roman" w:eastAsia="Times New Roman" w:cs="Times New Roman"/>
+          <w:sz w:val="24"/>
+          <w:szCs w:val="24"/>
+          <w:lang w:val="en-US"/>
+        </w:rPr>
+        <w:t xml:space="preserve"> is a law firm in Utah that specializes in Information Technology l</w:t>
+      </w:r>
+      <w:r>
+        <w:rPr>
+          <w:rFonts w:ascii="Times New Roman" w:hAnsi="Times New Roman" w:eastAsia="Times New Roman" w:cs="Times New Roman"/>
+          <w:sz w:val="24"/>
+          <w:szCs w:val="24"/>
+          <w:lang w:val="en-US"/>
+        </w:rPr>
+        <w:t>aw</w:t>
+      </w:r>
+      <w:r>
+        <w:rPr>
+          <w:rFonts w:ascii="Times New Roman" w:hAnsi="Times New Roman" w:eastAsia="Times New Roman" w:cs="Times New Roman"/>
+          <w:sz w:val="24"/>
+          <w:szCs w:val="24"/>
+          <w:lang w:val="en-US"/>
+        </w:rPr>
+        <w:t>. We will have a few of the lawyers in this firm volunt</w:t>
+      </w:r>
+      <w:r>
+        <w:rPr>
+          <w:rFonts w:ascii="Times New Roman" w:hAnsi="Times New Roman" w:eastAsia="Times New Roman" w:cs="Times New Roman"/>
+          <w:sz w:val="24"/>
+          <w:szCs w:val="24"/>
+          <w:lang w:val="en-US"/>
+        </w:rPr>
+        <w:t>eer to write articles describing different</w:t>
+      </w:r>
+      <w:r>
+        <w:rPr>
+          <w:rFonts w:ascii="Times New Roman" w:hAnsi="Times New Roman" w:eastAsia="Times New Roman" w:cs="Times New Roman"/>
+          <w:sz w:val="24"/>
+          <w:szCs w:val="24"/>
+          <w:lang w:val="en-US"/>
+        </w:rPr>
+        <w:t xml:space="preserve"> Information Technology law</w:t>
+      </w:r>
+      <w:r>
+        <w:rPr>
+          <w:rFonts w:ascii="Times New Roman" w:hAnsi="Times New Roman" w:eastAsia="Times New Roman" w:cs="Times New Roman"/>
+          <w:sz w:val="24"/>
+          <w:szCs w:val="24"/>
+          <w:lang w:val="en-US"/>
+        </w:rPr>
+        <w:t>s</w:t>
+      </w:r>
+      <w:r>
+        <w:rPr>
+          <w:rFonts w:ascii="Times New Roman" w:hAnsi="Times New Roman" w:eastAsia="Times New Roman" w:cs="Times New Roman"/>
+          <w:sz w:val="24"/>
+          <w:szCs w:val="24"/>
+          <w:lang w:val="en-US"/>
+        </w:rPr>
+        <w:t>.</w:t>
+      </w:r>
+      <w:r>
+        <w:rPr>
+          <w:rFonts w:ascii="Times New Roman" w:hAnsi="Times New Roman" w:eastAsia="Times New Roman" w:cs="Times New Roman"/>
+          <w:sz w:val="24"/>
+          <w:szCs w:val="24"/>
+        </w:rPr>
+        <w:t xml:space="preserve"> </w:t>
+      </w:r>
+    </w:p>
+    <w:p>
+      <w:pPr>
+        <w:pStyle w:val="ListParagraph"/>
+        <w:numPr>
+          <w:ilvl w:val="0"/>
+          <w:numId w:val="2"/>
+        </w:numPr>
+        <w:rPr/>
+      </w:pPr>
+      <w:r>
+        <w:rPr>
+          <w:rFonts w:ascii="Times New Roman" w:hAnsi="Times New Roman" w:eastAsia="Times New Roman" w:cs="Times New Roman"/>
+          <w:sz w:val="24"/>
+          <w:szCs w:val="24"/>
+          <w:lang w:val="en-US"/>
+        </w:rPr>
+        <w:t>TechLaw</w:t>
+      </w:r>
+      <w:r>
+        <w:rPr>
+          <w:rFonts w:ascii="Times New Roman" w:hAnsi="Times New Roman" w:eastAsia="Times New Roman" w:cs="Times New Roman"/>
+          <w:sz w:val="24"/>
+          <w:szCs w:val="24"/>
+          <w:lang w:val="en-US"/>
+        </w:rPr>
+        <w:t xml:space="preserve"> Ventures, PLLC </w:t>
+      </w:r>
+      <w:r>
+        <w:rPr>
+          <w:rFonts w:ascii="Times New Roman" w:hAnsi="Times New Roman" w:eastAsia="Times New Roman" w:cs="Times New Roman"/>
+          <w:sz w:val="24"/>
+          <w:szCs w:val="24"/>
+          <w:lang w:val="en-US"/>
+        </w:rPr>
+        <w:t xml:space="preserve">law firm: </w:t>
+      </w:r>
+      <w:r>
+        <w:rPr>
+          <w:rFonts w:ascii="Times New Roman" w:hAnsi="Times New Roman" w:eastAsia="Times New Roman" w:cs="Times New Roman"/>
+          <w:sz w:val="24"/>
+          <w:szCs w:val="24"/>
+          <w:lang w:val="en-US"/>
+        </w:rPr>
+        <w:t>TechLaw</w:t>
+      </w:r>
+      <w:r>
+        <w:rPr>
+          <w:rFonts w:ascii="Times New Roman" w:hAnsi="Times New Roman" w:eastAsia="Times New Roman" w:cs="Times New Roman"/>
+          <w:sz w:val="24"/>
+          <w:szCs w:val="24"/>
+          <w:lang w:val="en-US"/>
+        </w:rPr>
+        <w:t xml:space="preserve"> Ventures, PLLC</w:t>
+      </w:r>
+      <w:r>
+        <w:rPr>
+          <w:rFonts w:ascii="Times New Roman" w:hAnsi="Times New Roman" w:eastAsia="Times New Roman" w:cs="Times New Roman"/>
+          <w:sz w:val="24"/>
+          <w:szCs w:val="24"/>
+          <w:lang w:val="en-US"/>
+        </w:rPr>
+        <w:t xml:space="preserve"> </w:t>
+      </w:r>
+      <w:r>
+        <w:rPr>
+          <w:rFonts w:ascii="Times New Roman" w:hAnsi="Times New Roman" w:eastAsia="Times New Roman" w:cs="Times New Roman"/>
+          <w:sz w:val="24"/>
+          <w:szCs w:val="24"/>
+          <w:lang w:val="en-US"/>
+        </w:rPr>
+        <w:t>is also a law firm in Utah. They specialize</w:t>
+      </w:r>
+      <w:r>
+        <w:rPr>
+          <w:rFonts w:ascii="Times New Roman" w:hAnsi="Times New Roman" w:eastAsia="Times New Roman" w:cs="Times New Roman"/>
+          <w:sz w:val="24"/>
+          <w:szCs w:val="24"/>
+          <w:lang w:val="en-US"/>
+        </w:rPr>
+        <w:t xml:space="preserve"> in</w:t>
+      </w:r>
+      <w:r>
+        <w:rPr>
+          <w:rFonts w:ascii="Times New Roman" w:hAnsi="Times New Roman" w:eastAsia="Times New Roman" w:cs="Times New Roman"/>
+          <w:sz w:val="24"/>
+          <w:szCs w:val="24"/>
+          <w:lang w:val="en-US"/>
+        </w:rPr>
+        <w:t xml:space="preserve"> </w:t>
+      </w:r>
+      <w:r>
+        <w:rPr>
+          <w:rFonts w:ascii="Times New Roman" w:hAnsi="Times New Roman" w:eastAsia="Times New Roman" w:cs="Times New Roman"/>
+          <w:sz w:val="24"/>
+          <w:szCs w:val="24"/>
+          <w:lang w:val="en-US"/>
+        </w:rPr>
+        <w:t>copyright law, patient law, and trademark law</w:t>
+      </w:r>
+      <w:r>
+        <w:rPr>
+          <w:rFonts w:ascii="Times New Roman" w:hAnsi="Times New Roman" w:eastAsia="Times New Roman" w:cs="Times New Roman"/>
+          <w:sz w:val="24"/>
+          <w:szCs w:val="24"/>
+          <w:lang w:val="en-US"/>
+        </w:rPr>
+        <w:t>. We will have a few of their l</w:t>
+      </w:r>
+      <w:r>
+        <w:rPr>
+          <w:rFonts w:ascii="Times New Roman" w:hAnsi="Times New Roman" w:eastAsia="Times New Roman" w:cs="Times New Roman"/>
+          <w:sz w:val="24"/>
+          <w:szCs w:val="24"/>
+          <w:lang w:val="en-US"/>
+        </w:rPr>
+        <w:t>awyers write articles concerning</w:t>
+      </w:r>
+      <w:r>
+        <w:rPr>
+          <w:rFonts w:ascii="Times New Roman" w:hAnsi="Times New Roman" w:eastAsia="Times New Roman" w:cs="Times New Roman"/>
+          <w:sz w:val="24"/>
+          <w:szCs w:val="24"/>
+          <w:lang w:val="en-US"/>
+        </w:rPr>
+        <w:t xml:space="preserve"> these types of laws.</w:t>
+      </w:r>
+      <w:r>
+        <w:rPr>
+          <w:rFonts w:ascii="Times New Roman" w:hAnsi="Times New Roman" w:eastAsia="Times New Roman" w:cs="Times New Roman"/>
+          <w:sz w:val="24"/>
+          <w:szCs w:val="24"/>
+        </w:rPr>
+        <w:t xml:space="preserve"> </w:t>
+      </w:r>
+    </w:p>
+    <w:p>
+      <w:pPr>
+        <w:pStyle w:val="Normal"/>
+      </w:pPr>
+      <w:r>
+        <w:rPr>
+          <w:rFonts w:ascii="Times New Roman" w:hAnsi="Times New Roman" w:eastAsia="Times New Roman" w:cs="Times New Roman"/>
+          <w:sz w:val="24"/>
+          <w:szCs w:val="24"/>
+          <w:lang w:val="en-US"/>
+        </w:rPr>
+        <w:t xml:space="preserve">We only have </w:t>
+      </w:r>
+      <w:r>
+        <w:rPr>
+          <w:rFonts w:ascii="Times New Roman" w:hAnsi="Times New Roman" w:eastAsia="Times New Roman" w:cs="Times New Roman"/>
+          <w:sz w:val="24"/>
+          <w:szCs w:val="24"/>
+          <w:lang w:val="en-US"/>
+        </w:rPr>
+        <w:t xml:space="preserve">one organization that will be contributing funding for our project. Microsoft has agreed to contribute a small amount each year. With the help of Microsoft we will be able to cover some of our needed expenses. However, their funding will not be sufficient to </w:t>
+      </w:r>
+      <w:r>
+        <w:rPr>
+          <w:rFonts w:ascii="Times New Roman" w:hAnsi="Times New Roman" w:eastAsia="Times New Roman" w:cs="Times New Roman"/>
+          <w:sz w:val="24"/>
+          <w:szCs w:val="24"/>
+          <w:lang w:val="en-US"/>
+        </w:rPr>
+        <w:t>cover everything we will be in need of. This is why we are turning to UHC for additional support.</w:t>
+      </w:r>
+    </w:p>
     <w:sectPr>
       <w:headerReference w:type="default" r:id="rId8"/>
       <w:footerReference w:type="default" r:id="rId9"/>
-      <w:pgSz w:w="12240" w:h="15840"/>
+      <w:pgSz w:w="12240" w:h="15840" w:orient="portrait"/>
       <w:pgMar w:top="1440" w:right="1800" w:bottom="1440" w:left="1800" w:header="720" w:footer="720" w:gutter="0"/>
       <w:cols w:space="720"/>
       <w:noEndnote/>
@@ -3049,6 +4305,117 @@
 
 <file path=word/numbering.xml><?xml version="1.0" encoding="utf-8"?>
 <w:numbering xmlns:wpc="http://schemas.microsoft.com/office/word/2010/wordprocessingCanvas" xmlns:mo="http://schemas.microsoft.com/office/mac/office/2008/main" xmlns:mc="http://schemas.openxmlformats.org/markup-compatibility/2006" xmlns:mv="urn:schemas-microsoft-com:mac:vml" xmlns:o="urn:schemas-microsoft-com:office:office" xmlns:r="http://schemas.openxmlformats.org/officeDocument/2006/relationships" xmlns:m="http://schemas.openxmlformats.org/officeDocument/2006/math" xmlns:v="urn:schemas-microsoft-com:vml" xmlns:wp14="http://schemas.microsoft.com/office/word/2010/wordprocessingDrawing" xmlns:wp="http://schemas.openxmlformats.org/drawingml/2006/wordprocessingDrawing" xmlns:w10="urn:schemas-microsoft-com:office:word" xmlns:w="http://schemas.openxmlformats.org/wordprocessingml/2006/main" xmlns:w14="http://schemas.microsoft.com/office/word/2010/wordml" xmlns:wpg="http://schemas.microsoft.com/office/word/2010/wordprocessingGroup" xmlns:wpi="http://schemas.microsoft.com/office/word/2010/wordprocessingInk" xmlns:wne="http://schemas.microsoft.com/office/word/2006/wordml" xmlns:wps="http://schemas.microsoft.com/office/word/2010/wordprocessingShape" mc:Ignorable="w14 wp14">
+  <w:abstractNum xmlns:w="http://schemas.openxmlformats.org/wordprocessingml/2006/main" w:abstractNumId="1">
+    <w:multiLevelType xmlns:w="http://schemas.openxmlformats.org/wordprocessingml/2006/main" w:val="hybridMultilevel"/>
+    <w:lvl xmlns:w="http://schemas.openxmlformats.org/wordprocessingml/2006/main" w:ilvl="0">
+      <w:start w:val="1"/>
+      <w:numFmt w:val="bullet"/>
+      <w:lvlText w:val=""/>
+      <w:lvlJc w:val="left"/>
+      <w:pPr>
+        <w:ind w:left="720" w:hanging="360"/>
+      </w:pPr>
+      <w:rPr>
+        <w:rFonts w:hint="default" w:ascii="Symbol" w:hAnsi="Symbol"/>
+      </w:rPr>
+    </w:lvl>
+    <w:lvl xmlns:w="http://schemas.openxmlformats.org/wordprocessingml/2006/main" w:ilvl="1">
+      <w:start w:val="1"/>
+      <w:numFmt w:val="bullet"/>
+      <w:lvlText w:val="o"/>
+      <w:lvlJc w:val="left"/>
+      <w:pPr>
+        <w:ind w:left="1440" w:hanging="360"/>
+      </w:pPr>
+      <w:rPr>
+        <w:rFonts w:hint="default" w:ascii="Courier New" w:hAnsi="Courier New"/>
+      </w:rPr>
+    </w:lvl>
+    <w:lvl xmlns:w="http://schemas.openxmlformats.org/wordprocessingml/2006/main" w:ilvl="2">
+      <w:start w:val="1"/>
+      <w:numFmt w:val="bullet"/>
+      <w:lvlText w:val=""/>
+      <w:lvlJc w:val="left"/>
+      <w:pPr>
+        <w:ind w:left="2160" w:hanging="360"/>
+      </w:pPr>
+      <w:rPr>
+        <w:rFonts w:hint="default" w:ascii="Wingdings" w:hAnsi="Wingdings"/>
+      </w:rPr>
+    </w:lvl>
+    <w:lvl xmlns:w="http://schemas.openxmlformats.org/wordprocessingml/2006/main" w:ilvl="3">
+      <w:start w:val="1"/>
+      <w:numFmt w:val="bullet"/>
+      <w:lvlText w:val=""/>
+      <w:lvlJc w:val="left"/>
+      <w:pPr>
+        <w:ind w:left="2880" w:hanging="360"/>
+      </w:pPr>
+      <w:rPr>
+        <w:rFonts w:hint="default" w:ascii="Symbol" w:hAnsi="Symbol"/>
+      </w:rPr>
+    </w:lvl>
+    <w:lvl xmlns:w="http://schemas.openxmlformats.org/wordprocessingml/2006/main" w:ilvl="4">
+      <w:start w:val="1"/>
+      <w:numFmt w:val="bullet"/>
+      <w:lvlText w:val="o"/>
+      <w:lvlJc w:val="left"/>
+      <w:pPr>
+        <w:ind w:left="3600" w:hanging="360"/>
+      </w:pPr>
+      <w:rPr>
+        <w:rFonts w:hint="default" w:ascii="Courier New" w:hAnsi="Courier New"/>
+      </w:rPr>
+    </w:lvl>
+    <w:lvl xmlns:w="http://schemas.openxmlformats.org/wordprocessingml/2006/main" w:ilvl="5">
+      <w:start w:val="1"/>
+      <w:numFmt w:val="bullet"/>
+      <w:lvlText w:val=""/>
+      <w:lvlJc w:val="left"/>
+      <w:pPr>
+        <w:ind w:left="4320" w:hanging="360"/>
+      </w:pPr>
+      <w:rPr>
+        <w:rFonts w:hint="default" w:ascii="Wingdings" w:hAnsi="Wingdings"/>
+      </w:rPr>
+    </w:lvl>
+    <w:lvl xmlns:w="http://schemas.openxmlformats.org/wordprocessingml/2006/main" w:ilvl="6">
+      <w:start w:val="1"/>
+      <w:numFmt w:val="bullet"/>
+      <w:lvlText w:val=""/>
+      <w:lvlJc w:val="left"/>
+      <w:pPr>
+        <w:ind w:left="5040" w:hanging="360"/>
+      </w:pPr>
+      <w:rPr>
+        <w:rFonts w:hint="default" w:ascii="Symbol" w:hAnsi="Symbol"/>
+      </w:rPr>
+    </w:lvl>
+    <w:lvl xmlns:w="http://schemas.openxmlformats.org/wordprocessingml/2006/main" w:ilvl="7">
+      <w:start w:val="1"/>
+      <w:numFmt w:val="bullet"/>
+      <w:lvlText w:val="o"/>
+      <w:lvlJc w:val="left"/>
+      <w:pPr>
+        <w:ind w:left="5760" w:hanging="360"/>
+      </w:pPr>
+      <w:rPr>
+        <w:rFonts w:hint="default" w:ascii="Courier New" w:hAnsi="Courier New"/>
+      </w:rPr>
+    </w:lvl>
+    <w:lvl xmlns:w="http://schemas.openxmlformats.org/wordprocessingml/2006/main" w:ilvl="8">
+      <w:start w:val="1"/>
+      <w:numFmt w:val="bullet"/>
+      <w:lvlText w:val=""/>
+      <w:lvlJc w:val="left"/>
+      <w:pPr>
+        <w:ind w:left="6480" w:hanging="360"/>
+      </w:pPr>
+      <w:rPr>
+        <w:rFonts w:hint="default" w:ascii="Wingdings" w:hAnsi="Wingdings"/>
+      </w:rPr>
+    </w:lvl>
+  </w:abstractNum>
   <w:abstractNum w:abstractNumId="0">
     <w:nsid w:val="00000001"/>
     <w:multiLevelType w:val="hybridMultilevel"/>
@@ -3107,6 +4474,9 @@
       <w:lvlJc w:val="left"/>
     </w:lvl>
   </w:abstractNum>
+  <w:num w:numId="2">
+    <w:abstractNumId w:val="1"/>
+  </w:num>
   <w:num w:numId="1">
     <w:abstractNumId w:val="0"/>
   </w:num>
@@ -3114,11 +4484,11 @@
 </file>
 
 <file path=word/styles.xml><?xml version="1.0" encoding="utf-8"?>
-<w:styles xmlns:mc="http://schemas.openxmlformats.org/markup-compatibility/2006" xmlns:r="http://schemas.openxmlformats.org/officeDocument/2006/relationships" xmlns:w="http://schemas.openxmlformats.org/wordprocessingml/2006/main" xmlns:w14="http://schemas.microsoft.com/office/word/2010/wordml" mc:Ignorable="w14">
+<w:styles xmlns:wp14="http://schemas.microsoft.com/office/word/2010/wordprocessingDrawing" xmlns:mc="http://schemas.openxmlformats.org/markup-compatibility/2006" xmlns:r="http://schemas.openxmlformats.org/officeDocument/2006/relationships" xmlns:w="http://schemas.openxmlformats.org/wordprocessingml/2006/main" xmlns:w14="http://schemas.microsoft.com/office/word/2010/wordml" mc:Ignorable="w14 wp14">
   <w:docDefaults>
     <w:rPrDefault>
       <w:rPr>
-        <w:rFonts w:asciiTheme="minorHAnsi" w:eastAsiaTheme="minorEastAsia" w:hAnsiTheme="minorHAnsi" w:cstheme="minorBidi"/>
+        <w:rFonts w:asciiTheme="minorHAnsi" w:hAnsiTheme="minorHAnsi" w:eastAsiaTheme="minorEastAsia" w:cstheme="minorBidi"/>
         <w:sz w:val="24"/>
         <w:szCs w:val="24"/>
         <w:lang w:val="en-US" w:eastAsia="en-US" w:bidi="ar-SA"/>
@@ -3127,8 +4497,8 @@
     <w:pPrDefault/>
   </w:docDefaults>
   <w:latentStyles w:defLockedState="0" w:defUIPriority="99" w:defSemiHidden="1" w:defUnhideWhenUsed="1" w:defQFormat="0" w:count="276">
-    <w:lsdException w:name="Normal" w:semiHidden="0" w:uiPriority="0" w:unhideWhenUsed="0" w:qFormat="1"/>
-    <w:lsdException w:name="heading 1" w:semiHidden="0" w:uiPriority="9" w:unhideWhenUsed="0" w:qFormat="1"/>
+    <w:lsdException w:name="Normal" w:uiPriority="0" w:semiHidden="0" w:unhideWhenUsed="0" w:qFormat="1"/>
+    <w:lsdException w:name="heading 1" w:uiPriority="9" w:semiHidden="0" w:unhideWhenUsed="0" w:qFormat="1"/>
     <w:lsdException w:name="heading 2" w:uiPriority="9" w:qFormat="1"/>
     <w:lsdException w:name="heading 3" w:uiPriority="9" w:qFormat="1"/>
     <w:lsdException w:name="heading 4" w:uiPriority="9" w:qFormat="1"/>
@@ -3147,135 +4517,135 @@
     <w:lsdException w:name="toc 8" w:uiPriority="39"/>
     <w:lsdException w:name="toc 9" w:uiPriority="39"/>
     <w:lsdException w:name="caption" w:uiPriority="35" w:qFormat="1"/>
-    <w:lsdException w:name="Title" w:semiHidden="0" w:uiPriority="10" w:unhideWhenUsed="0" w:qFormat="1"/>
+    <w:lsdException w:name="Title" w:uiPriority="10" w:semiHidden="0" w:unhideWhenUsed="0" w:qFormat="1"/>
     <w:lsdException w:name="Default Paragraph Font" w:uiPriority="1"/>
-    <w:lsdException w:name="Subtitle" w:semiHidden="0" w:uiPriority="11" w:unhideWhenUsed="0" w:qFormat="1"/>
-    <w:lsdException w:name="Strong" w:semiHidden="0" w:uiPriority="22" w:unhideWhenUsed="0" w:qFormat="1"/>
-    <w:lsdException w:name="Emphasis" w:semiHidden="0" w:uiPriority="20" w:unhideWhenUsed="0" w:qFormat="1"/>
-    <w:lsdException w:name="Table Grid" w:semiHidden="0" w:uiPriority="59" w:unhideWhenUsed="0"/>
+    <w:lsdException w:name="Subtitle" w:uiPriority="11" w:semiHidden="0" w:unhideWhenUsed="0" w:qFormat="1"/>
+    <w:lsdException w:name="Strong" w:uiPriority="22" w:semiHidden="0" w:unhideWhenUsed="0" w:qFormat="1"/>
+    <w:lsdException w:name="Emphasis" w:uiPriority="20" w:semiHidden="0" w:unhideWhenUsed="0" w:qFormat="1"/>
+    <w:lsdException w:name="Table Grid" w:uiPriority="59" w:semiHidden="0" w:unhideWhenUsed="0"/>
     <w:lsdException w:name="Placeholder Text" w:unhideWhenUsed="0"/>
     <w:lsdException w:name="No Spacing" w:uiPriority="1" w:unhideWhenUsed="0" w:qFormat="1"/>
-    <w:lsdException w:name="Light Shading" w:semiHidden="0" w:uiPriority="60" w:unhideWhenUsed="0"/>
-    <w:lsdException w:name="Light List" w:semiHidden="0" w:uiPriority="61" w:unhideWhenUsed="0"/>
-    <w:lsdException w:name="Light Grid" w:semiHidden="0" w:uiPriority="62" w:unhideWhenUsed="0"/>
-    <w:lsdException w:name="Medium Shading 1" w:semiHidden="0" w:uiPriority="63" w:unhideWhenUsed="0"/>
-    <w:lsdException w:name="Medium Shading 2" w:semiHidden="0" w:uiPriority="64" w:unhideWhenUsed="0"/>
-    <w:lsdException w:name="Medium List 1" w:semiHidden="0" w:uiPriority="65" w:unhideWhenUsed="0"/>
-    <w:lsdException w:name="Medium List 2" w:semiHidden="0" w:uiPriority="66" w:unhideWhenUsed="0"/>
-    <w:lsdException w:name="Medium Grid 1" w:semiHidden="0" w:uiPriority="67" w:unhideWhenUsed="0"/>
-    <w:lsdException w:name="Medium Grid 2" w:semiHidden="0" w:uiPriority="68" w:unhideWhenUsed="0"/>
-    <w:lsdException w:name="Medium Grid 3" w:semiHidden="0" w:uiPriority="69" w:unhideWhenUsed="0"/>
-    <w:lsdException w:name="Dark List" w:semiHidden="0" w:uiPriority="70" w:unhideWhenUsed="0"/>
-    <w:lsdException w:name="Colorful Shading" w:semiHidden="0" w:uiPriority="71" w:unhideWhenUsed="0"/>
-    <w:lsdException w:name="Colorful List" w:semiHidden="0" w:uiPriority="72" w:unhideWhenUsed="0"/>
-    <w:lsdException w:name="Colorful Grid" w:semiHidden="0" w:uiPriority="73" w:unhideWhenUsed="0"/>
-    <w:lsdException w:name="Light Shading Accent 1" w:semiHidden="0" w:uiPriority="60" w:unhideWhenUsed="0"/>
-    <w:lsdException w:name="Light List Accent 1" w:semiHidden="0" w:uiPriority="61" w:unhideWhenUsed="0"/>
-    <w:lsdException w:name="Light Grid Accent 1" w:semiHidden="0" w:uiPriority="62" w:unhideWhenUsed="0"/>
-    <w:lsdException w:name="Medium Shading 1 Accent 1" w:semiHidden="0" w:uiPriority="63" w:unhideWhenUsed="0"/>
-    <w:lsdException w:name="Medium Shading 2 Accent 1" w:semiHidden="0" w:uiPriority="64" w:unhideWhenUsed="0"/>
-    <w:lsdException w:name="Medium List 1 Accent 1" w:semiHidden="0" w:uiPriority="65" w:unhideWhenUsed="0"/>
+    <w:lsdException w:name="Light Shading" w:uiPriority="60" w:semiHidden="0" w:unhideWhenUsed="0"/>
+    <w:lsdException w:name="Light List" w:uiPriority="61" w:semiHidden="0" w:unhideWhenUsed="0"/>
+    <w:lsdException w:name="Light Grid" w:uiPriority="62" w:semiHidden="0" w:unhideWhenUsed="0"/>
+    <w:lsdException w:name="Medium Shading 1" w:uiPriority="63" w:semiHidden="0" w:unhideWhenUsed="0"/>
+    <w:lsdException w:name="Medium Shading 2" w:uiPriority="64" w:semiHidden="0" w:unhideWhenUsed="0"/>
+    <w:lsdException w:name="Medium List 1" w:uiPriority="65" w:semiHidden="0" w:unhideWhenUsed="0"/>
+    <w:lsdException w:name="Medium List 2" w:uiPriority="66" w:semiHidden="0" w:unhideWhenUsed="0"/>
+    <w:lsdException w:name="Medium Grid 1" w:uiPriority="67" w:semiHidden="0" w:unhideWhenUsed="0"/>
+    <w:lsdException w:name="Medium Grid 2" w:uiPriority="68" w:semiHidden="0" w:unhideWhenUsed="0"/>
+    <w:lsdException w:name="Medium Grid 3" w:uiPriority="69" w:semiHidden="0" w:unhideWhenUsed="0"/>
+    <w:lsdException w:name="Dark List" w:uiPriority="70" w:semiHidden="0" w:unhideWhenUsed="0"/>
+    <w:lsdException w:name="Colorful Shading" w:uiPriority="71" w:semiHidden="0" w:unhideWhenUsed="0"/>
+    <w:lsdException w:name="Colorful List" w:uiPriority="72" w:semiHidden="0" w:unhideWhenUsed="0"/>
+    <w:lsdException w:name="Colorful Grid" w:uiPriority="73" w:semiHidden="0" w:unhideWhenUsed="0"/>
+    <w:lsdException w:name="Light Shading Accent 1" w:uiPriority="60" w:semiHidden="0" w:unhideWhenUsed="0"/>
+    <w:lsdException w:name="Light List Accent 1" w:uiPriority="61" w:semiHidden="0" w:unhideWhenUsed="0"/>
+    <w:lsdException w:name="Light Grid Accent 1" w:uiPriority="62" w:semiHidden="0" w:unhideWhenUsed="0"/>
+    <w:lsdException w:name="Medium Shading 1 Accent 1" w:uiPriority="63" w:semiHidden="0" w:unhideWhenUsed="0"/>
+    <w:lsdException w:name="Medium Shading 2 Accent 1" w:uiPriority="64" w:semiHidden="0" w:unhideWhenUsed="0"/>
+    <w:lsdException w:name="Medium List 1 Accent 1" w:uiPriority="65" w:semiHidden="0" w:unhideWhenUsed="0"/>
     <w:lsdException w:name="Revision" w:unhideWhenUsed="0"/>
-    <w:lsdException w:name="List Paragraph" w:semiHidden="0" w:uiPriority="34" w:unhideWhenUsed="0" w:qFormat="1"/>
-    <w:lsdException w:name="Quote" w:semiHidden="0" w:uiPriority="29" w:unhideWhenUsed="0" w:qFormat="1"/>
-    <w:lsdException w:name="Intense Quote" w:semiHidden="0" w:uiPriority="30" w:unhideWhenUsed="0" w:qFormat="1"/>
-    <w:lsdException w:name="Medium List 2 Accent 1" w:semiHidden="0" w:uiPriority="66" w:unhideWhenUsed="0"/>
-    <w:lsdException w:name="Medium Grid 1 Accent 1" w:semiHidden="0" w:uiPriority="67" w:unhideWhenUsed="0"/>
-    <w:lsdException w:name="Medium Grid 2 Accent 1" w:semiHidden="0" w:uiPriority="68" w:unhideWhenUsed="0"/>
-    <w:lsdException w:name="Medium Grid 3 Accent 1" w:semiHidden="0" w:uiPriority="69" w:unhideWhenUsed="0"/>
-    <w:lsdException w:name="Dark List Accent 1" w:semiHidden="0" w:uiPriority="70" w:unhideWhenUsed="0"/>
-    <w:lsdException w:name="Colorful Shading Accent 1" w:semiHidden="0" w:uiPriority="71" w:unhideWhenUsed="0"/>
-    <w:lsdException w:name="Colorful List Accent 1" w:semiHidden="0" w:uiPriority="72" w:unhideWhenUsed="0"/>
-    <w:lsdException w:name="Colorful Grid Accent 1" w:semiHidden="0" w:uiPriority="73" w:unhideWhenUsed="0"/>
-    <w:lsdException w:name="Light Shading Accent 2" w:semiHidden="0" w:uiPriority="60" w:unhideWhenUsed="0"/>
-    <w:lsdException w:name="Light List Accent 2" w:semiHidden="0" w:uiPriority="61" w:unhideWhenUsed="0"/>
-    <w:lsdException w:name="Light Grid Accent 2" w:semiHidden="0" w:uiPriority="62" w:unhideWhenUsed="0"/>
-    <w:lsdException w:name="Medium Shading 1 Accent 2" w:semiHidden="0" w:uiPriority="63" w:unhideWhenUsed="0"/>
-    <w:lsdException w:name="Medium Shading 2 Accent 2" w:semiHidden="0" w:uiPriority="64" w:unhideWhenUsed="0"/>
-    <w:lsdException w:name="Medium List 1 Accent 2" w:semiHidden="0" w:uiPriority="65" w:unhideWhenUsed="0"/>
-    <w:lsdException w:name="Medium List 2 Accent 2" w:semiHidden="0" w:uiPriority="66" w:unhideWhenUsed="0"/>
-    <w:lsdException w:name="Medium Grid 1 Accent 2" w:semiHidden="0" w:uiPriority="67" w:unhideWhenUsed="0"/>
-    <w:lsdException w:name="Medium Grid 2 Accent 2" w:semiHidden="0" w:uiPriority="68" w:unhideWhenUsed="0"/>
-    <w:lsdException w:name="Medium Grid 3 Accent 2" w:semiHidden="0" w:uiPriority="69" w:unhideWhenUsed="0"/>
-    <w:lsdException w:name="Dark List Accent 2" w:semiHidden="0" w:uiPriority="70" w:unhideWhenUsed="0"/>
-    <w:lsdException w:name="Colorful Shading Accent 2" w:semiHidden="0" w:uiPriority="71" w:unhideWhenUsed="0"/>
-    <w:lsdException w:name="Colorful List Accent 2" w:semiHidden="0" w:uiPriority="72" w:unhideWhenUsed="0"/>
-    <w:lsdException w:name="Colorful Grid Accent 2" w:semiHidden="0" w:uiPriority="73" w:unhideWhenUsed="0"/>
-    <w:lsdException w:name="Light Shading Accent 3" w:semiHidden="0" w:uiPriority="60" w:unhideWhenUsed="0"/>
-    <w:lsdException w:name="Light List Accent 3" w:semiHidden="0" w:uiPriority="61" w:unhideWhenUsed="0"/>
-    <w:lsdException w:name="Light Grid Accent 3" w:semiHidden="0" w:uiPriority="62" w:unhideWhenUsed="0"/>
-    <w:lsdException w:name="Medium Shading 1 Accent 3" w:semiHidden="0" w:uiPriority="63" w:unhideWhenUsed="0"/>
-    <w:lsdException w:name="Medium Shading 2 Accent 3" w:semiHidden="0" w:uiPriority="64" w:unhideWhenUsed="0"/>
-    <w:lsdException w:name="Medium List 1 Accent 3" w:semiHidden="0" w:uiPriority="65" w:unhideWhenUsed="0"/>
-    <w:lsdException w:name="Medium List 2 Accent 3" w:semiHidden="0" w:uiPriority="66" w:unhideWhenUsed="0"/>
-    <w:lsdException w:name="Medium Grid 1 Accent 3" w:semiHidden="0" w:uiPriority="67" w:unhideWhenUsed="0"/>
-    <w:lsdException w:name="Medium Grid 2 Accent 3" w:semiHidden="0" w:uiPriority="68" w:unhideWhenUsed="0"/>
-    <w:lsdException w:name="Medium Grid 3 Accent 3" w:semiHidden="0" w:uiPriority="69" w:unhideWhenUsed="0"/>
-    <w:lsdException w:name="Dark List Accent 3" w:semiHidden="0" w:uiPriority="70" w:unhideWhenUsed="0"/>
-    <w:lsdException w:name="Colorful Shading Accent 3" w:semiHidden="0" w:uiPriority="71" w:unhideWhenUsed="0"/>
-    <w:lsdException w:name="Colorful List Accent 3" w:semiHidden="0" w:uiPriority="72" w:unhideWhenUsed="0"/>
-    <w:lsdException w:name="Colorful Grid Accent 3" w:semiHidden="0" w:uiPriority="73" w:unhideWhenUsed="0"/>
-    <w:lsdException w:name="Light Shading Accent 4" w:semiHidden="0" w:uiPriority="60" w:unhideWhenUsed="0"/>
-    <w:lsdException w:name="Light List Accent 4" w:semiHidden="0" w:uiPriority="61" w:unhideWhenUsed="0"/>
-    <w:lsdException w:name="Light Grid Accent 4" w:semiHidden="0" w:uiPriority="62" w:unhideWhenUsed="0"/>
-    <w:lsdException w:name="Medium Shading 1 Accent 4" w:semiHidden="0" w:uiPriority="63" w:unhideWhenUsed="0"/>
-    <w:lsdException w:name="Medium Shading 2 Accent 4" w:semiHidden="0" w:uiPriority="64" w:unhideWhenUsed="0"/>
-    <w:lsdException w:name="Medium List 1 Accent 4" w:semiHidden="0" w:uiPriority="65" w:unhideWhenUsed="0"/>
-    <w:lsdException w:name="Medium List 2 Accent 4" w:semiHidden="0" w:uiPriority="66" w:unhideWhenUsed="0"/>
-    <w:lsdException w:name="Medium Grid 1 Accent 4" w:semiHidden="0" w:uiPriority="67" w:unhideWhenUsed="0"/>
-    <w:lsdException w:name="Medium Grid 2 Accent 4" w:semiHidden="0" w:uiPriority="68" w:unhideWhenUsed="0"/>
-    <w:lsdException w:name="Medium Grid 3 Accent 4" w:semiHidden="0" w:uiPriority="69" w:unhideWhenUsed="0"/>
-    <w:lsdException w:name="Dark List Accent 4" w:semiHidden="0" w:uiPriority="70" w:unhideWhenUsed="0"/>
-    <w:lsdException w:name="Colorful Shading Accent 4" w:semiHidden="0" w:uiPriority="71" w:unhideWhenUsed="0"/>
-    <w:lsdException w:name="Colorful List Accent 4" w:semiHidden="0" w:uiPriority="72" w:unhideWhenUsed="0"/>
-    <w:lsdException w:name="Colorful Grid Accent 4" w:semiHidden="0" w:uiPriority="73" w:unhideWhenUsed="0"/>
-    <w:lsdException w:name="Light Shading Accent 5" w:semiHidden="0" w:uiPriority="60" w:unhideWhenUsed="0"/>
-    <w:lsdException w:name="Light List Accent 5" w:semiHidden="0" w:uiPriority="61" w:unhideWhenUsed="0"/>
-    <w:lsdException w:name="Light Grid Accent 5" w:semiHidden="0" w:uiPriority="62" w:unhideWhenUsed="0"/>
-    <w:lsdException w:name="Medium Shading 1 Accent 5" w:semiHidden="0" w:uiPriority="63" w:unhideWhenUsed="0"/>
-    <w:lsdException w:name="Medium Shading 2 Accent 5" w:semiHidden="0" w:uiPriority="64" w:unhideWhenUsed="0"/>
-    <w:lsdException w:name="Medium List 1 Accent 5" w:semiHidden="0" w:uiPriority="65" w:unhideWhenUsed="0"/>
-    <w:lsdException w:name="Medium List 2 Accent 5" w:semiHidden="0" w:uiPriority="66" w:unhideWhenUsed="0"/>
-    <w:lsdException w:name="Medium Grid 1 Accent 5" w:semiHidden="0" w:uiPriority="67" w:unhideWhenUsed="0"/>
-    <w:lsdException w:name="Medium Grid 2 Accent 5" w:semiHidden="0" w:uiPriority="68" w:unhideWhenUsed="0"/>
-    <w:lsdException w:name="Medium Grid 3 Accent 5" w:semiHidden="0" w:uiPriority="69" w:unhideWhenUsed="0"/>
-    <w:lsdException w:name="Dark List Accent 5" w:semiHidden="0" w:uiPriority="70" w:unhideWhenUsed="0"/>
-    <w:lsdException w:name="Colorful Shading Accent 5" w:semiHidden="0" w:uiPriority="71" w:unhideWhenUsed="0"/>
-    <w:lsdException w:name="Colorful List Accent 5" w:semiHidden="0" w:uiPriority="72" w:unhideWhenUsed="0"/>
-    <w:lsdException w:name="Colorful Grid Accent 5" w:semiHidden="0" w:uiPriority="73" w:unhideWhenUsed="0"/>
-    <w:lsdException w:name="Light Shading Accent 6" w:semiHidden="0" w:uiPriority="60" w:unhideWhenUsed="0"/>
-    <w:lsdException w:name="Light List Accent 6" w:semiHidden="0" w:uiPriority="61" w:unhideWhenUsed="0"/>
-    <w:lsdException w:name="Light Grid Accent 6" w:semiHidden="0" w:uiPriority="62" w:unhideWhenUsed="0"/>
-    <w:lsdException w:name="Medium Shading 1 Accent 6" w:semiHidden="0" w:uiPriority="63" w:unhideWhenUsed="0"/>
-    <w:lsdException w:name="Medium Shading 2 Accent 6" w:semiHidden="0" w:uiPriority="64" w:unhideWhenUsed="0"/>
-    <w:lsdException w:name="Medium List 1 Accent 6" w:semiHidden="0" w:uiPriority="65" w:unhideWhenUsed="0"/>
-    <w:lsdException w:name="Medium List 2 Accent 6" w:semiHidden="0" w:uiPriority="66" w:unhideWhenUsed="0"/>
-    <w:lsdException w:name="Medium Grid 1 Accent 6" w:semiHidden="0" w:uiPriority="67" w:unhideWhenUsed="0"/>
-    <w:lsdException w:name="Medium Grid 2 Accent 6" w:semiHidden="0" w:uiPriority="68" w:unhideWhenUsed="0"/>
-    <w:lsdException w:name="Medium Grid 3 Accent 6" w:semiHidden="0" w:uiPriority="69" w:unhideWhenUsed="0"/>
-    <w:lsdException w:name="Dark List Accent 6" w:semiHidden="0" w:uiPriority="70" w:unhideWhenUsed="0"/>
-    <w:lsdException w:name="Colorful Shading Accent 6" w:semiHidden="0" w:uiPriority="71" w:unhideWhenUsed="0"/>
-    <w:lsdException w:name="Colorful List Accent 6" w:semiHidden="0" w:uiPriority="72" w:unhideWhenUsed="0"/>
-    <w:lsdException w:name="Colorful Grid Accent 6" w:semiHidden="0" w:uiPriority="73" w:unhideWhenUsed="0"/>
-    <w:lsdException w:name="Subtle Emphasis" w:semiHidden="0" w:uiPriority="19" w:unhideWhenUsed="0" w:qFormat="1"/>
-    <w:lsdException w:name="Intense Emphasis" w:semiHidden="0" w:uiPriority="21" w:unhideWhenUsed="0" w:qFormat="1"/>
-    <w:lsdException w:name="Subtle Reference" w:semiHidden="0" w:uiPriority="31" w:unhideWhenUsed="0" w:qFormat="1"/>
-    <w:lsdException w:name="Intense Reference" w:semiHidden="0" w:uiPriority="32" w:unhideWhenUsed="0" w:qFormat="1"/>
-    <w:lsdException w:name="Book Title" w:semiHidden="0" w:uiPriority="33" w:unhideWhenUsed="0" w:qFormat="1"/>
+    <w:lsdException w:name="List Paragraph" w:uiPriority="34" w:semiHidden="0" w:unhideWhenUsed="0" w:qFormat="1"/>
+    <w:lsdException w:name="Quote" w:uiPriority="29" w:semiHidden="0" w:unhideWhenUsed="0" w:qFormat="1"/>
+    <w:lsdException w:name="Intense Quote" w:uiPriority="30" w:semiHidden="0" w:unhideWhenUsed="0" w:qFormat="1"/>
+    <w:lsdException w:name="Medium List 2 Accent 1" w:uiPriority="66" w:semiHidden="0" w:unhideWhenUsed="0"/>
+    <w:lsdException w:name="Medium Grid 1 Accent 1" w:uiPriority="67" w:semiHidden="0" w:unhideWhenUsed="0"/>
+    <w:lsdException w:name="Medium Grid 2 Accent 1" w:uiPriority="68" w:semiHidden="0" w:unhideWhenUsed="0"/>
+    <w:lsdException w:name="Medium Grid 3 Accent 1" w:uiPriority="69" w:semiHidden="0" w:unhideWhenUsed="0"/>
+    <w:lsdException w:name="Dark List Accent 1" w:uiPriority="70" w:semiHidden="0" w:unhideWhenUsed="0"/>
+    <w:lsdException w:name="Colorful Shading Accent 1" w:uiPriority="71" w:semiHidden="0" w:unhideWhenUsed="0"/>
+    <w:lsdException w:name="Colorful List Accent 1" w:uiPriority="72" w:semiHidden="0" w:unhideWhenUsed="0"/>
+    <w:lsdException w:name="Colorful Grid Accent 1" w:uiPriority="73" w:semiHidden="0" w:unhideWhenUsed="0"/>
+    <w:lsdException w:name="Light Shading Accent 2" w:uiPriority="60" w:semiHidden="0" w:unhideWhenUsed="0"/>
+    <w:lsdException w:name="Light List Accent 2" w:uiPriority="61" w:semiHidden="0" w:unhideWhenUsed="0"/>
+    <w:lsdException w:name="Light Grid Accent 2" w:uiPriority="62" w:semiHidden="0" w:unhideWhenUsed="0"/>
+    <w:lsdException w:name="Medium Shading 1 Accent 2" w:uiPriority="63" w:semiHidden="0" w:unhideWhenUsed="0"/>
+    <w:lsdException w:name="Medium Shading 2 Accent 2" w:uiPriority="64" w:semiHidden="0" w:unhideWhenUsed="0"/>
+    <w:lsdException w:name="Medium List 1 Accent 2" w:uiPriority="65" w:semiHidden="0" w:unhideWhenUsed="0"/>
+    <w:lsdException w:name="Medium List 2 Accent 2" w:uiPriority="66" w:semiHidden="0" w:unhideWhenUsed="0"/>
+    <w:lsdException w:name="Medium Grid 1 Accent 2" w:uiPriority="67" w:semiHidden="0" w:unhideWhenUsed="0"/>
+    <w:lsdException w:name="Medium Grid 2 Accent 2" w:uiPriority="68" w:semiHidden="0" w:unhideWhenUsed="0"/>
+    <w:lsdException w:name="Medium Grid 3 Accent 2" w:uiPriority="69" w:semiHidden="0" w:unhideWhenUsed="0"/>
+    <w:lsdException w:name="Dark List Accent 2" w:uiPriority="70" w:semiHidden="0" w:unhideWhenUsed="0"/>
+    <w:lsdException w:name="Colorful Shading Accent 2" w:uiPriority="71" w:semiHidden="0" w:unhideWhenUsed="0"/>
+    <w:lsdException w:name="Colorful List Accent 2" w:uiPriority="72" w:semiHidden="0" w:unhideWhenUsed="0"/>
+    <w:lsdException w:name="Colorful Grid Accent 2" w:uiPriority="73" w:semiHidden="0" w:unhideWhenUsed="0"/>
+    <w:lsdException w:name="Light Shading Accent 3" w:uiPriority="60" w:semiHidden="0" w:unhideWhenUsed="0"/>
+    <w:lsdException w:name="Light List Accent 3" w:uiPriority="61" w:semiHidden="0" w:unhideWhenUsed="0"/>
+    <w:lsdException w:name="Light Grid Accent 3" w:uiPriority="62" w:semiHidden="0" w:unhideWhenUsed="0"/>
+    <w:lsdException w:name="Medium Shading 1 Accent 3" w:uiPriority="63" w:semiHidden="0" w:unhideWhenUsed="0"/>
+    <w:lsdException w:name="Medium Shading 2 Accent 3" w:uiPriority="64" w:semiHidden="0" w:unhideWhenUsed="0"/>
+    <w:lsdException w:name="Medium List 1 Accent 3" w:uiPriority="65" w:semiHidden="0" w:unhideWhenUsed="0"/>
+    <w:lsdException w:name="Medium List 2 Accent 3" w:uiPriority="66" w:semiHidden="0" w:unhideWhenUsed="0"/>
+    <w:lsdException w:name="Medium Grid 1 Accent 3" w:uiPriority="67" w:semiHidden="0" w:unhideWhenUsed="0"/>
+    <w:lsdException w:name="Medium Grid 2 Accent 3" w:uiPriority="68" w:semiHidden="0" w:unhideWhenUsed="0"/>
+    <w:lsdException w:name="Medium Grid 3 Accent 3" w:uiPriority="69" w:semiHidden="0" w:unhideWhenUsed="0"/>
+    <w:lsdException w:name="Dark List Accent 3" w:uiPriority="70" w:semiHidden="0" w:unhideWhenUsed="0"/>
+    <w:lsdException w:name="Colorful Shading Accent 3" w:uiPriority="71" w:semiHidden="0" w:unhideWhenUsed="0"/>
+    <w:lsdException w:name="Colorful List Accent 3" w:uiPriority="72" w:semiHidden="0" w:unhideWhenUsed="0"/>
+    <w:lsdException w:name="Colorful Grid Accent 3" w:uiPriority="73" w:semiHidden="0" w:unhideWhenUsed="0"/>
+    <w:lsdException w:name="Light Shading Accent 4" w:uiPriority="60" w:semiHidden="0" w:unhideWhenUsed="0"/>
+    <w:lsdException w:name="Light List Accent 4" w:uiPriority="61" w:semiHidden="0" w:unhideWhenUsed="0"/>
+    <w:lsdException w:name="Light Grid Accent 4" w:uiPriority="62" w:semiHidden="0" w:unhideWhenUsed="0"/>
+    <w:lsdException w:name="Medium Shading 1 Accent 4" w:uiPriority="63" w:semiHidden="0" w:unhideWhenUsed="0"/>
+    <w:lsdException w:name="Medium Shading 2 Accent 4" w:uiPriority="64" w:semiHidden="0" w:unhideWhenUsed="0"/>
+    <w:lsdException w:name="Medium List 1 Accent 4" w:uiPriority="65" w:semiHidden="0" w:unhideWhenUsed="0"/>
+    <w:lsdException w:name="Medium List 2 Accent 4" w:uiPriority="66" w:semiHidden="0" w:unhideWhenUsed="0"/>
+    <w:lsdException w:name="Medium Grid 1 Accent 4" w:uiPriority="67" w:semiHidden="0" w:unhideWhenUsed="0"/>
+    <w:lsdException w:name="Medium Grid 2 Accent 4" w:uiPriority="68" w:semiHidden="0" w:unhideWhenUsed="0"/>
+    <w:lsdException w:name="Medium Grid 3 Accent 4" w:uiPriority="69" w:semiHidden="0" w:unhideWhenUsed="0"/>
+    <w:lsdException w:name="Dark List Accent 4" w:uiPriority="70" w:semiHidden="0" w:unhideWhenUsed="0"/>
+    <w:lsdException w:name="Colorful Shading Accent 4" w:uiPriority="71" w:semiHidden="0" w:unhideWhenUsed="0"/>
+    <w:lsdException w:name="Colorful List Accent 4" w:uiPriority="72" w:semiHidden="0" w:unhideWhenUsed="0"/>
+    <w:lsdException w:name="Colorful Grid Accent 4" w:uiPriority="73" w:semiHidden="0" w:unhideWhenUsed="0"/>
+    <w:lsdException w:name="Light Shading Accent 5" w:uiPriority="60" w:semiHidden="0" w:unhideWhenUsed="0"/>
+    <w:lsdException w:name="Light List Accent 5" w:uiPriority="61" w:semiHidden="0" w:unhideWhenUsed="0"/>
+    <w:lsdException w:name="Light Grid Accent 5" w:uiPriority="62" w:semiHidden="0" w:unhideWhenUsed="0"/>
+    <w:lsdException w:name="Medium Shading 1 Accent 5" w:uiPriority="63" w:semiHidden="0" w:unhideWhenUsed="0"/>
+    <w:lsdException w:name="Medium Shading 2 Accent 5" w:uiPriority="64" w:semiHidden="0" w:unhideWhenUsed="0"/>
+    <w:lsdException w:name="Medium List 1 Accent 5" w:uiPriority="65" w:semiHidden="0" w:unhideWhenUsed="0"/>
+    <w:lsdException w:name="Medium List 2 Accent 5" w:uiPriority="66" w:semiHidden="0" w:unhideWhenUsed="0"/>
+    <w:lsdException w:name="Medium Grid 1 Accent 5" w:uiPriority="67" w:semiHidden="0" w:unhideWhenUsed="0"/>
+    <w:lsdException w:name="Medium Grid 2 Accent 5" w:uiPriority="68" w:semiHidden="0" w:unhideWhenUsed="0"/>
+    <w:lsdException w:name="Medium Grid 3 Accent 5" w:uiPriority="69" w:semiHidden="0" w:unhideWhenUsed="0"/>
+    <w:lsdException w:name="Dark List Accent 5" w:uiPriority="70" w:semiHidden="0" w:unhideWhenUsed="0"/>
+    <w:lsdException w:name="Colorful Shading Accent 5" w:uiPriority="71" w:semiHidden="0" w:unhideWhenUsed="0"/>
+    <w:lsdException w:name="Colorful List Accent 5" w:uiPriority="72" w:semiHidden="0" w:unhideWhenUsed="0"/>
+    <w:lsdException w:name="Colorful Grid Accent 5" w:uiPriority="73" w:semiHidden="0" w:unhideWhenUsed="0"/>
+    <w:lsdException w:name="Light Shading Accent 6" w:uiPriority="60" w:semiHidden="0" w:unhideWhenUsed="0"/>
+    <w:lsdException w:name="Light List Accent 6" w:uiPriority="61" w:semiHidden="0" w:unhideWhenUsed="0"/>
+    <w:lsdException w:name="Light Grid Accent 6" w:uiPriority="62" w:semiHidden="0" w:unhideWhenUsed="0"/>
+    <w:lsdException w:name="Medium Shading 1 Accent 6" w:uiPriority="63" w:semiHidden="0" w:unhideWhenUsed="0"/>
+    <w:lsdException w:name="Medium Shading 2 Accent 6" w:uiPriority="64" w:semiHidden="0" w:unhideWhenUsed="0"/>
+    <w:lsdException w:name="Medium List 1 Accent 6" w:uiPriority="65" w:semiHidden="0" w:unhideWhenUsed="0"/>
+    <w:lsdException w:name="Medium List 2 Accent 6" w:uiPriority="66" w:semiHidden="0" w:unhideWhenUsed="0"/>
+    <w:lsdException w:name="Medium Grid 1 Accent 6" w:uiPriority="67" w:semiHidden="0" w:unhideWhenUsed="0"/>
+    <w:lsdException w:name="Medium Grid 2 Accent 6" w:uiPriority="68" w:semiHidden="0" w:unhideWhenUsed="0"/>
+    <w:lsdException w:name="Medium Grid 3 Accent 6" w:uiPriority="69" w:semiHidden="0" w:unhideWhenUsed="0"/>
+    <w:lsdException w:name="Dark List Accent 6" w:uiPriority="70" w:semiHidden="0" w:unhideWhenUsed="0"/>
+    <w:lsdException w:name="Colorful Shading Accent 6" w:uiPriority="71" w:semiHidden="0" w:unhideWhenUsed="0"/>
+    <w:lsdException w:name="Colorful List Accent 6" w:uiPriority="72" w:semiHidden="0" w:unhideWhenUsed="0"/>
+    <w:lsdException w:name="Colorful Grid Accent 6" w:uiPriority="73" w:semiHidden="0" w:unhideWhenUsed="0"/>
+    <w:lsdException w:name="Subtle Emphasis" w:uiPriority="19" w:semiHidden="0" w:unhideWhenUsed="0" w:qFormat="1"/>
+    <w:lsdException w:name="Intense Emphasis" w:uiPriority="21" w:semiHidden="0" w:unhideWhenUsed="0" w:qFormat="1"/>
+    <w:lsdException w:name="Subtle Reference" w:uiPriority="31" w:semiHidden="0" w:unhideWhenUsed="0" w:qFormat="1"/>
+    <w:lsdException w:name="Intense Reference" w:uiPriority="32" w:semiHidden="0" w:unhideWhenUsed="0" w:qFormat="1"/>
+    <w:lsdException w:name="Book Title" w:uiPriority="33" w:semiHidden="0" w:unhideWhenUsed="0" w:qFormat="1"/>
     <w:lsdException w:name="Bibliography" w:uiPriority="37"/>
     <w:lsdException w:name="TOC Heading" w:uiPriority="39" w:qFormat="1"/>
   </w:latentStyles>
-  <w:style w:type="paragraph" w:default="1" w:styleId="Normal">
+  <w:style w:type="paragraph" w:styleId="Normal" w:default="1">
     <w:name w:val="Normal"/>
     <w:qFormat/>
   </w:style>
-  <w:style w:type="character" w:default="1" w:styleId="DefaultParagraphFont">
+  <w:style w:type="character" w:styleId="DefaultParagraphFont" w:default="1">
     <w:name w:val="Default Paragraph Font"/>
     <w:uiPriority w:val="1"/>
     <w:semiHidden/>
     <w:unhideWhenUsed/>
   </w:style>
-  <w:style w:type="table" w:default="1" w:styleId="TableNormal">
+  <w:style w:type="table" w:styleId="TableNormal" w:default="1">
     <w:name w:val="Normal Table"/>
     <w:uiPriority w:val="99"/>
     <w:semiHidden/>
@@ -3290,7 +4660,7 @@
       </w:tblCellMar>
     </w:tblPr>
   </w:style>
-  <w:style w:type="numbering" w:default="1" w:styleId="NoList">
+  <w:style w:type="numbering" w:styleId="NoList" w:default="1">
     <w:name w:val="No List"/>
     <w:uiPriority w:val="99"/>
     <w:semiHidden/>
@@ -3310,7 +4680,7 @@
       </w:tabs>
     </w:pPr>
   </w:style>
-  <w:style w:type="character" w:customStyle="1" w:styleId="HeaderChar">
+  <w:style w:type="character" w:styleId="HeaderChar" w:customStyle="1">
     <w:name w:val="Header Char"/>
     <w:basedOn w:val="DefaultParagraphFont"/>
     <w:link w:val="Header"/>
@@ -3331,12 +4701,22 @@
       </w:tabs>
     </w:pPr>
   </w:style>
-  <w:style w:type="character" w:customStyle="1" w:styleId="FooterChar">
+  <w:style w:type="character" w:styleId="FooterChar" w:customStyle="1">
     <w:name w:val="Footer Char"/>
     <w:basedOn w:val="DefaultParagraphFont"/>
     <w:link w:val="Footer"/>
     <w:uiPriority w:val="99"/>
     <w:rsid w:val="005945EB"/>
+  </w:style>
+  <w:style xmlns:w14="http://schemas.microsoft.com/office/word/2010/wordml" xmlns:mc="http://schemas.openxmlformats.org/markup-compatibility/2006" xmlns:w="http://schemas.openxmlformats.org/wordprocessingml/2006/main" w:type="paragraph" w:styleId="ListParagraph" mc:Ignorable="w14">
+    <w:name xmlns:w="http://schemas.openxmlformats.org/wordprocessingml/2006/main" w:val="List Paragraph"/>
+    <w:basedOn xmlns:w="http://schemas.openxmlformats.org/wordprocessingml/2006/main" w:val="Normal"/>
+    <w:uiPriority xmlns:w="http://schemas.openxmlformats.org/wordprocessingml/2006/main" w:val="34"/>
+    <w:qFormat xmlns:w="http://schemas.openxmlformats.org/wordprocessingml/2006/main"/>
+    <w:pPr xmlns:w="http://schemas.openxmlformats.org/wordprocessingml/2006/main">
+      <w:ind xmlns:w="http://schemas.openxmlformats.org/wordprocessingml/2006/main" w:left="720"/>
+      <w:contextualSpacing xmlns:w="http://schemas.openxmlformats.org/wordprocessingml/2006/main"/>
+    </w:pPr>
   </w:style>
 </w:styles>
 </file>

</xml_diff>

<commit_message>
Page length to 6 pages
</commit_message>
<xml_diff>
--- a/GrantApplicationUHC.docx
+++ b/GrantApplicationUHC.docx
@@ -22,6 +22,7 @@
         <w:autoSpaceDE w:val="0"/>
         <w:autoSpaceDN w:val="0"/>
         <w:adjustRightInd w:val="0"/>
+        <w:contextualSpacing/>
         <w:rPr>
           <w:rFonts w:ascii="Times New Roman" w:hAnsi="Times New Roman" w:cs="Times New Roman"/>
         </w:rPr>
@@ -66,31 +67,33 @@
         <w:autoSpaceDE w:val="0"/>
         <w:autoSpaceDN w:val="0"/>
         <w:adjustRightInd w:val="0"/>
-        <w:rPr>
-          <w:rFonts w:ascii="Times New Roman" w:hAnsi="Times New Roman" w:cs="Times New Roman"/>
-        </w:rPr>
-      </w:pPr>
-    </w:p>
-    <w:p>
-      <w:pPr>
-        <w:widowControl w:val="0"/>
-        <w:tabs>
-          <w:tab w:val="left" w:pos="560"/>
-          <w:tab w:val="left" w:pos="1120"/>
-          <w:tab w:val="left" w:pos="1680"/>
-          <w:tab w:val="left" w:pos="2240"/>
-          <w:tab w:val="left" w:pos="2800"/>
-          <w:tab w:val="left" w:pos="3360"/>
-          <w:tab w:val="left" w:pos="3920"/>
-          <w:tab w:val="left" w:pos="4480"/>
-          <w:tab w:val="left" w:pos="5040"/>
-          <w:tab w:val="left" w:pos="5600"/>
-          <w:tab w:val="left" w:pos="6160"/>
-          <w:tab w:val="left" w:pos="6720"/>
-        </w:tabs>
-        <w:autoSpaceDE w:val="0"/>
-        <w:autoSpaceDN w:val="0"/>
-        <w:adjustRightInd w:val="0"/>
+        <w:contextualSpacing/>
+        <w:rPr>
+          <w:rFonts w:ascii="Times New Roman" w:hAnsi="Times New Roman" w:cs="Times New Roman"/>
+        </w:rPr>
+      </w:pPr>
+    </w:p>
+    <w:p>
+      <w:pPr>
+        <w:widowControl w:val="0"/>
+        <w:tabs>
+          <w:tab w:val="left" w:pos="560"/>
+          <w:tab w:val="left" w:pos="1120"/>
+          <w:tab w:val="left" w:pos="1680"/>
+          <w:tab w:val="left" w:pos="2240"/>
+          <w:tab w:val="left" w:pos="2800"/>
+          <w:tab w:val="left" w:pos="3360"/>
+          <w:tab w:val="left" w:pos="3920"/>
+          <w:tab w:val="left" w:pos="4480"/>
+          <w:tab w:val="left" w:pos="5040"/>
+          <w:tab w:val="left" w:pos="5600"/>
+          <w:tab w:val="left" w:pos="6160"/>
+          <w:tab w:val="left" w:pos="6720"/>
+        </w:tabs>
+        <w:autoSpaceDE w:val="0"/>
+        <w:autoSpaceDN w:val="0"/>
+        <w:adjustRightInd w:val="0"/>
+        <w:contextualSpacing/>
         <w:rPr>
           <w:rFonts w:ascii="Times New Roman" w:hAnsi="Times New Roman" w:cs="Times New Roman"/>
         </w:rPr>
@@ -106,68 +109,56 @@
           <w:rFonts w:ascii="Times New Roman" w:hAnsi="Times New Roman" w:cs="Times New Roman"/>
         </w:rPr>
         <w:tab/>
-        <w:t xml:space="preserve">Greg Anderson, Jackson Murphy, and Meher Samineni </w:t>
-      </w:r>
-      <w:proofErr w:type="gramStart"/>
-      <w:r>
-        <w:rPr>
-          <w:rFonts w:ascii="Times New Roman" w:hAnsi="Times New Roman" w:cs="Times New Roman"/>
-        </w:rPr>
-        <w:t>of  “</w:t>
-      </w:r>
-      <w:proofErr w:type="gramEnd"/>
-      <w:r>
-        <w:rPr>
-          <w:rFonts w:ascii="Times New Roman" w:hAnsi="Times New Roman" w:cs="Times New Roman"/>
-        </w:rPr>
-        <w:t>Tweet the Fifth”</w:t>
-      </w:r>
-    </w:p>
-    <w:p>
-      <w:pPr>
-        <w:widowControl w:val="0"/>
-        <w:tabs>
-          <w:tab w:val="left" w:pos="560"/>
-          <w:tab w:val="left" w:pos="1120"/>
-          <w:tab w:val="left" w:pos="1680"/>
-          <w:tab w:val="left" w:pos="2240"/>
-          <w:tab w:val="left" w:pos="2800"/>
-          <w:tab w:val="left" w:pos="3360"/>
-          <w:tab w:val="left" w:pos="3920"/>
-          <w:tab w:val="left" w:pos="4480"/>
-          <w:tab w:val="left" w:pos="5040"/>
-          <w:tab w:val="left" w:pos="5600"/>
-          <w:tab w:val="left" w:pos="6160"/>
-          <w:tab w:val="left" w:pos="6720"/>
-        </w:tabs>
-        <w:autoSpaceDE w:val="0"/>
-        <w:autoSpaceDN w:val="0"/>
-        <w:adjustRightInd w:val="0"/>
-        <w:rPr>
-          <w:rFonts w:ascii="Times New Roman" w:hAnsi="Times New Roman" w:cs="Times New Roman"/>
-        </w:rPr>
-      </w:pPr>
-    </w:p>
-    <w:p>
-      <w:pPr>
-        <w:widowControl w:val="0"/>
-        <w:tabs>
-          <w:tab w:val="left" w:pos="560"/>
-          <w:tab w:val="left" w:pos="1120"/>
-          <w:tab w:val="left" w:pos="1680"/>
-          <w:tab w:val="left" w:pos="2240"/>
-          <w:tab w:val="left" w:pos="2800"/>
-          <w:tab w:val="left" w:pos="3360"/>
-          <w:tab w:val="left" w:pos="3920"/>
-          <w:tab w:val="left" w:pos="4480"/>
-          <w:tab w:val="left" w:pos="5040"/>
-          <w:tab w:val="left" w:pos="5600"/>
-          <w:tab w:val="left" w:pos="6160"/>
-          <w:tab w:val="left" w:pos="6720"/>
-        </w:tabs>
-        <w:autoSpaceDE w:val="0"/>
-        <w:autoSpaceDN w:val="0"/>
-        <w:adjustRightInd w:val="0"/>
+        <w:t>Greg Anderson, Jackson Murphy, and Meher Samineni of  “Tweet the Fifth”</w:t>
+      </w:r>
+    </w:p>
+    <w:p>
+      <w:pPr>
+        <w:widowControl w:val="0"/>
+        <w:tabs>
+          <w:tab w:val="left" w:pos="560"/>
+          <w:tab w:val="left" w:pos="1120"/>
+          <w:tab w:val="left" w:pos="1680"/>
+          <w:tab w:val="left" w:pos="2240"/>
+          <w:tab w:val="left" w:pos="2800"/>
+          <w:tab w:val="left" w:pos="3360"/>
+          <w:tab w:val="left" w:pos="3920"/>
+          <w:tab w:val="left" w:pos="4480"/>
+          <w:tab w:val="left" w:pos="5040"/>
+          <w:tab w:val="left" w:pos="5600"/>
+          <w:tab w:val="left" w:pos="6160"/>
+          <w:tab w:val="left" w:pos="6720"/>
+        </w:tabs>
+        <w:autoSpaceDE w:val="0"/>
+        <w:autoSpaceDN w:val="0"/>
+        <w:adjustRightInd w:val="0"/>
+        <w:contextualSpacing/>
+        <w:rPr>
+          <w:rFonts w:ascii="Times New Roman" w:hAnsi="Times New Roman" w:cs="Times New Roman"/>
+        </w:rPr>
+      </w:pPr>
+    </w:p>
+    <w:p>
+      <w:pPr>
+        <w:widowControl w:val="0"/>
+        <w:tabs>
+          <w:tab w:val="left" w:pos="560"/>
+          <w:tab w:val="left" w:pos="1120"/>
+          <w:tab w:val="left" w:pos="1680"/>
+          <w:tab w:val="left" w:pos="2240"/>
+          <w:tab w:val="left" w:pos="2800"/>
+          <w:tab w:val="left" w:pos="3360"/>
+          <w:tab w:val="left" w:pos="3920"/>
+          <w:tab w:val="left" w:pos="4480"/>
+          <w:tab w:val="left" w:pos="5040"/>
+          <w:tab w:val="left" w:pos="5600"/>
+          <w:tab w:val="left" w:pos="6160"/>
+          <w:tab w:val="left" w:pos="6720"/>
+        </w:tabs>
+        <w:autoSpaceDE w:val="0"/>
+        <w:autoSpaceDN w:val="0"/>
+        <w:adjustRightInd w:val="0"/>
+        <w:contextualSpacing/>
         <w:rPr>
           <w:rFonts w:ascii="Times New Roman" w:hAnsi="Times New Roman" w:cs="Times New Roman"/>
         </w:rPr>
@@ -206,31 +197,33 @@
         <w:autoSpaceDE w:val="0"/>
         <w:autoSpaceDN w:val="0"/>
         <w:adjustRightInd w:val="0"/>
-        <w:rPr>
-          <w:rFonts w:ascii="Times New Roman" w:hAnsi="Times New Roman" w:cs="Times New Roman"/>
-        </w:rPr>
-      </w:pPr>
-    </w:p>
-    <w:p>
-      <w:pPr>
-        <w:widowControl w:val="0"/>
-        <w:tabs>
-          <w:tab w:val="left" w:pos="560"/>
-          <w:tab w:val="left" w:pos="1120"/>
-          <w:tab w:val="left" w:pos="1680"/>
-          <w:tab w:val="left" w:pos="2240"/>
-          <w:tab w:val="left" w:pos="2800"/>
-          <w:tab w:val="left" w:pos="3360"/>
-          <w:tab w:val="left" w:pos="3920"/>
-          <w:tab w:val="left" w:pos="4480"/>
-          <w:tab w:val="left" w:pos="5040"/>
-          <w:tab w:val="left" w:pos="5600"/>
-          <w:tab w:val="left" w:pos="6160"/>
-          <w:tab w:val="left" w:pos="6720"/>
-        </w:tabs>
-        <w:autoSpaceDE w:val="0"/>
-        <w:autoSpaceDN w:val="0"/>
-        <w:adjustRightInd w:val="0"/>
+        <w:contextualSpacing/>
+        <w:rPr>
+          <w:rFonts w:ascii="Times New Roman" w:hAnsi="Times New Roman" w:cs="Times New Roman"/>
+        </w:rPr>
+      </w:pPr>
+    </w:p>
+    <w:p>
+      <w:pPr>
+        <w:widowControl w:val="0"/>
+        <w:tabs>
+          <w:tab w:val="left" w:pos="560"/>
+          <w:tab w:val="left" w:pos="1120"/>
+          <w:tab w:val="left" w:pos="1680"/>
+          <w:tab w:val="left" w:pos="2240"/>
+          <w:tab w:val="left" w:pos="2800"/>
+          <w:tab w:val="left" w:pos="3360"/>
+          <w:tab w:val="left" w:pos="3920"/>
+          <w:tab w:val="left" w:pos="4480"/>
+          <w:tab w:val="left" w:pos="5040"/>
+          <w:tab w:val="left" w:pos="5600"/>
+          <w:tab w:val="left" w:pos="6160"/>
+          <w:tab w:val="left" w:pos="6720"/>
+        </w:tabs>
+        <w:autoSpaceDE w:val="0"/>
+        <w:autoSpaceDN w:val="0"/>
+        <w:adjustRightInd w:val="0"/>
+        <w:contextualSpacing/>
         <w:rPr>
           <w:rFonts w:ascii="Times New Roman" w:hAnsi="Times New Roman" w:cs="Times New Roman"/>
         </w:rPr>
@@ -399,21 +392,7 @@
         <w:rPr>
           <w:rFonts w:ascii="Times New Roman" w:hAnsi="Times New Roman" w:cs="Times New Roman"/>
         </w:rPr>
-        <w:t xml:space="preserve">We’re three University of Utah Computer Science students who are proposing to start an online journal that examines the impact of technology laws on the Utah community. The journal is geared toward a general audience of </w:t>
-      </w:r>
-      <w:proofErr w:type="spellStart"/>
-      <w:r>
-        <w:rPr>
-          <w:rFonts w:ascii="Times New Roman" w:hAnsi="Times New Roman" w:cs="Times New Roman"/>
-        </w:rPr>
-        <w:t>Utahns</w:t>
-      </w:r>
-      <w:proofErr w:type="spellEnd"/>
-      <w:r>
-        <w:rPr>
-          <w:rFonts w:ascii="Times New Roman" w:hAnsi="Times New Roman" w:cs="Times New Roman"/>
-        </w:rPr>
-        <w:t>; anyone who sends emails or shops online should find this a valuable publication. Our goal is to increase community awareness and participation in the legislation of our technology laws.</w:t>
+        <w:t>We’re three University of Utah Computer Science students who are proposing to start an online journal that examines the impact of technology laws on the Utah community. The journal is geared toward a general audience of Utahns; anyone who sends emails or shops online should find this a valuable publication. Our goal is to increase community awareness and participation in the legislation of our technology laws.</w:t>
       </w:r>
     </w:p>
     <w:p>
@@ -504,21 +483,7 @@
         <w:rPr>
           <w:rFonts w:ascii="Times New Roman" w:hAnsi="Times New Roman" w:cs="Times New Roman"/>
         </w:rPr>
-        <w:t xml:space="preserve">Nearly every </w:t>
-      </w:r>
-      <w:proofErr w:type="spellStart"/>
-      <w:r>
-        <w:rPr>
-          <w:rFonts w:ascii="Times New Roman" w:hAnsi="Times New Roman" w:cs="Times New Roman"/>
-        </w:rPr>
-        <w:t>Utahn</w:t>
-      </w:r>
-      <w:proofErr w:type="spellEnd"/>
-      <w:r>
-        <w:rPr>
-          <w:rFonts w:ascii="Times New Roman" w:hAnsi="Times New Roman" w:cs="Times New Roman"/>
-        </w:rPr>
-        <w:t>. The vast majority of us interact with technology on a daily basis. We believe that the people of Utah—young and old, regardless of their level of technical knowledge—would like to learn more about their online privacy and freedoms. Armed with the knowledge that our journal provides, our readers will be better equipped to engage in the legislative process and help shape our future technology laws. To attract an initial readership, we will buy targeted Google ads to Utah residents.</w:t>
+        <w:t>Nearly every Utahn. The vast majority of us interact with technology on a daily basis. We believe that the people of Utah—young and old, regardless of their level of technical knowledge—would like to learn more about their online privacy and freedoms. Armed with the knowledge that our journal provides, our readers will be better equipped to engage in the legislative process and help shape our future technology laws. To attract an initial readership, we will buy targeted Google ads to Utah residents.</w:t>
       </w:r>
     </w:p>
     <w:p>
@@ -884,56 +849,14 @@
         <w:rPr>
           <w:rFonts w:ascii="Times New Roman" w:hAnsi="Times New Roman" w:cs="Times New Roman"/>
         </w:rPr>
-        <w:t xml:space="preserve">Dr. Lee A. </w:t>
-      </w:r>
-      <w:proofErr w:type="spellStart"/>
-      <w:r>
-        <w:rPr>
-          <w:rFonts w:ascii="Times New Roman" w:hAnsi="Times New Roman" w:cs="Times New Roman"/>
-        </w:rPr>
-        <w:t>Hollaar</w:t>
-      </w:r>
-      <w:proofErr w:type="spellEnd"/>
-      <w:r>
-        <w:rPr>
-          <w:rFonts w:ascii="Times New Roman" w:hAnsi="Times New Roman" w:cs="Times New Roman"/>
-        </w:rPr>
-        <w:t xml:space="preserve">, emeritus professor at the University of Utah. Dr. </w:t>
-      </w:r>
-      <w:proofErr w:type="spellStart"/>
-      <w:r>
-        <w:rPr>
-          <w:rFonts w:ascii="Times New Roman" w:hAnsi="Times New Roman" w:cs="Times New Roman"/>
-        </w:rPr>
-        <w:t>Hollaar</w:t>
-      </w:r>
-      <w:proofErr w:type="spellEnd"/>
-      <w:r>
-        <w:rPr>
-          <w:rFonts w:ascii="Times New Roman" w:hAnsi="Times New Roman" w:cs="Times New Roman"/>
-        </w:rPr>
-        <w:t xml:space="preserve"> taught at the </w:t>
+        <w:t xml:space="preserve">Dr. Lee A. Hollaar, emeritus professor at the University of Utah. Dr. Hollaar taught at the </w:t>
       </w:r>
       <w:r>
         <w:rPr>
           <w:rFonts w:ascii="Times New Roman" w:hAnsi="Times New Roman" w:cs="Times New Roman"/>
         </w:rPr>
         <w:lastRenderedPageBreak/>
-        <w:t xml:space="preserve">U’s School of Computing for 34 years, teaching a variety of courses including Computer Law. Having retired from teaching, Dr. </w:t>
-      </w:r>
-      <w:proofErr w:type="spellStart"/>
-      <w:r>
-        <w:rPr>
-          <w:rFonts w:ascii="Times New Roman" w:hAnsi="Times New Roman" w:cs="Times New Roman"/>
-        </w:rPr>
-        <w:t>Hollaar</w:t>
-      </w:r>
-      <w:proofErr w:type="spellEnd"/>
-      <w:r>
-        <w:rPr>
-          <w:rFonts w:ascii="Times New Roman" w:hAnsi="Times New Roman" w:cs="Times New Roman"/>
-        </w:rPr>
-        <w:t xml:space="preserve"> is now an active consultant in a variety of computer-related court cases, as well as a Special Master assisting judges in software discovery, determination of copyright infringement, and the construction of patent claims. </w:t>
+        <w:t xml:space="preserve">U’s School of Computing for 34 years, teaching a variety of courses including Computer Law. Having retired from teaching, Dr. Hollaar is now an active consultant in a variety of computer-related court cases, as well as a Special Master assisting judges in software discovery, determination of copyright infringement, and the construction of patent claims. </w:t>
       </w:r>
     </w:p>
     <w:p>
@@ -1051,162 +974,105 @@
           <w:rFonts w:ascii="Times New Roman" w:hAnsi="Times New Roman" w:cs="Times New Roman"/>
         </w:rPr>
       </w:pPr>
-      <w:proofErr w:type="gramStart"/>
-      <w:r>
-        <w:rPr>
-          <w:rFonts w:ascii="Times New Roman" w:hAnsi="Times New Roman" w:cs="Times New Roman"/>
-        </w:rPr>
-        <w:t>our</w:t>
-      </w:r>
-      <w:proofErr w:type="gramEnd"/>
-      <w:r>
-        <w:rPr>
-          <w:rFonts w:ascii="Times New Roman" w:hAnsi="Times New Roman" w:cs="Times New Roman"/>
-        </w:rPr>
-        <w:t xml:space="preserve"> project. We will need to pay for advertising to get the word out about our journal, </w:t>
-      </w:r>
-    </w:p>
-    <w:p>
-      <w:pPr>
-        <w:widowControl w:val="0"/>
-        <w:tabs>
-          <w:tab w:val="left" w:pos="560"/>
-          <w:tab w:val="left" w:pos="1120"/>
-          <w:tab w:val="left" w:pos="1680"/>
-          <w:tab w:val="left" w:pos="2240"/>
-          <w:tab w:val="left" w:pos="2800"/>
-          <w:tab w:val="left" w:pos="3360"/>
-          <w:tab w:val="left" w:pos="3920"/>
-          <w:tab w:val="left" w:pos="4480"/>
-          <w:tab w:val="left" w:pos="5040"/>
-          <w:tab w:val="left" w:pos="5600"/>
-          <w:tab w:val="left" w:pos="6160"/>
-          <w:tab w:val="left" w:pos="6720"/>
-        </w:tabs>
-        <w:autoSpaceDE w:val="0"/>
-        <w:autoSpaceDN w:val="0"/>
-        <w:adjustRightInd w:val="0"/>
-        <w:rPr>
-          <w:rFonts w:ascii="Times New Roman" w:hAnsi="Times New Roman" w:cs="Times New Roman"/>
-        </w:rPr>
-      </w:pPr>
-      <w:proofErr w:type="gramStart"/>
-      <w:r>
-        <w:rPr>
-          <w:rFonts w:ascii="Times New Roman" w:hAnsi="Times New Roman" w:cs="Times New Roman"/>
-        </w:rPr>
-        <w:t>for</w:t>
-      </w:r>
-      <w:proofErr w:type="gramEnd"/>
-      <w:r>
-        <w:rPr>
-          <w:rFonts w:ascii="Times New Roman" w:hAnsi="Times New Roman" w:cs="Times New Roman"/>
-        </w:rPr>
-        <w:t xml:space="preserve"> both people who would like to contribute articles to our journal and for the rest of the </w:t>
-      </w:r>
-    </w:p>
-    <w:p>
-      <w:pPr>
-        <w:widowControl w:val="0"/>
-        <w:tabs>
-          <w:tab w:val="left" w:pos="560"/>
-          <w:tab w:val="left" w:pos="1120"/>
-          <w:tab w:val="left" w:pos="1680"/>
-          <w:tab w:val="left" w:pos="2240"/>
-          <w:tab w:val="left" w:pos="2800"/>
-          <w:tab w:val="left" w:pos="3360"/>
-          <w:tab w:val="left" w:pos="3920"/>
-          <w:tab w:val="left" w:pos="4480"/>
-          <w:tab w:val="left" w:pos="5040"/>
-          <w:tab w:val="left" w:pos="5600"/>
-          <w:tab w:val="left" w:pos="6160"/>
-          <w:tab w:val="left" w:pos="6720"/>
-        </w:tabs>
-        <w:autoSpaceDE w:val="0"/>
-        <w:autoSpaceDN w:val="0"/>
-        <w:adjustRightInd w:val="0"/>
-        <w:rPr>
-          <w:rFonts w:ascii="Times New Roman" w:hAnsi="Times New Roman" w:cs="Times New Roman"/>
-        </w:rPr>
-      </w:pPr>
-      <w:proofErr w:type="gramStart"/>
-      <w:r>
-        <w:rPr>
-          <w:rFonts w:ascii="Times New Roman" w:hAnsi="Times New Roman" w:cs="Times New Roman"/>
-        </w:rPr>
-        <w:t>community</w:t>
-      </w:r>
-      <w:proofErr w:type="gramEnd"/>
-      <w:r>
-        <w:rPr>
-          <w:rFonts w:ascii="Times New Roman" w:hAnsi="Times New Roman" w:cs="Times New Roman"/>
-        </w:rPr>
-        <w:t xml:space="preserve"> to read it. Also, if we are to do surveys or certain types of research for our </w:t>
-      </w:r>
-    </w:p>
-    <w:p>
-      <w:pPr>
-        <w:widowControl w:val="0"/>
-        <w:tabs>
-          <w:tab w:val="left" w:pos="560"/>
-          <w:tab w:val="left" w:pos="1120"/>
-          <w:tab w:val="left" w:pos="1680"/>
-          <w:tab w:val="left" w:pos="2240"/>
-          <w:tab w:val="left" w:pos="2800"/>
-          <w:tab w:val="left" w:pos="3360"/>
-          <w:tab w:val="left" w:pos="3920"/>
-          <w:tab w:val="left" w:pos="4480"/>
-          <w:tab w:val="left" w:pos="5040"/>
-          <w:tab w:val="left" w:pos="5600"/>
-          <w:tab w:val="left" w:pos="6160"/>
-          <w:tab w:val="left" w:pos="6720"/>
-        </w:tabs>
-        <w:autoSpaceDE w:val="0"/>
-        <w:autoSpaceDN w:val="0"/>
-        <w:adjustRightInd w:val="0"/>
-        <w:rPr>
-          <w:rFonts w:ascii="Times New Roman" w:hAnsi="Times New Roman" w:cs="Times New Roman"/>
-        </w:rPr>
-      </w:pPr>
-      <w:proofErr w:type="gramStart"/>
-      <w:r>
-        <w:rPr>
-          <w:rFonts w:ascii="Times New Roman" w:hAnsi="Times New Roman" w:cs="Times New Roman"/>
-        </w:rPr>
-        <w:t>journal</w:t>
-      </w:r>
-      <w:proofErr w:type="gramEnd"/>
-      <w:r>
-        <w:rPr>
-          <w:rFonts w:ascii="Times New Roman" w:hAnsi="Times New Roman" w:cs="Times New Roman"/>
-        </w:rPr>
-        <w:t xml:space="preserve"> that will cost money as well.</w:t>
-      </w:r>
-    </w:p>
-    <w:p>
-      <w:pPr>
-        <w:widowControl w:val="0"/>
-        <w:tabs>
-          <w:tab w:val="left" w:pos="560"/>
-          <w:tab w:val="left" w:pos="1120"/>
-          <w:tab w:val="left" w:pos="1680"/>
-          <w:tab w:val="left" w:pos="2240"/>
-          <w:tab w:val="left" w:pos="2800"/>
-          <w:tab w:val="left" w:pos="3360"/>
-          <w:tab w:val="left" w:pos="3920"/>
-          <w:tab w:val="left" w:pos="4480"/>
-          <w:tab w:val="left" w:pos="5040"/>
-          <w:tab w:val="left" w:pos="5600"/>
-          <w:tab w:val="left" w:pos="6160"/>
-          <w:tab w:val="left" w:pos="6720"/>
-        </w:tabs>
-        <w:autoSpaceDE w:val="0"/>
-        <w:autoSpaceDN w:val="0"/>
-        <w:adjustRightInd w:val="0"/>
-        <w:rPr>
-          <w:rFonts w:ascii="Times New Roman" w:hAnsi="Times New Roman" w:cs="Times New Roman"/>
-        </w:rPr>
-      </w:pPr>
+      <w:r>
+        <w:rPr>
+          <w:rFonts w:ascii="Times New Roman" w:hAnsi="Times New Roman" w:cs="Times New Roman"/>
+        </w:rPr>
+        <w:t xml:space="preserve">our project. We will need to pay for advertising to get the word out about our journal, </w:t>
+      </w:r>
+    </w:p>
+    <w:p>
+      <w:pPr>
+        <w:widowControl w:val="0"/>
+        <w:tabs>
+          <w:tab w:val="left" w:pos="560"/>
+          <w:tab w:val="left" w:pos="1120"/>
+          <w:tab w:val="left" w:pos="1680"/>
+          <w:tab w:val="left" w:pos="2240"/>
+          <w:tab w:val="left" w:pos="2800"/>
+          <w:tab w:val="left" w:pos="3360"/>
+          <w:tab w:val="left" w:pos="3920"/>
+          <w:tab w:val="left" w:pos="4480"/>
+          <w:tab w:val="left" w:pos="5040"/>
+          <w:tab w:val="left" w:pos="5600"/>
+          <w:tab w:val="left" w:pos="6160"/>
+          <w:tab w:val="left" w:pos="6720"/>
+        </w:tabs>
+        <w:autoSpaceDE w:val="0"/>
+        <w:autoSpaceDN w:val="0"/>
+        <w:adjustRightInd w:val="0"/>
+        <w:rPr>
+          <w:rFonts w:ascii="Times New Roman" w:hAnsi="Times New Roman" w:cs="Times New Roman"/>
+        </w:rPr>
+      </w:pPr>
+      <w:r>
+        <w:rPr>
+          <w:rFonts w:ascii="Times New Roman" w:hAnsi="Times New Roman" w:cs="Times New Roman"/>
+        </w:rPr>
+        <w:t xml:space="preserve">for both people who would like to contribute articles to our journal and for the rest of the </w:t>
+      </w:r>
+    </w:p>
+    <w:p>
+      <w:pPr>
+        <w:widowControl w:val="0"/>
+        <w:tabs>
+          <w:tab w:val="left" w:pos="560"/>
+          <w:tab w:val="left" w:pos="1120"/>
+          <w:tab w:val="left" w:pos="1680"/>
+          <w:tab w:val="left" w:pos="2240"/>
+          <w:tab w:val="left" w:pos="2800"/>
+          <w:tab w:val="left" w:pos="3360"/>
+          <w:tab w:val="left" w:pos="3920"/>
+          <w:tab w:val="left" w:pos="4480"/>
+          <w:tab w:val="left" w:pos="5040"/>
+          <w:tab w:val="left" w:pos="5600"/>
+          <w:tab w:val="left" w:pos="6160"/>
+          <w:tab w:val="left" w:pos="6720"/>
+        </w:tabs>
+        <w:autoSpaceDE w:val="0"/>
+        <w:autoSpaceDN w:val="0"/>
+        <w:adjustRightInd w:val="0"/>
+        <w:rPr>
+          <w:rFonts w:ascii="Times New Roman" w:hAnsi="Times New Roman" w:cs="Times New Roman"/>
+        </w:rPr>
+      </w:pPr>
+      <w:r>
+        <w:rPr>
+          <w:rFonts w:ascii="Times New Roman" w:hAnsi="Times New Roman" w:cs="Times New Roman"/>
+        </w:rPr>
+        <w:t xml:space="preserve">community to read it. Also, if we are to do surveys or certain types of research for our </w:t>
+      </w:r>
+    </w:p>
+    <w:p>
+      <w:pPr>
+        <w:widowControl w:val="0"/>
+        <w:tabs>
+          <w:tab w:val="left" w:pos="560"/>
+          <w:tab w:val="left" w:pos="1120"/>
+          <w:tab w:val="left" w:pos="1680"/>
+          <w:tab w:val="left" w:pos="2240"/>
+          <w:tab w:val="left" w:pos="2800"/>
+          <w:tab w:val="left" w:pos="3360"/>
+          <w:tab w:val="left" w:pos="3920"/>
+          <w:tab w:val="left" w:pos="4480"/>
+          <w:tab w:val="left" w:pos="5040"/>
+          <w:tab w:val="left" w:pos="5600"/>
+          <w:tab w:val="left" w:pos="6160"/>
+          <w:tab w:val="left" w:pos="6720"/>
+        </w:tabs>
+        <w:autoSpaceDE w:val="0"/>
+        <w:autoSpaceDN w:val="0"/>
+        <w:adjustRightInd w:val="0"/>
+        <w:rPr>
+          <w:rFonts w:ascii="Times New Roman" w:hAnsi="Times New Roman" w:cs="Times New Roman"/>
+        </w:rPr>
+      </w:pPr>
+      <w:r>
+        <w:rPr>
+          <w:rFonts w:ascii="Times New Roman" w:hAnsi="Times New Roman" w:cs="Times New Roman"/>
+        </w:rPr>
+        <w:t>journal that will cost money as well.</w:t>
+      </w:r>
     </w:p>
     <w:p>
       <w:pPr>
@@ -1380,91 +1246,63 @@
         <w:rPr>
           <w:rFonts w:ascii="Times New Roman" w:hAnsi="Times New Roman" w:cs="Times New Roman"/>
         </w:rPr>
-        <w:t xml:space="preserve">Who is this project geared toward? Well, all of us. Nearly every </w:t>
-      </w:r>
-      <w:proofErr w:type="spellStart"/>
-      <w:r>
-        <w:rPr>
-          <w:rFonts w:ascii="Times New Roman" w:hAnsi="Times New Roman" w:cs="Times New Roman"/>
-        </w:rPr>
-        <w:t>Utahn</w:t>
-      </w:r>
-      <w:proofErr w:type="spellEnd"/>
-      <w:r>
-        <w:rPr>
-          <w:rFonts w:ascii="Times New Roman" w:hAnsi="Times New Roman" w:cs="Times New Roman"/>
-        </w:rPr>
-        <w:t xml:space="preserve"> interacts with technology on a daily basis. Sending an email or text message, buying a product online—behind these seemingly innocent actions lie murky legal issues. We believe that the people of Utah—young and old, regardless of their level of technical knowledge—would like to learn more about their online privacy and freedoms. However, the community doesn’t have a concise and reliable resource for this information. Our investigation of the literature landscape found that this is a gap not currently being addressed.</w:t>
-      </w:r>
-    </w:p>
-    <w:p>
-      <w:pPr>
-        <w:widowControl w:val="0"/>
-        <w:tabs>
-          <w:tab w:val="left" w:pos="560"/>
-          <w:tab w:val="left" w:pos="1120"/>
-          <w:tab w:val="left" w:pos="1680"/>
-          <w:tab w:val="left" w:pos="2240"/>
-          <w:tab w:val="left" w:pos="2800"/>
-          <w:tab w:val="left" w:pos="3360"/>
-          <w:tab w:val="left" w:pos="3920"/>
-          <w:tab w:val="left" w:pos="4480"/>
-          <w:tab w:val="left" w:pos="5040"/>
-          <w:tab w:val="left" w:pos="5600"/>
-          <w:tab w:val="left" w:pos="6160"/>
-          <w:tab w:val="left" w:pos="6720"/>
-        </w:tabs>
-        <w:autoSpaceDE w:val="0"/>
-        <w:autoSpaceDN w:val="0"/>
-        <w:adjustRightInd w:val="0"/>
-        <w:rPr>
-          <w:rFonts w:ascii="Times New Roman" w:hAnsi="Times New Roman" w:cs="Times New Roman"/>
-        </w:rPr>
-      </w:pPr>
-    </w:p>
-    <w:p>
-      <w:pPr>
-        <w:widowControl w:val="0"/>
-        <w:tabs>
-          <w:tab w:val="left" w:pos="560"/>
-          <w:tab w:val="left" w:pos="1120"/>
-          <w:tab w:val="left" w:pos="1680"/>
-          <w:tab w:val="left" w:pos="2240"/>
-          <w:tab w:val="left" w:pos="2800"/>
-          <w:tab w:val="left" w:pos="3360"/>
-          <w:tab w:val="left" w:pos="3920"/>
-          <w:tab w:val="left" w:pos="4480"/>
-          <w:tab w:val="left" w:pos="5040"/>
-          <w:tab w:val="left" w:pos="5600"/>
-          <w:tab w:val="left" w:pos="6160"/>
-          <w:tab w:val="left" w:pos="6720"/>
-        </w:tabs>
-        <w:autoSpaceDE w:val="0"/>
-        <w:autoSpaceDN w:val="0"/>
-        <w:adjustRightInd w:val="0"/>
-        <w:rPr>
-          <w:rFonts w:ascii="Times New Roman" w:hAnsi="Times New Roman" w:cs="Times New Roman"/>
-        </w:rPr>
-      </w:pPr>
-      <w:r>
-        <w:rPr>
-          <w:rFonts w:ascii="Times New Roman" w:hAnsi="Times New Roman" w:cs="Times New Roman"/>
-        </w:rPr>
-        <w:t xml:space="preserve">Our proposed project, “Tweet the Fifth,” is primed to become a quarterly online journal that explores consumer technology laws and issues. The focus will be primarily on local Utah laws, but as technology tends to blur borders, the scope will inevitably include some national and global policies too. We’ll feature informative articles authored by local and national experts on subjects such as privacy, social media, </w:t>
-      </w:r>
-      <w:proofErr w:type="spellStart"/>
-      <w:r>
-        <w:rPr>
-          <w:rFonts w:ascii="Times New Roman" w:hAnsi="Times New Roman" w:cs="Times New Roman"/>
-        </w:rPr>
-        <w:t>cyber crimes</w:t>
-      </w:r>
-      <w:proofErr w:type="spellEnd"/>
-      <w:r>
-        <w:rPr>
-          <w:rFonts w:ascii="Times New Roman" w:hAnsi="Times New Roman" w:cs="Times New Roman"/>
-        </w:rPr>
-        <w:t>, and Artificial Intelligence. The writing is geared toward a general audience— no technical expertise required. We’ll also solicit opinion pieces from our non-expert readers for balance and to encourage more people to take up literature composition.</w:t>
+        <w:t>Who is this project geared toward? Well, all of us. Nearly every Utahn interacts with technology on a daily basis. Sending an email or text message, buying a product online—behind these seemingly innocent actions lie murky legal issues. We believe that the people of Utah—young and old, regardless of their level of technical knowledge—would like to learn more about their online privacy and freedoms. However, the community doesn’t have a concise and reliable resource for this information. Our investigation of the literature landscape found that this is a gap not currently being addressed.</w:t>
+      </w:r>
+    </w:p>
+    <w:p>
+      <w:pPr>
+        <w:widowControl w:val="0"/>
+        <w:tabs>
+          <w:tab w:val="left" w:pos="560"/>
+          <w:tab w:val="left" w:pos="1120"/>
+          <w:tab w:val="left" w:pos="1680"/>
+          <w:tab w:val="left" w:pos="2240"/>
+          <w:tab w:val="left" w:pos="2800"/>
+          <w:tab w:val="left" w:pos="3360"/>
+          <w:tab w:val="left" w:pos="3920"/>
+          <w:tab w:val="left" w:pos="4480"/>
+          <w:tab w:val="left" w:pos="5040"/>
+          <w:tab w:val="left" w:pos="5600"/>
+          <w:tab w:val="left" w:pos="6160"/>
+          <w:tab w:val="left" w:pos="6720"/>
+        </w:tabs>
+        <w:autoSpaceDE w:val="0"/>
+        <w:autoSpaceDN w:val="0"/>
+        <w:adjustRightInd w:val="0"/>
+        <w:rPr>
+          <w:rFonts w:ascii="Times New Roman" w:hAnsi="Times New Roman" w:cs="Times New Roman"/>
+        </w:rPr>
+      </w:pPr>
+    </w:p>
+    <w:p>
+      <w:pPr>
+        <w:widowControl w:val="0"/>
+        <w:tabs>
+          <w:tab w:val="left" w:pos="560"/>
+          <w:tab w:val="left" w:pos="1120"/>
+          <w:tab w:val="left" w:pos="1680"/>
+          <w:tab w:val="left" w:pos="2240"/>
+          <w:tab w:val="left" w:pos="2800"/>
+          <w:tab w:val="left" w:pos="3360"/>
+          <w:tab w:val="left" w:pos="3920"/>
+          <w:tab w:val="left" w:pos="4480"/>
+          <w:tab w:val="left" w:pos="5040"/>
+          <w:tab w:val="left" w:pos="5600"/>
+          <w:tab w:val="left" w:pos="6160"/>
+          <w:tab w:val="left" w:pos="6720"/>
+        </w:tabs>
+        <w:autoSpaceDE w:val="0"/>
+        <w:autoSpaceDN w:val="0"/>
+        <w:adjustRightInd w:val="0"/>
+        <w:rPr>
+          <w:rFonts w:ascii="Times New Roman" w:hAnsi="Times New Roman" w:cs="Times New Roman"/>
+        </w:rPr>
+      </w:pPr>
+      <w:r>
+        <w:rPr>
+          <w:rFonts w:ascii="Times New Roman" w:hAnsi="Times New Roman" w:cs="Times New Roman"/>
+        </w:rPr>
+        <w:t>Our proposed project, “Tweet the Fifth,” is primed to become a quarterly online journal that explores consumer technology laws and issues. The focus will be primarily on local Utah laws, but as technology tends to blur borders, the scope will inevitably include some national and global policies too. We’ll feature informative articles authored by local and national experts on subjects such as privacy, social media, cyber crimes, and Artificial Intelligence. The writing is geared toward a general audience— no technical expertise required. We’ll also solicit opinion pieces from our non-expert readers for balance and to encourage more people to take up literature composition.</w:t>
       </w:r>
     </w:p>
     <w:p>
@@ -1576,8 +1414,14 @@
         <w:rPr>
           <w:rFonts w:ascii="Times New Roman" w:hAnsi="Times New Roman" w:cs="Times New Roman"/>
         </w:rPr>
+        <w:t xml:space="preserve">As a result of our project, we hope to bring awareness to the general public.  Computer </w:t>
+      </w:r>
+      <w:r>
+        <w:rPr>
+          <w:rFonts w:ascii="Times New Roman" w:hAnsi="Times New Roman" w:cs="Times New Roman"/>
+        </w:rPr>
         <w:lastRenderedPageBreak/>
-        <w:t>As a result of our project, we hope to bring awareness to the general public.  Computer software is a huge component of modern society. Both developers of software technology and users of computers will be affected by the legalities imposed on computer technology. Therefore, all citizens should understand the impact of legal decisions and have the opportunity to weigh in their opinion. The first objective is to bring an education and common terminology for citizens to understand the intersection between jurisprudence and Computer Science. After gaining knowledge of current legal concerns, constituents should exercise their voting rights to voice their opinions to their local political entities.</w:t>
+        <w:t>software is a huge component of modern society. Both developers of software technology and users of computers will be affected by the legalities imposed on computer technology. Therefore, all citizens should understand the impact of legal decisions and have the opportunity to weigh in their opinion. The first objective is to bring an education and common terminology for citizens to understand the intersection between jurisprudence and Computer Science. After gaining knowledge of current legal concerns, constituents should exercise their voting rights to voice their opinions to their local political entities.</w:t>
       </w:r>
     </w:p>
     <w:p>
@@ -2018,63 +1862,38 @@
           <w:rFonts w:ascii="Times New Roman" w:hAnsi="Times New Roman" w:cs="Times New Roman"/>
           <w:color w:val="000000"/>
         </w:rPr>
-        <w:t>Sony was in recent news after going through a hack attack. As a result, they lost millions of dollars in music product as well as employee personnel information such as social security numbers. As a relevant field, people are noticing the impact of cyber-crimes either directly as victims or peripherally through the news. The first and foremost objective of the journal is to bring simple knowledge ab</w:t>
-      </w:r>
-      <w:bookmarkStart w:id="0" w:name="_GoBack"/>
-      <w:bookmarkEnd w:id="0"/>
-      <w:r>
+        <w:t xml:space="preserve">Sony was in recent news after going through a hack attack. As a result, they lost millions of dollars in music product as well as employee personnel information such as social security numbers. As a relevant field, people are noticing the impact of cyber-crimes either directly as victims or peripherally through the news. The first and foremost objective of the journal is to bring simple knowledge about the impact of Computer Science through the scope of law on modern society. We would like for community members to also formulate their own opinions on future legal cases regarding the cyber-cases and the law. We would like readers to give their opinions on topics such as open-internet, torrents, hacking, intellectual property. With cases and cyber-technology becoming more prevalent, our team has pieced together an evaluation plan to achieve the objectives through the journal. </w:t>
+      </w:r>
+    </w:p>
+    <w:p>
+      <w:pPr>
         <w:rPr>
           <w:rFonts w:ascii="Times New Roman" w:hAnsi="Times New Roman" w:cs="Times New Roman"/>
           <w:color w:val="000000"/>
         </w:rPr>
-        <w:t xml:space="preserve">out the impact of Computer Science through the scope of law on modern society. We would like for community members to also formulate their own opinions on future legal cases regarding the cyber-cases and the law. We would like readers to give their opinions on topics such as open-internet, torrents, </w:t>
-      </w:r>
-      <w:proofErr w:type="gramStart"/>
-      <w:r>
+      </w:pPr>
+    </w:p>
+    <w:p>
+      <w:pPr>
         <w:rPr>
           <w:rFonts w:ascii="Times New Roman" w:hAnsi="Times New Roman" w:cs="Times New Roman"/>
           <w:color w:val="000000"/>
         </w:rPr>
-        <w:t>hacking</w:t>
-      </w:r>
-      <w:proofErr w:type="gramEnd"/>
+      </w:pPr>
       <w:r>
         <w:rPr>
           <w:rFonts w:ascii="Times New Roman" w:hAnsi="Times New Roman" w:cs="Times New Roman"/>
           <w:color w:val="000000"/>
         </w:rPr>
-        <w:t xml:space="preserve">, intellectual property. With cases and cyber-technology becoming more prevalent, our team has pieced together an evaluation plan to achieve the objectives through the journal. </w:t>
-      </w:r>
-    </w:p>
-    <w:p>
-      <w:pPr>
+        <w:t xml:space="preserve">In order for us to understand what type articles and information our readers would like to see, we need to know their level of familiarity with technology and legal issues. In order to gauge this level, we would like our readers to take a pre-survey that has various </w:t>
+      </w:r>
+      <w:r>
         <w:rPr>
           <w:rFonts w:ascii="Times New Roman" w:hAnsi="Times New Roman" w:cs="Times New Roman"/>
           <w:color w:val="000000"/>
         </w:rPr>
-      </w:pPr>
-    </w:p>
-    <w:p>
-      <w:pPr>
-        <w:rPr>
-          <w:rFonts w:ascii="Times New Roman" w:hAnsi="Times New Roman" w:cs="Times New Roman"/>
-          <w:color w:val="000000"/>
-        </w:rPr>
-      </w:pPr>
-      <w:r>
-        <w:rPr>
-          <w:rFonts w:ascii="Times New Roman" w:hAnsi="Times New Roman" w:cs="Times New Roman"/>
-          <w:color w:val="000000"/>
-        </w:rPr>
-        <w:t xml:space="preserve">In order for us to understand what type articles and information our readers would like to see, we need to know their level of familiarity with technology and legal issues. In order </w:t>
-      </w:r>
-      <w:r>
-        <w:rPr>
-          <w:rFonts w:ascii="Times New Roman" w:hAnsi="Times New Roman" w:cs="Times New Roman"/>
-          <w:color w:val="000000"/>
-        </w:rPr>
         <w:lastRenderedPageBreak/>
-        <w:t xml:space="preserve">to gauge this level, we would like our readers to take a pre-survey that has various questions related to current ongoing legal cases, public interest, current policy, and terminology. Since our journal is hosted online, readers will need to make an account. When they sign up, they will prompted to take a pre-survey. After a couple weeks, there will be a follow up survey that will allow readers to rate their level of satisfaction with journal. The follow up survey will allow us to see readers’ increased knowledge of cyber-legal issues. The surveys will have two parts. The first part will have qualitative questions with specific answers. This will allow us to be able to create graphs showing the impact of the journal. In order for readers to follow along with the articles, domain knowledge needs to be set with common terminology on technology and legal issues. A page of the journal will have terminology and definitions. </w:t>
+        <w:t xml:space="preserve">questions related to current ongoing legal cases, public interest, current policy, and terminology. Since our journal is hosted online, readers will need to make an account. When they sign up, they will prompted to take a pre-survey. After a couple weeks, there will be a follow up survey that will allow readers to rate their level of satisfaction with journal. The follow up survey will allow us to see readers’ increased knowledge of cyber-legal issues. The surveys will have two parts. The first part will have qualitative questions with specific answers. This will allow us to be able to create graphs showing the impact of the journal. In order for readers to follow along with the articles, domain knowledge needs to be set with common terminology on technology and legal issues. A page of the journal will have terminology and definitions. </w:t>
       </w:r>
     </w:p>
     <w:p>
@@ -2109,7 +1928,6 @@
               <w:t>Pre-Survey</w:t>
             </w:r>
           </w:p>
-          <w:p/>
         </w:tc>
       </w:tr>
       <w:tr>
@@ -2390,11 +2208,6 @@
             </w:r>
           </w:p>
           <w:p/>
-          <w:p/>
-          <w:p/>
-          <w:p/>
-          <w:p/>
-          <w:p/>
         </w:tc>
       </w:tr>
       <w:tr>
@@ -2416,9 +2229,6 @@
           </w:p>
           <w:p/>
           <w:p/>
-          <w:p/>
-          <w:p/>
-          <w:p/>
         </w:tc>
       </w:tr>
       <w:tr>
@@ -2429,12 +2239,9 @@
           </w:tcPr>
           <w:p>
             <w:r>
-              <w:lastRenderedPageBreak/>
               <w:t>How did you find out about the journal?</w:t>
             </w:r>
           </w:p>
-          <w:p/>
-          <w:p/>
           <w:p/>
           <w:p/>
         </w:tc>
@@ -2451,14 +2258,29 @@
             </w:r>
           </w:p>
           <w:p/>
-          <w:p/>
-          <w:p/>
         </w:tc>
       </w:tr>
     </w:tbl>
-    <w:p/>
-    <w:p>
-      <w:pPr>
+    <w:p>
+      <w:pPr>
+        <w:widowControl w:val="0"/>
+        <w:tabs>
+          <w:tab w:val="left" w:pos="560"/>
+          <w:tab w:val="left" w:pos="1120"/>
+          <w:tab w:val="left" w:pos="1680"/>
+          <w:tab w:val="left" w:pos="2240"/>
+          <w:tab w:val="left" w:pos="2800"/>
+          <w:tab w:val="left" w:pos="3360"/>
+          <w:tab w:val="left" w:pos="3920"/>
+          <w:tab w:val="left" w:pos="4480"/>
+          <w:tab w:val="left" w:pos="5040"/>
+          <w:tab w:val="left" w:pos="5600"/>
+          <w:tab w:val="left" w:pos="6160"/>
+          <w:tab w:val="left" w:pos="6720"/>
+        </w:tabs>
+        <w:autoSpaceDE w:val="0"/>
+        <w:autoSpaceDN w:val="0"/>
+        <w:adjustRightInd w:val="0"/>
         <w:rPr>
           <w:rFonts w:ascii="Times New Roman" w:hAnsi="Times New Roman" w:cs="Times New Roman"/>
           <w:color w:val="000000"/>
@@ -2553,289 +2375,200 @@
         <w:rPr>
           <w:rFonts w:ascii="Times New Roman" w:hAnsi="Times New Roman" w:cs="Times New Roman"/>
         </w:rPr>
-        <w:t xml:space="preserve">Our humanities scholar is Dr. Lee A. </w:t>
-      </w:r>
-      <w:proofErr w:type="spellStart"/>
-      <w:r>
-        <w:rPr>
-          <w:rFonts w:ascii="Times New Roman" w:hAnsi="Times New Roman" w:cs="Times New Roman"/>
-        </w:rPr>
-        <w:t>Hollaar</w:t>
-      </w:r>
-      <w:proofErr w:type="spellEnd"/>
-      <w:r>
-        <w:rPr>
-          <w:rFonts w:ascii="Times New Roman" w:hAnsi="Times New Roman" w:cs="Times New Roman"/>
-        </w:rPr>
-        <w:t xml:space="preserve">, emeritus professor at the University of Utah. Dr. </w:t>
-      </w:r>
-      <w:proofErr w:type="spellStart"/>
-      <w:r>
-        <w:rPr>
-          <w:rFonts w:ascii="Times New Roman" w:hAnsi="Times New Roman" w:cs="Times New Roman"/>
-        </w:rPr>
-        <w:t>Hollaar</w:t>
-      </w:r>
-      <w:proofErr w:type="spellEnd"/>
-      <w:r>
-        <w:rPr>
-          <w:rFonts w:ascii="Times New Roman" w:hAnsi="Times New Roman" w:cs="Times New Roman"/>
-        </w:rPr>
-        <w:t xml:space="preserve"> received his bachelor’s degree in electrical engineering in 1969, and attended two years of law school. He taught as a professor in the School of </w:t>
-      </w:r>
-    </w:p>
-    <w:p>
-      <w:pPr>
-        <w:widowControl w:val="0"/>
-        <w:tabs>
-          <w:tab w:val="left" w:pos="560"/>
-          <w:tab w:val="left" w:pos="1120"/>
-          <w:tab w:val="left" w:pos="1680"/>
-          <w:tab w:val="left" w:pos="2240"/>
-          <w:tab w:val="left" w:pos="2800"/>
-          <w:tab w:val="left" w:pos="3360"/>
-          <w:tab w:val="left" w:pos="3920"/>
-          <w:tab w:val="left" w:pos="4480"/>
-          <w:tab w:val="left" w:pos="5040"/>
-          <w:tab w:val="left" w:pos="5600"/>
-          <w:tab w:val="left" w:pos="6160"/>
-          <w:tab w:val="left" w:pos="6720"/>
-        </w:tabs>
-        <w:autoSpaceDE w:val="0"/>
-        <w:autoSpaceDN w:val="0"/>
-        <w:adjustRightInd w:val="0"/>
-        <w:rPr>
-          <w:rFonts w:ascii="Times New Roman" w:hAnsi="Times New Roman" w:cs="Times New Roman"/>
-        </w:rPr>
-      </w:pPr>
-      <w:r>
-        <w:rPr>
-          <w:rFonts w:ascii="Times New Roman" w:hAnsi="Times New Roman" w:cs="Times New Roman"/>
-        </w:rPr>
-        <w:t xml:space="preserve">Computing at the U for 34 years, teaching a variety of courses including computer law. Now retired, Dr. </w:t>
-      </w:r>
-      <w:proofErr w:type="spellStart"/>
-      <w:r>
-        <w:rPr>
-          <w:rFonts w:ascii="Times New Roman" w:hAnsi="Times New Roman" w:cs="Times New Roman"/>
-        </w:rPr>
-        <w:t>Hollaar</w:t>
-      </w:r>
-      <w:proofErr w:type="spellEnd"/>
-      <w:r>
-        <w:rPr>
-          <w:rFonts w:ascii="Times New Roman" w:hAnsi="Times New Roman" w:cs="Times New Roman"/>
-        </w:rPr>
-        <w:t xml:space="preserve"> is an active consultant in a variety of computer-related court cases, as well as a Special Master assisting judges in software discovery, determination of </w:t>
-      </w:r>
-    </w:p>
-    <w:p>
-      <w:pPr>
-        <w:widowControl w:val="0"/>
-        <w:tabs>
-          <w:tab w:val="left" w:pos="560"/>
-          <w:tab w:val="left" w:pos="1120"/>
-          <w:tab w:val="left" w:pos="1680"/>
-          <w:tab w:val="left" w:pos="2240"/>
-          <w:tab w:val="left" w:pos="2800"/>
-          <w:tab w:val="left" w:pos="3360"/>
-          <w:tab w:val="left" w:pos="3920"/>
-          <w:tab w:val="left" w:pos="4480"/>
-          <w:tab w:val="left" w:pos="5040"/>
-          <w:tab w:val="left" w:pos="5600"/>
-          <w:tab w:val="left" w:pos="6160"/>
-          <w:tab w:val="left" w:pos="6720"/>
-        </w:tabs>
-        <w:autoSpaceDE w:val="0"/>
-        <w:autoSpaceDN w:val="0"/>
-        <w:adjustRightInd w:val="0"/>
-        <w:rPr>
-          <w:rFonts w:ascii="Times New Roman" w:hAnsi="Times New Roman" w:cs="Times New Roman"/>
-        </w:rPr>
-      </w:pPr>
-      <w:proofErr w:type="gramStart"/>
-      <w:r>
-        <w:rPr>
-          <w:rFonts w:ascii="Times New Roman" w:hAnsi="Times New Roman" w:cs="Times New Roman"/>
-        </w:rPr>
-        <w:t>copyright</w:t>
-      </w:r>
-      <w:proofErr w:type="gramEnd"/>
-      <w:r>
-        <w:rPr>
-          <w:rFonts w:ascii="Times New Roman" w:hAnsi="Times New Roman" w:cs="Times New Roman"/>
-        </w:rPr>
-        <w:t xml:space="preserve"> infringement, and the construction of patent claims. With Dr. </w:t>
-      </w:r>
-      <w:proofErr w:type="spellStart"/>
-      <w:r>
-        <w:rPr>
-          <w:rFonts w:ascii="Times New Roman" w:hAnsi="Times New Roman" w:cs="Times New Roman"/>
-        </w:rPr>
-        <w:t>Hollaard’s</w:t>
-      </w:r>
-      <w:proofErr w:type="spellEnd"/>
-      <w:r>
-        <w:rPr>
-          <w:rFonts w:ascii="Times New Roman" w:hAnsi="Times New Roman" w:cs="Times New Roman"/>
-        </w:rPr>
-        <w:t xml:space="preserve"> vast </w:t>
-      </w:r>
-    </w:p>
-    <w:p>
-      <w:pPr>
-        <w:widowControl w:val="0"/>
-        <w:tabs>
-          <w:tab w:val="left" w:pos="560"/>
-          <w:tab w:val="left" w:pos="1120"/>
-          <w:tab w:val="left" w:pos="1680"/>
-          <w:tab w:val="left" w:pos="2240"/>
-          <w:tab w:val="left" w:pos="2800"/>
-          <w:tab w:val="left" w:pos="3360"/>
-          <w:tab w:val="left" w:pos="3920"/>
-          <w:tab w:val="left" w:pos="4480"/>
-          <w:tab w:val="left" w:pos="5040"/>
-          <w:tab w:val="left" w:pos="5600"/>
-          <w:tab w:val="left" w:pos="6160"/>
-          <w:tab w:val="left" w:pos="6720"/>
-        </w:tabs>
-        <w:autoSpaceDE w:val="0"/>
-        <w:autoSpaceDN w:val="0"/>
-        <w:adjustRightInd w:val="0"/>
-        <w:rPr>
-          <w:rFonts w:ascii="Times New Roman" w:hAnsi="Times New Roman" w:cs="Times New Roman"/>
-        </w:rPr>
-      </w:pPr>
-      <w:proofErr w:type="gramStart"/>
-      <w:r>
-        <w:rPr>
-          <w:rFonts w:ascii="Times New Roman" w:hAnsi="Times New Roman" w:cs="Times New Roman"/>
-        </w:rPr>
-        <w:t>experience</w:t>
-      </w:r>
-      <w:proofErr w:type="gramEnd"/>
-      <w:r>
-        <w:rPr>
-          <w:rFonts w:ascii="Times New Roman" w:hAnsi="Times New Roman" w:cs="Times New Roman"/>
-        </w:rPr>
-        <w:t xml:space="preserve"> in the spheres of law and technology, he will be very well qualified to </w:t>
-      </w:r>
-    </w:p>
-    <w:p>
-      <w:pPr>
-        <w:widowControl w:val="0"/>
-        <w:tabs>
-          <w:tab w:val="left" w:pos="560"/>
-          <w:tab w:val="left" w:pos="1120"/>
-          <w:tab w:val="left" w:pos="1680"/>
-          <w:tab w:val="left" w:pos="2240"/>
-          <w:tab w:val="left" w:pos="2800"/>
-          <w:tab w:val="left" w:pos="3360"/>
-          <w:tab w:val="left" w:pos="3920"/>
-          <w:tab w:val="left" w:pos="4480"/>
-          <w:tab w:val="left" w:pos="5040"/>
-          <w:tab w:val="left" w:pos="5600"/>
-          <w:tab w:val="left" w:pos="6160"/>
-          <w:tab w:val="left" w:pos="6720"/>
-        </w:tabs>
-        <w:autoSpaceDE w:val="0"/>
-        <w:autoSpaceDN w:val="0"/>
-        <w:adjustRightInd w:val="0"/>
-        <w:rPr>
-          <w:rFonts w:ascii="Times New Roman" w:hAnsi="Times New Roman" w:cs="Times New Roman"/>
-        </w:rPr>
-      </w:pPr>
-      <w:proofErr w:type="gramStart"/>
-      <w:r>
-        <w:rPr>
-          <w:rFonts w:ascii="Times New Roman" w:hAnsi="Times New Roman" w:cs="Times New Roman"/>
-        </w:rPr>
-        <w:t>assist</w:t>
-      </w:r>
-      <w:proofErr w:type="gramEnd"/>
-      <w:r>
-        <w:rPr>
-          <w:rFonts w:ascii="Times New Roman" w:hAnsi="Times New Roman" w:cs="Times New Roman"/>
-        </w:rPr>
-        <w:t xml:space="preserve"> us in preparing this journal. He will be able to contribute by giving us information </w:t>
-      </w:r>
-    </w:p>
-    <w:p>
-      <w:pPr>
-        <w:widowControl w:val="0"/>
-        <w:tabs>
-          <w:tab w:val="left" w:pos="560"/>
-          <w:tab w:val="left" w:pos="1120"/>
-          <w:tab w:val="left" w:pos="1680"/>
-          <w:tab w:val="left" w:pos="2240"/>
-          <w:tab w:val="left" w:pos="2800"/>
-          <w:tab w:val="left" w:pos="3360"/>
-          <w:tab w:val="left" w:pos="3920"/>
-          <w:tab w:val="left" w:pos="4480"/>
-          <w:tab w:val="left" w:pos="5040"/>
-          <w:tab w:val="left" w:pos="5600"/>
-          <w:tab w:val="left" w:pos="6160"/>
-          <w:tab w:val="left" w:pos="6720"/>
-        </w:tabs>
-        <w:autoSpaceDE w:val="0"/>
-        <w:autoSpaceDN w:val="0"/>
-        <w:adjustRightInd w:val="0"/>
-        <w:rPr>
-          <w:rFonts w:ascii="Times New Roman" w:hAnsi="Times New Roman" w:cs="Times New Roman"/>
-        </w:rPr>
-      </w:pPr>
-      <w:proofErr w:type="gramStart"/>
-      <w:r>
-        <w:rPr>
-          <w:rFonts w:ascii="Times New Roman" w:hAnsi="Times New Roman" w:cs="Times New Roman"/>
-        </w:rPr>
-        <w:t>on</w:t>
-      </w:r>
-      <w:proofErr w:type="gramEnd"/>
-      <w:r>
-        <w:rPr>
-          <w:rFonts w:ascii="Times New Roman" w:hAnsi="Times New Roman" w:cs="Times New Roman"/>
-        </w:rPr>
-        <w:t xml:space="preserve"> the laws involved with the cyber world, helping us write informative articles on </w:t>
-      </w:r>
-    </w:p>
-    <w:p>
-      <w:pPr>
-        <w:widowControl w:val="0"/>
-        <w:tabs>
-          <w:tab w:val="left" w:pos="560"/>
-          <w:tab w:val="left" w:pos="1120"/>
-          <w:tab w:val="left" w:pos="1680"/>
-          <w:tab w:val="left" w:pos="2240"/>
-          <w:tab w:val="left" w:pos="2800"/>
-          <w:tab w:val="left" w:pos="3360"/>
-          <w:tab w:val="left" w:pos="3920"/>
-          <w:tab w:val="left" w:pos="4480"/>
-          <w:tab w:val="left" w:pos="5040"/>
-          <w:tab w:val="left" w:pos="5600"/>
-          <w:tab w:val="left" w:pos="6160"/>
-          <w:tab w:val="left" w:pos="6720"/>
-        </w:tabs>
-        <w:autoSpaceDE w:val="0"/>
-        <w:autoSpaceDN w:val="0"/>
-        <w:adjustRightInd w:val="0"/>
-        <w:rPr>
-          <w:rFonts w:ascii="Times New Roman" w:hAnsi="Times New Roman" w:cs="Times New Roman"/>
-        </w:rPr>
-      </w:pPr>
-      <w:proofErr w:type="gramStart"/>
-      <w:r>
-        <w:rPr>
-          <w:rFonts w:ascii="Times New Roman" w:hAnsi="Times New Roman" w:cs="Times New Roman"/>
-        </w:rPr>
-        <w:t>these</w:t>
-      </w:r>
-      <w:proofErr w:type="gramEnd"/>
-      <w:r>
-        <w:rPr>
-          <w:rFonts w:ascii="Times New Roman" w:hAnsi="Times New Roman" w:cs="Times New Roman"/>
-        </w:rPr>
-        <w:t xml:space="preserve"> topics, and connected us with other experts in the Utah community.</w:t>
+        <w:t xml:space="preserve">Our humanities scholar is Dr. Lee A. Hollaar, emeritus professor at the University of </w:t>
+      </w:r>
+      <w:r>
+        <w:rPr>
+          <w:rFonts w:ascii="Times New Roman" w:hAnsi="Times New Roman" w:cs="Times New Roman"/>
+        </w:rPr>
+        <w:lastRenderedPageBreak/>
+        <w:t xml:space="preserve">Utah. Dr. Hollaar received his bachelor’s degree in electrical engineering in 1969, and attended two years of law school. He taught as a professor in the School of </w:t>
+      </w:r>
+    </w:p>
+    <w:p>
+      <w:pPr>
+        <w:widowControl w:val="0"/>
+        <w:tabs>
+          <w:tab w:val="left" w:pos="560"/>
+          <w:tab w:val="left" w:pos="1120"/>
+          <w:tab w:val="left" w:pos="1680"/>
+          <w:tab w:val="left" w:pos="2240"/>
+          <w:tab w:val="left" w:pos="2800"/>
+          <w:tab w:val="left" w:pos="3360"/>
+          <w:tab w:val="left" w:pos="3920"/>
+          <w:tab w:val="left" w:pos="4480"/>
+          <w:tab w:val="left" w:pos="5040"/>
+          <w:tab w:val="left" w:pos="5600"/>
+          <w:tab w:val="left" w:pos="6160"/>
+          <w:tab w:val="left" w:pos="6720"/>
+        </w:tabs>
+        <w:autoSpaceDE w:val="0"/>
+        <w:autoSpaceDN w:val="0"/>
+        <w:adjustRightInd w:val="0"/>
+        <w:rPr>
+          <w:rFonts w:ascii="Times New Roman" w:hAnsi="Times New Roman" w:cs="Times New Roman"/>
+        </w:rPr>
+      </w:pPr>
+      <w:r>
+        <w:rPr>
+          <w:rFonts w:ascii="Times New Roman" w:hAnsi="Times New Roman" w:cs="Times New Roman"/>
+        </w:rPr>
+        <w:t xml:space="preserve">Computing at the U for 34 years, teaching a variety of courses including computer law. Now retired, Dr. Hollaar is an active consultant in a variety of computer-related court cases, as well as a Special Master assisting judges in software discovery, determination of </w:t>
+      </w:r>
+    </w:p>
+    <w:p>
+      <w:pPr>
+        <w:widowControl w:val="0"/>
+        <w:tabs>
+          <w:tab w:val="left" w:pos="560"/>
+          <w:tab w:val="left" w:pos="1120"/>
+          <w:tab w:val="left" w:pos="1680"/>
+          <w:tab w:val="left" w:pos="2240"/>
+          <w:tab w:val="left" w:pos="2800"/>
+          <w:tab w:val="left" w:pos="3360"/>
+          <w:tab w:val="left" w:pos="3920"/>
+          <w:tab w:val="left" w:pos="4480"/>
+          <w:tab w:val="left" w:pos="5040"/>
+          <w:tab w:val="left" w:pos="5600"/>
+          <w:tab w:val="left" w:pos="6160"/>
+          <w:tab w:val="left" w:pos="6720"/>
+        </w:tabs>
+        <w:autoSpaceDE w:val="0"/>
+        <w:autoSpaceDN w:val="0"/>
+        <w:adjustRightInd w:val="0"/>
+        <w:rPr>
+          <w:rFonts w:ascii="Times New Roman" w:hAnsi="Times New Roman" w:cs="Times New Roman"/>
+        </w:rPr>
+      </w:pPr>
+      <w:r>
+        <w:rPr>
+          <w:rFonts w:ascii="Times New Roman" w:hAnsi="Times New Roman" w:cs="Times New Roman"/>
+        </w:rPr>
+        <w:t xml:space="preserve">copyright infringement, and the construction of patent claims. With Dr. Hollaard’s vast </w:t>
+      </w:r>
+    </w:p>
+    <w:p>
+      <w:pPr>
+        <w:widowControl w:val="0"/>
+        <w:tabs>
+          <w:tab w:val="left" w:pos="560"/>
+          <w:tab w:val="left" w:pos="1120"/>
+          <w:tab w:val="left" w:pos="1680"/>
+          <w:tab w:val="left" w:pos="2240"/>
+          <w:tab w:val="left" w:pos="2800"/>
+          <w:tab w:val="left" w:pos="3360"/>
+          <w:tab w:val="left" w:pos="3920"/>
+          <w:tab w:val="left" w:pos="4480"/>
+          <w:tab w:val="left" w:pos="5040"/>
+          <w:tab w:val="left" w:pos="5600"/>
+          <w:tab w:val="left" w:pos="6160"/>
+          <w:tab w:val="left" w:pos="6720"/>
+        </w:tabs>
+        <w:autoSpaceDE w:val="0"/>
+        <w:autoSpaceDN w:val="0"/>
+        <w:adjustRightInd w:val="0"/>
+        <w:rPr>
+          <w:rFonts w:ascii="Times New Roman" w:hAnsi="Times New Roman" w:cs="Times New Roman"/>
+        </w:rPr>
+      </w:pPr>
+      <w:r>
+        <w:rPr>
+          <w:rFonts w:ascii="Times New Roman" w:hAnsi="Times New Roman" w:cs="Times New Roman"/>
+        </w:rPr>
+        <w:t xml:space="preserve">experience in the spheres of law and technology, he will be very well qualified to </w:t>
+      </w:r>
+    </w:p>
+    <w:p>
+      <w:pPr>
+        <w:widowControl w:val="0"/>
+        <w:tabs>
+          <w:tab w:val="left" w:pos="560"/>
+          <w:tab w:val="left" w:pos="1120"/>
+          <w:tab w:val="left" w:pos="1680"/>
+          <w:tab w:val="left" w:pos="2240"/>
+          <w:tab w:val="left" w:pos="2800"/>
+          <w:tab w:val="left" w:pos="3360"/>
+          <w:tab w:val="left" w:pos="3920"/>
+          <w:tab w:val="left" w:pos="4480"/>
+          <w:tab w:val="left" w:pos="5040"/>
+          <w:tab w:val="left" w:pos="5600"/>
+          <w:tab w:val="left" w:pos="6160"/>
+          <w:tab w:val="left" w:pos="6720"/>
+        </w:tabs>
+        <w:autoSpaceDE w:val="0"/>
+        <w:autoSpaceDN w:val="0"/>
+        <w:adjustRightInd w:val="0"/>
+        <w:rPr>
+          <w:rFonts w:ascii="Times New Roman" w:hAnsi="Times New Roman" w:cs="Times New Roman"/>
+        </w:rPr>
+      </w:pPr>
+      <w:r>
+        <w:rPr>
+          <w:rFonts w:ascii="Times New Roman" w:hAnsi="Times New Roman" w:cs="Times New Roman"/>
+        </w:rPr>
+        <w:t xml:space="preserve">assist us in preparing this journal. He will be able to contribute by giving us information </w:t>
+      </w:r>
+    </w:p>
+    <w:p>
+      <w:pPr>
+        <w:widowControl w:val="0"/>
+        <w:tabs>
+          <w:tab w:val="left" w:pos="560"/>
+          <w:tab w:val="left" w:pos="1120"/>
+          <w:tab w:val="left" w:pos="1680"/>
+          <w:tab w:val="left" w:pos="2240"/>
+          <w:tab w:val="left" w:pos="2800"/>
+          <w:tab w:val="left" w:pos="3360"/>
+          <w:tab w:val="left" w:pos="3920"/>
+          <w:tab w:val="left" w:pos="4480"/>
+          <w:tab w:val="left" w:pos="5040"/>
+          <w:tab w:val="left" w:pos="5600"/>
+          <w:tab w:val="left" w:pos="6160"/>
+          <w:tab w:val="left" w:pos="6720"/>
+        </w:tabs>
+        <w:autoSpaceDE w:val="0"/>
+        <w:autoSpaceDN w:val="0"/>
+        <w:adjustRightInd w:val="0"/>
+        <w:rPr>
+          <w:rFonts w:ascii="Times New Roman" w:hAnsi="Times New Roman" w:cs="Times New Roman"/>
+        </w:rPr>
+      </w:pPr>
+      <w:r>
+        <w:rPr>
+          <w:rFonts w:ascii="Times New Roman" w:hAnsi="Times New Roman" w:cs="Times New Roman"/>
+        </w:rPr>
+        <w:t xml:space="preserve">on the laws involved with the cyber world, helping us write informative articles on </w:t>
+      </w:r>
+    </w:p>
+    <w:p>
+      <w:pPr>
+        <w:widowControl w:val="0"/>
+        <w:tabs>
+          <w:tab w:val="left" w:pos="560"/>
+          <w:tab w:val="left" w:pos="1120"/>
+          <w:tab w:val="left" w:pos="1680"/>
+          <w:tab w:val="left" w:pos="2240"/>
+          <w:tab w:val="left" w:pos="2800"/>
+          <w:tab w:val="left" w:pos="3360"/>
+          <w:tab w:val="left" w:pos="3920"/>
+          <w:tab w:val="left" w:pos="4480"/>
+          <w:tab w:val="left" w:pos="5040"/>
+          <w:tab w:val="left" w:pos="5600"/>
+          <w:tab w:val="left" w:pos="6160"/>
+          <w:tab w:val="left" w:pos="6720"/>
+        </w:tabs>
+        <w:autoSpaceDE w:val="0"/>
+        <w:autoSpaceDN w:val="0"/>
+        <w:adjustRightInd w:val="0"/>
+        <w:rPr>
+          <w:rFonts w:ascii="Times New Roman" w:hAnsi="Times New Roman" w:cs="Times New Roman"/>
+        </w:rPr>
+      </w:pPr>
+      <w:r>
+        <w:rPr>
+          <w:rFonts w:ascii="Times New Roman" w:hAnsi="Times New Roman" w:cs="Times New Roman"/>
+        </w:rPr>
+        <w:t>these topics, and connected us with other experts in the Utah community.</w:t>
       </w:r>
     </w:p>
     <w:p>
@@ -3003,21 +2736,7 @@
         <w:rPr>
           <w:rFonts w:ascii="Times New Roman" w:hAnsi="Times New Roman" w:cs="Times New Roman"/>
         </w:rPr>
-        <w:t xml:space="preserve">Meher Samineni will be the head of operations. She will work with Dr. </w:t>
-      </w:r>
-      <w:proofErr w:type="spellStart"/>
-      <w:r>
-        <w:rPr>
-          <w:rFonts w:ascii="Times New Roman" w:hAnsi="Times New Roman" w:cs="Times New Roman"/>
-        </w:rPr>
-        <w:t>Hollaar</w:t>
-      </w:r>
-      <w:proofErr w:type="spellEnd"/>
-      <w:r>
-        <w:rPr>
-          <w:rFonts w:ascii="Times New Roman" w:hAnsi="Times New Roman" w:cs="Times New Roman"/>
-        </w:rPr>
-        <w:t xml:space="preserve"> and other local experts to generate content for the journal and will help determine which issues we focus on. Meher is completing double majors at the U in Computer Science and Mathematics, and she plans to attend law school afterward. </w:t>
+        <w:t xml:space="preserve">Meher Samineni will be the head of operations. She will work with Dr. Hollaar and other local experts to generate content for the journal and will help determine which issues we focus on. Meher is completing double majors at the U in Computer Science and Mathematics, and she plans to attend law school afterward. </w:t>
       </w:r>
     </w:p>
     <w:p>
@@ -3119,22 +2838,25 @@
           <w:rFonts w:ascii="Times New Roman" w:hAnsi="Times New Roman" w:cs="Times New Roman"/>
           <w:color w:val="000000"/>
         </w:rPr>
-        <w:t xml:space="preserve">With </w:t>
-      </w:r>
+        <w:t xml:space="preserve">Our </w:t>
+      </w:r>
+      <w:bookmarkStart w:id="0" w:name="_GoBack"/>
+      <w:bookmarkEnd w:id="0"/>
       <w:r>
         <w:rPr>
           <w:rFonts w:ascii="Times New Roman" w:hAnsi="Times New Roman" w:cs="Times New Roman"/>
           <w:color w:val="000000"/>
         </w:rPr>
-        <w:t xml:space="preserve">modern societies </w:t>
-      </w:r>
-      <w:r>
+        <w:t xml:space="preserve">team has considered that our audience can include anyone who is interested in learning more on cyber-legal issues. The journal content will allow for readers of any age to read and understand the material presented. Since the journal is hosted online, readers are not limited to a specific location. Our readers will have a definitions page, so readers will be able to understand the material. </w:t>
+      </w:r>
+    </w:p>
+    <w:p>
+      <w:pPr>
         <w:rPr>
           <w:rFonts w:ascii="Times New Roman" w:hAnsi="Times New Roman" w:cs="Times New Roman"/>
           <w:color w:val="000000"/>
         </w:rPr>
-        <w:t xml:space="preserve">becoming more technologically dependent, more people will need to understand their rights and understand the legal impact. Our team has considered that our audience can include anyone who is interested in learning more on cyber-legal issues. The journal content will allow for readers of any age to read and understand the material presented. Since the journal is hosted online, readers are not limited to a specific location. Our readers will have a definitions page, so readers will be able to understand the material. </w:t>
-      </w:r>
+      </w:pPr>
     </w:p>
     <w:p>
       <w:pPr>
@@ -3143,48 +2865,13 @@
           <w:color w:val="000000"/>
         </w:rPr>
       </w:pPr>
-    </w:p>
-    <w:p>
-      <w:pPr>
+      <w:r>
         <w:rPr>
           <w:rFonts w:ascii="Times New Roman" w:hAnsi="Times New Roman" w:cs="Times New Roman"/>
           <w:color w:val="000000"/>
         </w:rPr>
-      </w:pPr>
-      <w:r>
-        <w:rPr>
-          <w:rFonts w:ascii="Times New Roman" w:hAnsi="Times New Roman" w:cs="Times New Roman"/>
-          <w:color w:val="000000"/>
-        </w:rPr>
         <w:t xml:space="preserve">In an effort to make our journal more interactive, readers can submit responses to the latest legal cases, current cyber-policy, and possible future legal aspects. The journal is also versatile so it will have a discussion area with these opinion pieces posted anonymously after being vetted by our chief editor. Readers can also send in questions, and these questions will also be posted in a question and answer section. </w:t>
       </w:r>
-    </w:p>
-    <w:p>
-      <w:pPr>
-        <w:widowControl w:val="0"/>
-        <w:tabs>
-          <w:tab w:val="left" w:pos="560"/>
-          <w:tab w:val="left" w:pos="1120"/>
-          <w:tab w:val="left" w:pos="1680"/>
-          <w:tab w:val="left" w:pos="2240"/>
-          <w:tab w:val="left" w:pos="2800"/>
-          <w:tab w:val="left" w:pos="3360"/>
-          <w:tab w:val="left" w:pos="3920"/>
-          <w:tab w:val="left" w:pos="4480"/>
-          <w:tab w:val="left" w:pos="5040"/>
-          <w:tab w:val="left" w:pos="5600"/>
-          <w:tab w:val="left" w:pos="6160"/>
-          <w:tab w:val="left" w:pos="6720"/>
-        </w:tabs>
-        <w:autoSpaceDE w:val="0"/>
-        <w:autoSpaceDN w:val="0"/>
-        <w:adjustRightInd w:val="0"/>
-        <w:rPr>
-          <w:rFonts w:ascii="Times New Roman" w:hAnsi="Times New Roman" w:cs="Times New Roman"/>
-          <w:b/>
-          <w:bCs/>
-        </w:rPr>
-      </w:pPr>
     </w:p>
     <w:p>
       <w:pPr>
@@ -3292,86 +2979,55 @@
           <w:rFonts w:ascii="Times New Roman" w:eastAsia="Times New Roman" w:hAnsi="Times New Roman" w:cs="Times New Roman"/>
           <w:color w:val="333333"/>
         </w:rPr>
-        <w:t xml:space="preserve">The Internet will probably be our most effective way of advertising. Just about everyone uses it, which means we will be able to reach a broad audience.  First of all, we will have a website, through GoDaddy.com, that is dedicated to our journal. Our website will have all of our journal issues available to read in PDF format, as well as an option for people to subscribe to our journal and receive our quarterly issues through email. It will also have a discussion page for individuals to leave questions or comments they have about the articles they read. There will also be a page to request topics to be addressed in future articles. If we are chosen to be funded by UHC we will have a page on our website that gives credit to UHC as a funding source for our project. The page will also </w:t>
-      </w:r>
-      <w:proofErr w:type="spellStart"/>
+        <w:t xml:space="preserve">The Internet will probably be our most effective way of advertising. Just about everyone uses it, which means we will be able to reach a broad audience.  First of all, we will have a website, through GoDaddy.com, that is dedicated to our journal. Our website will have </w:t>
+      </w:r>
       <w:r>
         <w:rPr>
           <w:rFonts w:ascii="Times New Roman" w:eastAsia="Times New Roman" w:hAnsi="Times New Roman" w:cs="Times New Roman"/>
           <w:color w:val="333333"/>
         </w:rPr>
-        <w:t>provides</w:t>
-      </w:r>
-      <w:proofErr w:type="spellEnd"/>
+        <w:lastRenderedPageBreak/>
+        <w:t xml:space="preserve">all of our journal issues available to read in PDF format, as well as an option for people to subscribe to our journal and receive our quarterly issues through email. It will also have a discussion page for individuals to leave questions or comments they have about the articles they read. There will also be a page to request topics to be addressed in future articles. If we are chosen to be funded by UHC we will have a page on our website that gives credit to UHC as a funding source for our project. The page will also provides a link to UHC’s website for those that would like to learn more about the organization. To make people aware of our website we will buy targeted Google adds that will link to our website, and have profiles on Facebook, Twitter, and Google + that will keep readers informed of everything going on with the journal. </w:t>
+      </w:r>
+      <w:r>
+        <w:rPr>
+          <w:rFonts w:ascii="Times New Roman" w:eastAsia="Times New Roman" w:hAnsi="Times New Roman" w:cs="Times New Roman"/>
+        </w:rPr>
+        <w:t xml:space="preserve"> </w:t>
+      </w:r>
+    </w:p>
+    <w:p>
+      <w:pPr>
+        <w:rPr>
+          <w:rFonts w:ascii="Times New Roman" w:hAnsi="Times New Roman" w:cs="Times New Roman"/>
+        </w:rPr>
+      </w:pPr>
+      <w:r>
+        <w:rPr>
+          <w:rFonts w:ascii="Times New Roman" w:eastAsia="Times New Roman" w:hAnsi="Times New Roman" w:cs="Times New Roman"/>
+        </w:rPr>
+        <w:t xml:space="preserve"> </w:t>
+      </w:r>
+    </w:p>
+    <w:p>
+      <w:pPr>
+        <w:rPr>
+          <w:rFonts w:ascii="Times New Roman" w:hAnsi="Times New Roman" w:cs="Times New Roman"/>
+        </w:rPr>
+      </w:pPr>
       <w:r>
         <w:rPr>
           <w:rFonts w:ascii="Times New Roman" w:eastAsia="Times New Roman" w:hAnsi="Times New Roman" w:cs="Times New Roman"/>
           <w:color w:val="333333"/>
         </w:rPr>
-        <w:t xml:space="preserve"> a link to UHC’s website for those that would like to learn more about the organization. To make people aware of our website we will buy targeted Google </w:t>
-      </w:r>
-      <w:proofErr w:type="gramStart"/>
+        <w:t>Another way we will advertise our journal is by buying 3 or 4 billboards (depending on funding) along I-15. The billboards will have a catchy phrase that will inform the passerby of what our journal is all about and then it will provide our website so they know where to find the journal. We will also print flyers that will briefly talk about our journal and where to find it online. We will give credit to UHC as a funding source on the bottom of each flyer. The flyers will be dispersed throughout some of the major cities in Utah, such as Salt Lake City, Provo, Ogden, Cedar City, and St. George. The flyers will be available in high schools, colleges, and universities; public libraries; and government buildings, such as police stations, court houses, City Halls, even Utah Department of Workforce Services office buildings and Post Offices. These are all places that attract a variety of people of all ages, economic statuses, and backgrounds so it will be a great place to start.</w:t>
+      </w:r>
       <w:r>
         <w:rPr>
           <w:rFonts w:ascii="Times New Roman" w:eastAsia="Times New Roman" w:hAnsi="Times New Roman" w:cs="Times New Roman"/>
-          <w:color w:val="333333"/>
-        </w:rPr>
-        <w:t>adds</w:t>
-      </w:r>
-      <w:proofErr w:type="gramEnd"/>
-      <w:r>
-        <w:rPr>
-          <w:rFonts w:ascii="Times New Roman" w:eastAsia="Times New Roman" w:hAnsi="Times New Roman" w:cs="Times New Roman"/>
-          <w:color w:val="333333"/>
-        </w:rPr>
-        <w:t xml:space="preserve"> that will link to our website, and have profiles on Facebook, Twitter, and Google + that will keep readers informed of everything going on with the journal. </w:t>
-      </w:r>
-      <w:r>
-        <w:rPr>
-          <w:rFonts w:ascii="Times New Roman" w:eastAsia="Times New Roman" w:hAnsi="Times New Roman" w:cs="Times New Roman"/>
         </w:rPr>
         <w:t xml:space="preserve"> </w:t>
       </w:r>
-    </w:p>
-    <w:p>
-      <w:pPr>
-        <w:rPr>
-          <w:rFonts w:ascii="Times New Roman" w:hAnsi="Times New Roman" w:cs="Times New Roman"/>
-        </w:rPr>
-      </w:pPr>
-      <w:r>
-        <w:rPr>
-          <w:rFonts w:ascii="Times New Roman" w:eastAsia="Times New Roman" w:hAnsi="Times New Roman" w:cs="Times New Roman"/>
-        </w:rPr>
-        <w:t xml:space="preserve"> </w:t>
-      </w:r>
-    </w:p>
-    <w:p>
-      <w:pPr>
-        <w:rPr>
-          <w:rFonts w:ascii="Times New Roman" w:hAnsi="Times New Roman" w:cs="Times New Roman"/>
-        </w:rPr>
-      </w:pPr>
-      <w:r>
-        <w:rPr>
-          <w:rFonts w:ascii="Times New Roman" w:eastAsia="Times New Roman" w:hAnsi="Times New Roman" w:cs="Times New Roman"/>
-          <w:color w:val="333333"/>
-        </w:rPr>
-        <w:t>Another way we will advertise our journal is by buying 3 or 4 billboards (depending on funding) along I-15. The billboards will have a catchy phrase that will inform the passerby of what our journal is all about and then it will provide our website so they know where to find the journal. We will also print flyers that will briefly talk about our journal and where to find it online. We will give credit to UHC as a funding source on the bottom of each flyer. The flyers will be dispersed throughout some of the major cities in Utah, such as Salt Lake City, Provo, Ogden, Cedar City, and St. George. The flyers will be available in high schools, colleges, and universities; public libraries; and government buildings, such as police stations, court houses, City Halls, even Utah Department of Workforce Services office buildings and Post Offices. These are all places that attract a variety of people of all ages, economic statuses, and backgrounds so it will be a great place to start.</w:t>
-      </w:r>
-      <w:r>
-        <w:rPr>
-          <w:rFonts w:ascii="Times New Roman" w:eastAsia="Times New Roman" w:hAnsi="Times New Roman" w:cs="Times New Roman"/>
-        </w:rPr>
-        <w:t xml:space="preserve"> </w:t>
-      </w:r>
-    </w:p>
-    <w:p>
-      <w:pPr>
-        <w:rPr>
-          <w:rFonts w:ascii="Times New Roman" w:hAnsi="Times New Roman" w:cs="Times New Roman"/>
-        </w:rPr>
-      </w:pPr>
     </w:p>
     <w:p>
       <w:pPr>
@@ -3476,22 +3132,7 @@
         <w:rPr>
           <w:rFonts w:ascii="Times New Roman" w:eastAsia="Times New Roman" w:hAnsi="Times New Roman" w:cs="Times New Roman"/>
         </w:rPr>
-        <w:lastRenderedPageBreak/>
-        <w:t xml:space="preserve">University of Utah: We will have Law professors (including Dr. </w:t>
-      </w:r>
-      <w:proofErr w:type="spellStart"/>
-      <w:r>
-        <w:rPr>
-          <w:rFonts w:ascii="Times New Roman" w:eastAsia="Times New Roman" w:hAnsi="Times New Roman" w:cs="Times New Roman"/>
-        </w:rPr>
-        <w:t>Hollaar</w:t>
-      </w:r>
-      <w:proofErr w:type="spellEnd"/>
-      <w:r>
-        <w:rPr>
-          <w:rFonts w:ascii="Times New Roman" w:eastAsia="Times New Roman" w:hAnsi="Times New Roman" w:cs="Times New Roman"/>
-        </w:rPr>
-        <w:t xml:space="preserve">) and graduate students from the U of U write informative articles on the laws concerning computers and technology. </w:t>
+        <w:t xml:space="preserve">University of Utah: We will have Law professors (including Dr. Hollaar) and graduate students from the U of U write informative articles on the laws concerning computers and technology. </w:t>
       </w:r>
     </w:p>
     <w:p>
@@ -3523,61 +3164,11 @@
           <w:rFonts w:ascii="Times New Roman" w:hAnsi="Times New Roman" w:cs="Times New Roman"/>
         </w:rPr>
       </w:pPr>
-      <w:proofErr w:type="spellStart"/>
       <w:r>
         <w:rPr>
           <w:rFonts w:ascii="Times New Roman" w:eastAsia="Times New Roman" w:hAnsi="Times New Roman" w:cs="Times New Roman"/>
         </w:rPr>
-        <w:t>Callister</w:t>
-      </w:r>
-      <w:proofErr w:type="spellEnd"/>
-      <w:r>
-        <w:rPr>
-          <w:rFonts w:ascii="Times New Roman" w:eastAsia="Times New Roman" w:hAnsi="Times New Roman" w:cs="Times New Roman"/>
-        </w:rPr>
-        <w:t xml:space="preserve"> </w:t>
-      </w:r>
-      <w:proofErr w:type="spellStart"/>
-      <w:r>
-        <w:rPr>
-          <w:rFonts w:ascii="Times New Roman" w:eastAsia="Times New Roman" w:hAnsi="Times New Roman" w:cs="Times New Roman"/>
-        </w:rPr>
-        <w:t>Nebeker</w:t>
-      </w:r>
-      <w:proofErr w:type="spellEnd"/>
-      <w:r>
-        <w:rPr>
-          <w:rFonts w:ascii="Times New Roman" w:eastAsia="Times New Roman" w:hAnsi="Times New Roman" w:cs="Times New Roman"/>
-        </w:rPr>
-        <w:t xml:space="preserve"> &amp; McCullough law firm: </w:t>
-      </w:r>
-      <w:proofErr w:type="spellStart"/>
-      <w:r>
-        <w:rPr>
-          <w:rFonts w:ascii="Times New Roman" w:eastAsia="Times New Roman" w:hAnsi="Times New Roman" w:cs="Times New Roman"/>
-        </w:rPr>
-        <w:t>Callister</w:t>
-      </w:r>
-      <w:proofErr w:type="spellEnd"/>
-      <w:r>
-        <w:rPr>
-          <w:rFonts w:ascii="Times New Roman" w:eastAsia="Times New Roman" w:hAnsi="Times New Roman" w:cs="Times New Roman"/>
-        </w:rPr>
-        <w:t xml:space="preserve"> </w:t>
-      </w:r>
-      <w:proofErr w:type="spellStart"/>
-      <w:r>
-        <w:rPr>
-          <w:rFonts w:ascii="Times New Roman" w:eastAsia="Times New Roman" w:hAnsi="Times New Roman" w:cs="Times New Roman"/>
-        </w:rPr>
-        <w:t>Nebeker</w:t>
-      </w:r>
-      <w:proofErr w:type="spellEnd"/>
-      <w:r>
-        <w:rPr>
-          <w:rFonts w:ascii="Times New Roman" w:eastAsia="Times New Roman" w:hAnsi="Times New Roman" w:cs="Times New Roman"/>
-        </w:rPr>
-        <w:t xml:space="preserve"> &amp; McCullough is a law firm in Utah that specializes in Information Technology law. We will have a few of the lawyers in this firm volunteer to write articles describing different Information Technology laws. </w:t>
+        <w:t xml:space="preserve">Callister Nebeker &amp; McCullough law firm: Callister Nebeker &amp; McCullough is a law firm in Utah that specializes in Information Technology law. We will have a few of the lawyers in this firm volunteer to write articles describing different Information Technology laws. </w:t>
       </w:r>
     </w:p>
     <w:p>
@@ -3591,33 +3182,11 @@
           <w:rFonts w:ascii="Times New Roman" w:hAnsi="Times New Roman" w:cs="Times New Roman"/>
         </w:rPr>
       </w:pPr>
-      <w:proofErr w:type="spellStart"/>
       <w:r>
         <w:rPr>
           <w:rFonts w:ascii="Times New Roman" w:eastAsia="Times New Roman" w:hAnsi="Times New Roman" w:cs="Times New Roman"/>
         </w:rPr>
-        <w:t>TechLaw</w:t>
-      </w:r>
-      <w:proofErr w:type="spellEnd"/>
-      <w:r>
-        <w:rPr>
-          <w:rFonts w:ascii="Times New Roman" w:eastAsia="Times New Roman" w:hAnsi="Times New Roman" w:cs="Times New Roman"/>
-        </w:rPr>
-        <w:t xml:space="preserve"> Ventures, PLLC law firm: </w:t>
-      </w:r>
-      <w:proofErr w:type="spellStart"/>
-      <w:r>
-        <w:rPr>
-          <w:rFonts w:ascii="Times New Roman" w:eastAsia="Times New Roman" w:hAnsi="Times New Roman" w:cs="Times New Roman"/>
-        </w:rPr>
-        <w:t>TechLaw</w:t>
-      </w:r>
-      <w:proofErr w:type="spellEnd"/>
-      <w:r>
-        <w:rPr>
-          <w:rFonts w:ascii="Times New Roman" w:eastAsia="Times New Roman" w:hAnsi="Times New Roman" w:cs="Times New Roman"/>
-        </w:rPr>
-        <w:t xml:space="preserve"> Ventures, PLLC is also a law firm in Utah. They specialize in copyright law, patient law, and trademark law. We will have a few of their lawyers write articles concerning these types of laws. </w:t>
+        <w:t xml:space="preserve">TechLaw Ventures, PLLC law firm: TechLaw Ventures, PLLC is also a law firm in Utah. They specialize in copyright law, patient law, and trademark law. We will have a few of their lawyers write articles concerning these types of laws. </w:t>
       </w:r>
     </w:p>
     <w:p>
@@ -3700,7 +3269,7 @@
         <w:rFonts w:ascii="Times New Roman" w:hAnsi="Times New Roman"/>
         <w:noProof/>
       </w:rPr>
-      <w:t>4</w:t>
+      <w:t>6</w:t>
     </w:r>
     <w:r>
       <w:rPr>
@@ -3737,7 +3306,7 @@
         <w:rFonts w:ascii="Times New Roman" w:hAnsi="Times New Roman"/>
         <w:noProof/>
       </w:rPr>
-      <w:t>7</w:t>
+      <w:t>6</w:t>
     </w:r>
     <w:r>
       <w:rPr>

</xml_diff>

<commit_message>
Made a couple edits to our Grant Application
</commit_message>
<xml_diff>
--- a/GrantApplicationUHC.docx
+++ b/GrantApplicationUHC.docx
@@ -1,6 +1,6 @@
 
 <file path=word/document.xml><?xml version="1.0" encoding="utf-8"?>
-<w:document xmlns:wpc="http://schemas.microsoft.com/office/word/2010/wordprocessingCanvas" xmlns:mc="http://schemas.openxmlformats.org/markup-compatibility/2006" xmlns:o="urn:schemas-microsoft-com:office:office" xmlns:r="http://schemas.openxmlformats.org/officeDocument/2006/relationships" xmlns:m="http://schemas.openxmlformats.org/officeDocument/2006/math" xmlns:v="urn:schemas-microsoft-com:vml" xmlns:wp14="http://schemas.microsoft.com/office/word/2010/wordprocessingDrawing" xmlns:wp="http://schemas.openxmlformats.org/drawingml/2006/wordprocessingDrawing" xmlns:w10="urn:schemas-microsoft-com:office:word" xmlns:w="http://schemas.openxmlformats.org/wordprocessingml/2006/main" xmlns:w14="http://schemas.microsoft.com/office/word/2010/wordml" xmlns:w15="http://schemas.microsoft.com/office/word/2012/wordml" xmlns:wpg="http://schemas.microsoft.com/office/word/2010/wordprocessingGroup" xmlns:wpi="http://schemas.microsoft.com/office/word/2010/wordprocessingInk" xmlns:wne="http://schemas.microsoft.com/office/word/2006/wordml" xmlns:wps="http://schemas.microsoft.com/office/word/2010/wordprocessingShape" mc:Ignorable="w14 w15 wp14">
+<w:document xmlns:wpc="http://schemas.microsoft.com/office/word/2010/wordprocessingCanvas" xmlns:mo="http://schemas.microsoft.com/office/mac/office/2008/main" xmlns:mc="http://schemas.openxmlformats.org/markup-compatibility/2006" xmlns:mv="urn:schemas-microsoft-com:mac:vml" xmlns:o="urn:schemas-microsoft-com:office:office" xmlns:r="http://schemas.openxmlformats.org/officeDocument/2006/relationships" xmlns:m="http://schemas.openxmlformats.org/officeDocument/2006/math" xmlns:v="urn:schemas-microsoft-com:vml" xmlns:wp14="http://schemas.microsoft.com/office/word/2010/wordprocessingDrawing" xmlns:wp="http://schemas.openxmlformats.org/drawingml/2006/wordprocessingDrawing" xmlns:w10="urn:schemas-microsoft-com:office:word" xmlns:w="http://schemas.openxmlformats.org/wordprocessingml/2006/main" xmlns:w14="http://schemas.microsoft.com/office/word/2010/wordml" xmlns:wpg="http://schemas.microsoft.com/office/word/2010/wordprocessingGroup" xmlns:wpi="http://schemas.microsoft.com/office/word/2010/wordprocessingInk" xmlns:wne="http://schemas.microsoft.com/office/word/2006/wordml" xmlns:wps="http://schemas.microsoft.com/office/word/2010/wordprocessingShape" mc:Ignorable="w14 wp14">
   <w:body>
     <w:p>
       <w:pPr>
@@ -392,7 +392,43 @@
         <w:rPr>
           <w:rFonts w:ascii="Times New Roman" w:hAnsi="Times New Roman" w:cs="Times New Roman"/>
         </w:rPr>
-        <w:t>We’re three University of Utah Computer Science students who are proposing to start an online journal that examines the impact of technology laws on the Utah community. The journal is geared toward a general audience of Utahns; anyone who sends emails or shops online should find this a valuable publication. Our goal is to increase community awareness and participation in the legislation of our technology laws.</w:t>
+        <w:t>We’re three University of Utah Computer Science studen</w:t>
+      </w:r>
+      <w:r>
+        <w:rPr>
+          <w:rFonts w:ascii="Times New Roman" w:hAnsi="Times New Roman" w:cs="Times New Roman"/>
+        </w:rPr>
+        <w:t>ts who are proposing to start a quarterly</w:t>
+      </w:r>
+      <w:r>
+        <w:rPr>
+          <w:rFonts w:ascii="Times New Roman" w:hAnsi="Times New Roman" w:cs="Times New Roman"/>
+        </w:rPr>
+        <w:t xml:space="preserve"> online journal that examines the impact of technology laws on the Utah community. The journal</w:t>
+      </w:r>
+      <w:r>
+        <w:rPr>
+          <w:rFonts w:ascii="Times New Roman" w:hAnsi="Times New Roman" w:cs="Times New Roman"/>
+        </w:rPr>
+        <w:t>, slated to begin in the summer of 2015,</w:t>
+      </w:r>
+      <w:r>
+        <w:rPr>
+          <w:rFonts w:ascii="Times New Roman" w:hAnsi="Times New Roman" w:cs="Times New Roman"/>
+        </w:rPr>
+        <w:t xml:space="preserve"> is geared toward a general audience of Utahns; anyone who sends emails or shops online should find this a valuable publication. Our goal is to increase community awareness and participation in the legislation of our</w:t>
+      </w:r>
+      <w:r>
+        <w:rPr>
+          <w:rFonts w:ascii="Times New Roman" w:hAnsi="Times New Roman" w:cs="Times New Roman"/>
+        </w:rPr>
+        <w:t xml:space="preserve"> local and national</w:t>
+      </w:r>
+      <w:r>
+        <w:rPr>
+          <w:rFonts w:ascii="Times New Roman" w:hAnsi="Times New Roman" w:cs="Times New Roman"/>
+        </w:rPr>
+        <w:t xml:space="preserve"> technology laws.</w:t>
       </w:r>
     </w:p>
     <w:p>
@@ -849,14 +885,8 @@
         <w:rPr>
           <w:rFonts w:ascii="Times New Roman" w:hAnsi="Times New Roman" w:cs="Times New Roman"/>
         </w:rPr>
-        <w:t xml:space="preserve">Dr. Lee A. Hollaar, emeritus professor at the University of Utah. Dr. Hollaar taught at the </w:t>
-      </w:r>
-      <w:r>
-        <w:rPr>
-          <w:rFonts w:ascii="Times New Roman" w:hAnsi="Times New Roman" w:cs="Times New Roman"/>
-        </w:rPr>
         <w:lastRenderedPageBreak/>
-        <w:t xml:space="preserve">U’s School of Computing for 34 years, teaching a variety of courses including Computer Law. Having retired from teaching, Dr. Hollaar is now an active consultant in a variety of computer-related court cases, as well as a Special Master assisting judges in software discovery, determination of copyright infringement, and the construction of patent claims. </w:t>
+        <w:t xml:space="preserve">Dr. Lee A. Hollaar, emeritus professor at the University of Utah. Dr. Hollaar taught at the U’s School of Computing for 34 years, teaching a variety of courses including Computer Law. Having retired from teaching, Dr. Hollaar is now an active consultant in a variety of computer-related court cases, as well as a Special Master assisting judges in software discovery, determination of copyright infringement, and the construction of patent claims. </w:t>
       </w:r>
     </w:p>
     <w:p>
@@ -1073,6 +1103,31 @@
         </w:rPr>
         <w:t>journal that will cost money as well.</w:t>
       </w:r>
+    </w:p>
+    <w:p>
+      <w:pPr>
+        <w:widowControl w:val="0"/>
+        <w:tabs>
+          <w:tab w:val="left" w:pos="560"/>
+          <w:tab w:val="left" w:pos="1120"/>
+          <w:tab w:val="left" w:pos="1680"/>
+          <w:tab w:val="left" w:pos="2240"/>
+          <w:tab w:val="left" w:pos="2800"/>
+          <w:tab w:val="left" w:pos="3360"/>
+          <w:tab w:val="left" w:pos="3920"/>
+          <w:tab w:val="left" w:pos="4480"/>
+          <w:tab w:val="left" w:pos="5040"/>
+          <w:tab w:val="left" w:pos="5600"/>
+          <w:tab w:val="left" w:pos="6160"/>
+          <w:tab w:val="left" w:pos="6720"/>
+        </w:tabs>
+        <w:autoSpaceDE w:val="0"/>
+        <w:autoSpaceDN w:val="0"/>
+        <w:adjustRightInd w:val="0"/>
+        <w:rPr>
+          <w:rFonts w:ascii="Times New Roman" w:hAnsi="Times New Roman" w:cs="Times New Roman"/>
+        </w:rPr>
+      </w:pPr>
     </w:p>
     <w:p>
       <w:pPr>
@@ -1385,43 +1440,48 @@
           <w:rFonts w:ascii="Times New Roman" w:hAnsi="Times New Roman" w:cs="Times New Roman"/>
         </w:rPr>
       </w:pPr>
-    </w:p>
-    <w:p>
-      <w:pPr>
-        <w:widowControl w:val="0"/>
-        <w:tabs>
-          <w:tab w:val="left" w:pos="560"/>
-          <w:tab w:val="left" w:pos="1120"/>
-          <w:tab w:val="left" w:pos="1680"/>
-          <w:tab w:val="left" w:pos="2240"/>
-          <w:tab w:val="left" w:pos="2800"/>
-          <w:tab w:val="left" w:pos="3360"/>
-          <w:tab w:val="left" w:pos="3920"/>
-          <w:tab w:val="left" w:pos="4480"/>
-          <w:tab w:val="left" w:pos="5040"/>
-          <w:tab w:val="left" w:pos="5600"/>
-          <w:tab w:val="left" w:pos="6160"/>
-          <w:tab w:val="left" w:pos="6720"/>
-        </w:tabs>
-        <w:autoSpaceDE w:val="0"/>
-        <w:autoSpaceDN w:val="0"/>
-        <w:adjustRightInd w:val="0"/>
-        <w:rPr>
-          <w:rFonts w:ascii="Times New Roman" w:hAnsi="Times New Roman" w:cs="Times New Roman"/>
-        </w:rPr>
-      </w:pPr>
-      <w:r>
-        <w:rPr>
-          <w:rFonts w:ascii="Times New Roman" w:hAnsi="Times New Roman" w:cs="Times New Roman"/>
-        </w:rPr>
-        <w:t xml:space="preserve">As a result of our project, we hope to bring awareness to the general public.  Computer </w:t>
-      </w:r>
       <w:r>
         <w:rPr>
           <w:rFonts w:ascii="Times New Roman" w:hAnsi="Times New Roman" w:cs="Times New Roman"/>
         </w:rPr>
         <w:lastRenderedPageBreak/>
-        <w:t>software is a huge component of modern society. Both developers of software technology and users of computers will be affected by the legalities imposed on computer technology. Therefore, all citizens should understand the impact of legal decisions and have the opportunity to weigh in their opinion. The first objective is to bring an education and common terminology for citizens to understand the intersection between jurisprudence and Computer Science. After gaining knowledge of current legal concerns, constituents should exercise their voting rights to voice their opinions to their local political entities.</w:t>
+        <w:t xml:space="preserve">As a result of our project, we hope to bring awareness to the general public.  Computer software is a huge component of modern society. Both developers of software technology and users of computers will be affected by the legalities imposed on computer technology. Therefore, all citizens should understand the impact of legal decisions and have the opportunity to weigh in their opinion. The first objective is to </w:t>
+      </w:r>
+      <w:r>
+        <w:rPr>
+          <w:rFonts w:ascii="Times New Roman" w:hAnsi="Times New Roman" w:cs="Times New Roman"/>
+        </w:rPr>
+        <w:t>introduce citizens to a</w:t>
+      </w:r>
+      <w:r>
+        <w:rPr>
+          <w:rFonts w:ascii="Times New Roman" w:hAnsi="Times New Roman" w:cs="Times New Roman"/>
+        </w:rPr>
+        <w:t xml:space="preserve"> co</w:t>
+      </w:r>
+      <w:r>
+        <w:rPr>
+          <w:rFonts w:ascii="Times New Roman" w:hAnsi="Times New Roman" w:cs="Times New Roman"/>
+        </w:rPr>
+        <w:t>mmon set of terminology</w:t>
+      </w:r>
+      <w:r>
+        <w:rPr>
+          <w:rFonts w:ascii="Times New Roman" w:hAnsi="Times New Roman" w:cs="Times New Roman"/>
+        </w:rPr>
+        <w:t xml:space="preserve"> </w:t>
+      </w:r>
+      <w:r>
+        <w:rPr>
+          <w:rFonts w:ascii="Times New Roman" w:hAnsi="Times New Roman" w:cs="Times New Roman"/>
+        </w:rPr>
+        <w:t>and the core issues at the intersection between J</w:t>
+      </w:r>
+      <w:r>
+        <w:rPr>
+          <w:rFonts w:ascii="Times New Roman" w:hAnsi="Times New Roman" w:cs="Times New Roman"/>
+        </w:rPr>
+        <w:t>urisprudence and Computer Science. After gaining knowledge of current legal concerns, constituents should exercise their voting rights to voice their opinions to their local political entities.</w:t>
       </w:r>
     </w:p>
     <w:p>
@@ -1597,7 +1657,7 @@
         <w:widowControl w:val="0"/>
         <w:numPr>
           <w:ilvl w:val="1"/>
-          <w:numId w:val="2"/>
+          <w:numId w:val="3"/>
         </w:numPr>
         <w:tabs>
           <w:tab w:val="left" w:pos="180"/>
@@ -1618,7 +1678,7 @@
         <w:autoSpaceDE w:val="0"/>
         <w:autoSpaceDN w:val="0"/>
         <w:adjustRightInd w:val="0"/>
-        <w:ind w:left="376" w:hanging="377"/>
+        <w:ind w:left="810"/>
         <w:rPr>
           <w:rFonts w:ascii="Times New Roman" w:hAnsi="Times New Roman" w:cs="Times New Roman"/>
         </w:rPr>
@@ -1635,7 +1695,7 @@
         <w:widowControl w:val="0"/>
         <w:numPr>
           <w:ilvl w:val="1"/>
-          <w:numId w:val="2"/>
+          <w:numId w:val="3"/>
         </w:numPr>
         <w:tabs>
           <w:tab w:val="left" w:pos="180"/>
@@ -1656,7 +1716,7 @@
         <w:autoSpaceDE w:val="0"/>
         <w:autoSpaceDN w:val="0"/>
         <w:adjustRightInd w:val="0"/>
-        <w:ind w:left="376" w:hanging="377"/>
+        <w:ind w:left="810"/>
         <w:rPr>
           <w:rFonts w:ascii="Times New Roman" w:hAnsi="Times New Roman" w:cs="Times New Roman"/>
         </w:rPr>
@@ -1673,7 +1733,7 @@
         <w:widowControl w:val="0"/>
         <w:numPr>
           <w:ilvl w:val="1"/>
-          <w:numId w:val="2"/>
+          <w:numId w:val="3"/>
         </w:numPr>
         <w:tabs>
           <w:tab w:val="left" w:pos="180"/>
@@ -1694,7 +1754,7 @@
         <w:autoSpaceDE w:val="0"/>
         <w:autoSpaceDN w:val="0"/>
         <w:adjustRightInd w:val="0"/>
-        <w:ind w:left="376" w:hanging="377"/>
+        <w:ind w:left="810"/>
         <w:rPr>
           <w:rFonts w:ascii="Times New Roman" w:hAnsi="Times New Roman" w:cs="Times New Roman"/>
         </w:rPr>
@@ -1711,7 +1771,7 @@
         <w:widowControl w:val="0"/>
         <w:numPr>
           <w:ilvl w:val="1"/>
-          <w:numId w:val="2"/>
+          <w:numId w:val="3"/>
         </w:numPr>
         <w:tabs>
           <w:tab w:val="left" w:pos="180"/>
@@ -1732,7 +1792,7 @@
         <w:autoSpaceDE w:val="0"/>
         <w:autoSpaceDN w:val="0"/>
         <w:adjustRightInd w:val="0"/>
-        <w:ind w:left="376" w:hanging="377"/>
+        <w:ind w:left="810"/>
         <w:rPr>
           <w:rFonts w:ascii="Times New Roman" w:hAnsi="Times New Roman" w:cs="Times New Roman"/>
         </w:rPr>
@@ -1749,7 +1809,7 @@
         <w:widowControl w:val="0"/>
         <w:numPr>
           <w:ilvl w:val="1"/>
-          <w:numId w:val="2"/>
+          <w:numId w:val="3"/>
         </w:numPr>
         <w:tabs>
           <w:tab w:val="left" w:pos="180"/>
@@ -1770,16 +1830,22 @@
         <w:autoSpaceDE w:val="0"/>
         <w:autoSpaceDN w:val="0"/>
         <w:adjustRightInd w:val="0"/>
-        <w:ind w:left="376" w:hanging="377"/>
-        <w:rPr>
-          <w:rFonts w:ascii="Times New Roman" w:hAnsi="Times New Roman" w:cs="Times New Roman"/>
-        </w:rPr>
-      </w:pPr>
-      <w:r>
-        <w:rPr>
-          <w:rFonts w:ascii="Times New Roman" w:hAnsi="Times New Roman" w:cs="Times New Roman"/>
-        </w:rPr>
-        <w:t>Buy targeted Google ads throughout the month of May. These ads will link to our website, where folks will be able to subscribe to an email list to receive the first issue.</w:t>
+        <w:ind w:left="810"/>
+        <w:rPr>
+          <w:rFonts w:ascii="Times New Roman" w:hAnsi="Times New Roman" w:cs="Times New Roman"/>
+        </w:rPr>
+      </w:pPr>
+      <w:r>
+        <w:rPr>
+          <w:rFonts w:ascii="Times New Roman" w:hAnsi="Times New Roman" w:cs="Times New Roman"/>
+        </w:rPr>
+        <w:t xml:space="preserve">Buy targeted Google ads throughout the month of May. These ads will link to our website, where folks will be able to subscribe </w:t>
+      </w:r>
+      <w:r>
+        <w:rPr>
+          <w:rFonts w:ascii="Times New Roman" w:hAnsi="Times New Roman" w:cs="Times New Roman"/>
+        </w:rPr>
+        <w:t>to our journal.</w:t>
       </w:r>
     </w:p>
     <w:p>
@@ -1885,7 +1951,7 @@
           <w:rFonts w:ascii="Times New Roman" w:hAnsi="Times New Roman" w:cs="Times New Roman"/>
           <w:color w:val="000000"/>
         </w:rPr>
-        <w:t xml:space="preserve">In order for us to understand what type articles and information our readers would like to see, we need to know their level of familiarity with technology and legal issues. In order to gauge this level, we would like our readers to take a pre-survey that has various </w:t>
+        <w:t xml:space="preserve">In order for us to understand what type articles and information our readers would like to see, we need to know their level of familiarity with technology and legal issues. In order </w:t>
       </w:r>
       <w:r>
         <w:rPr>
@@ -1893,7 +1959,7 @@
           <w:color w:val="000000"/>
         </w:rPr>
         <w:lastRenderedPageBreak/>
-        <w:t xml:space="preserve">questions related to current ongoing legal cases, public interest, current policy, and terminology. Since our journal is hosted online, readers will need to make an account. When they sign up, they will prompted to take a pre-survey. After a couple weeks, there will be a follow up survey that will allow readers to rate their level of satisfaction with journal. The follow up survey will allow us to see readers’ increased knowledge of cyber-legal issues. The surveys will have two parts. The first part will have qualitative questions with specific answers. This will allow us to be able to create graphs showing the impact of the journal. In order for readers to follow along with the articles, domain knowledge needs to be set with common terminology on technology and legal issues. A page of the journal will have terminology and definitions. </w:t>
+        <w:t xml:space="preserve">to gauge this level, we would like our readers to take a pre-survey that has various questions related to current ongoing legal cases, public interest, current policy, and terminology. Since our journal is hosted online, readers will need to make an account. When they sign up, they will prompted to take a pre-survey. After a couple weeks, there will be a follow up survey that will allow readers to rate their level of satisfaction with journal. The follow up survey will allow us to see readers’ increased knowledge of cyber-legal issues. The surveys will have two parts. The first part will have qualitative questions with specific answers. This will allow us to be able to create graphs showing the impact of the journal. In order for readers to follow along with the articles, domain knowledge needs to be set with common terminology on technology and legal issues. A page of the journal will have terminology and definitions. </w:t>
       </w:r>
     </w:p>
     <w:p>
@@ -2375,14 +2441,8 @@
         <w:rPr>
           <w:rFonts w:ascii="Times New Roman" w:hAnsi="Times New Roman" w:cs="Times New Roman"/>
         </w:rPr>
-        <w:t xml:space="preserve">Our humanities scholar is Dr. Lee A. Hollaar, emeritus professor at the University of </w:t>
-      </w:r>
-      <w:r>
-        <w:rPr>
-          <w:rFonts w:ascii="Times New Roman" w:hAnsi="Times New Roman" w:cs="Times New Roman"/>
-        </w:rPr>
         <w:lastRenderedPageBreak/>
-        <w:t xml:space="preserve">Utah. Dr. Hollaar received his bachelor’s degree in electrical engineering in 1969, and attended two years of law school. He taught as a professor in the School of </w:t>
+        <w:t xml:space="preserve">Our humanities scholar is Dr. Lee A. Hollaar, emeritus professor at the University of Utah. Dr. Hollaar received his bachelor’s degree in electrical engineering in 1969, and attended two years of law school. He taught as a professor in the School of </w:t>
       </w:r>
     </w:p>
     <w:p>
@@ -2568,7 +2628,13 @@
         <w:rPr>
           <w:rFonts w:ascii="Times New Roman" w:hAnsi="Times New Roman" w:cs="Times New Roman"/>
         </w:rPr>
-        <w:t>these topics, and connected us with other experts in the Utah community.</w:t>
+        <w:t>these topics, and connecting</w:t>
+      </w:r>
+      <w:r>
+        <w:rPr>
+          <w:rFonts w:ascii="Times New Roman" w:hAnsi="Times New Roman" w:cs="Times New Roman"/>
+        </w:rPr>
+        <w:t xml:space="preserve"> us with other experts in the Utah community.</w:t>
       </w:r>
     </w:p>
     <w:p>
@@ -2838,16 +2904,49 @@
           <w:rFonts w:ascii="Times New Roman" w:hAnsi="Times New Roman" w:cs="Times New Roman"/>
           <w:color w:val="000000"/>
         </w:rPr>
-        <w:t xml:space="preserve">Our </w:t>
-      </w:r>
-      <w:bookmarkStart w:id="0" w:name="_GoBack"/>
-      <w:bookmarkEnd w:id="0"/>
+        <w:t xml:space="preserve">With </w:t>
+      </w:r>
       <w:r>
         <w:rPr>
           <w:rFonts w:ascii="Times New Roman" w:hAnsi="Times New Roman" w:cs="Times New Roman"/>
           <w:color w:val="000000"/>
         </w:rPr>
-        <w:t xml:space="preserve">team has considered that our audience can include anyone who is interested in learning more on cyber-legal issues. The journal content will allow for readers of any age to read and understand the material presented. Since the journal is hosted online, readers are not limited to a specific location. Our readers will have a definitions page, so readers will be able to understand the material. </w:t>
+        <w:t xml:space="preserve">modern societies </w:t>
+      </w:r>
+      <w:r>
+        <w:rPr>
+          <w:rFonts w:ascii="Times New Roman" w:hAnsi="Times New Roman" w:cs="Times New Roman"/>
+          <w:color w:val="000000"/>
+        </w:rPr>
+        <w:t>becoming more technologically dependent, more people will need to understand their rights and understand the</w:t>
+      </w:r>
+      <w:r>
+        <w:rPr>
+          <w:rFonts w:ascii="Times New Roman" w:hAnsi="Times New Roman" w:cs="Times New Roman"/>
+          <w:color w:val="000000"/>
+        </w:rPr>
+        <w:t xml:space="preserve"> laws surrounding technology use</w:t>
+      </w:r>
+      <w:r>
+        <w:rPr>
+          <w:rFonts w:ascii="Times New Roman" w:hAnsi="Times New Roman" w:cs="Times New Roman"/>
+          <w:color w:val="000000"/>
+        </w:rPr>
+        <w:t>. Our team has considered that our audience can include anyone</w:t>
+      </w:r>
+      <w:r>
+        <w:rPr>
+          <w:rFonts w:ascii="Times New Roman" w:hAnsi="Times New Roman" w:cs="Times New Roman"/>
+          <w:color w:val="000000"/>
+        </w:rPr>
+        <w:t xml:space="preserve"> in Utah (and indeed elsewhere)</w:t>
+      </w:r>
+      <w:r>
+        <w:rPr>
+          <w:rFonts w:ascii="Times New Roman" w:hAnsi="Times New Roman" w:cs="Times New Roman"/>
+          <w:color w:val="000000"/>
+        </w:rPr>
+        <w:t xml:space="preserve"> who is interested in learning more on cyber-legal issues. The journal content will allow for readers of any age to read and understand the material presented. Since the journal is hosted online, readers are not limited to a specific location. Our readers will have a definitions page, so readers will be able to understand the material. </w:t>
       </w:r>
     </w:p>
     <w:p>
@@ -2979,15 +3078,36 @@
           <w:rFonts w:ascii="Times New Roman" w:eastAsia="Times New Roman" w:hAnsi="Times New Roman" w:cs="Times New Roman"/>
           <w:color w:val="333333"/>
         </w:rPr>
-        <w:t xml:space="preserve">The Internet will probably be our most effective way of advertising. Just about everyone uses it, which means we will be able to reach a broad audience.  First of all, we will have a website, through GoDaddy.com, that is dedicated to our journal. Our website will have </w:t>
+        <w:lastRenderedPageBreak/>
+        <w:t>The Internet will probably be our most effective way of advertising. Just about everyone uses it, which means we will be able to reach a broad audience.  First of all, we will have a website, through GoDaddy.com, that is dedicated to our journal. Our website will have all of our journal issues available to read in PDF format, as well as an option for people to subscribe to our journal and receive our quarterly issues through email. It will also have a discussion page for individuals to leave questions or comments they have about the articles they read. There will also be a page to request topics to be addressed in future articles. If we are chosen to be funded by UHC we will have a page on our website that gives credit to UHC as a funding source for our proj</w:t>
       </w:r>
       <w:r>
         <w:rPr>
           <w:rFonts w:ascii="Times New Roman" w:eastAsia="Times New Roman" w:hAnsi="Times New Roman" w:cs="Times New Roman"/>
           <w:color w:val="333333"/>
         </w:rPr>
-        <w:lastRenderedPageBreak/>
-        <w:t xml:space="preserve">all of our journal issues available to read in PDF format, as well as an option for people to subscribe to our journal and receive our quarterly issues through email. It will also have a discussion page for individuals to leave questions or comments they have about the articles they read. There will also be a page to request topics to be addressed in future articles. If we are chosen to be funded by UHC we will have a page on our website that gives credit to UHC as a funding source for our project. The page will also provides a link to UHC’s website for those that would like to learn more about the organization. To make people aware of our website we will buy targeted Google adds that will link to our website, and have profiles on Facebook, Twitter, and Google + that will keep readers informed of everything going on with the journal. </w:t>
+        <w:t>ect. The page will also provide</w:t>
+      </w:r>
+      <w:r>
+        <w:rPr>
+          <w:rFonts w:ascii="Times New Roman" w:eastAsia="Times New Roman" w:hAnsi="Times New Roman" w:cs="Times New Roman"/>
+          <w:color w:val="333333"/>
+        </w:rPr>
+        <w:t xml:space="preserve"> a link to UHC’s website for those that would like to learn more about the organization. To make people aware of our websit</w:t>
+      </w:r>
+      <w:r>
+        <w:rPr>
+          <w:rFonts w:ascii="Times New Roman" w:eastAsia="Times New Roman" w:hAnsi="Times New Roman" w:cs="Times New Roman"/>
+          <w:color w:val="333333"/>
+        </w:rPr>
+        <w:t>e we will buy targeted Google a</w:t>
+      </w:r>
+      <w:r>
+        <w:rPr>
+          <w:rFonts w:ascii="Times New Roman" w:eastAsia="Times New Roman" w:hAnsi="Times New Roman" w:cs="Times New Roman"/>
+          <w:color w:val="333333"/>
+        </w:rPr>
+        <w:t xml:space="preserve">ds that will link to our website, and have profiles on Facebook, Twitter, and Google + that will keep readers informed of everything going on with the journal. </w:t>
       </w:r>
       <w:r>
         <w:rPr>
@@ -3101,7 +3221,19 @@
         <w:rPr>
           <w:rFonts w:ascii="Times New Roman" w:eastAsia="Times New Roman" w:hAnsi="Times New Roman" w:cs="Times New Roman"/>
         </w:rPr>
-        <w:t xml:space="preserve">We have a few different organizations that will be contributing to our project. First of all, we need knowledgeable persons to write articles for our journal. So far, we have the help of four different organizations, including:  </w:t>
+        <w:t xml:space="preserve">We have a few different organizations that will be contributing to our project. First of all, we need knowledgeable persons to write articles for our journal. </w:t>
+      </w:r>
+      <w:r>
+        <w:rPr>
+          <w:rFonts w:ascii="Times New Roman" w:eastAsia="Times New Roman" w:hAnsi="Times New Roman" w:cs="Times New Roman"/>
+        </w:rPr>
+        <w:t>So far, we have the help of three</w:t>
+      </w:r>
+      <w:r>
+        <w:rPr>
+          <w:rFonts w:ascii="Times New Roman" w:eastAsia="Times New Roman" w:hAnsi="Times New Roman" w:cs="Times New Roman"/>
+        </w:rPr>
+        <w:t xml:space="preserve"> different organizations, including:  </w:t>
       </w:r>
     </w:p>
     <w:p>
@@ -3150,7 +3282,19 @@
         <w:rPr>
           <w:rFonts w:ascii="Times New Roman" w:eastAsia="Times New Roman" w:hAnsi="Times New Roman" w:cs="Times New Roman"/>
         </w:rPr>
-        <w:t xml:space="preserve">Brigham Young University: We will also have Law professors and graduate students from BYU write articles on different technology laws. </w:t>
+        <w:t xml:space="preserve">Callister Nebeker &amp; McCullough law firm: </w:t>
+      </w:r>
+      <w:r>
+        <w:rPr>
+          <w:rFonts w:ascii="Times New Roman" w:eastAsia="Times New Roman" w:hAnsi="Times New Roman" w:cs="Times New Roman"/>
+        </w:rPr>
+        <w:t>S</w:t>
+      </w:r>
+      <w:r>
+        <w:rPr>
+          <w:rFonts w:ascii="Times New Roman" w:eastAsia="Times New Roman" w:hAnsi="Times New Roman" w:cs="Times New Roman"/>
+        </w:rPr>
+        <w:t xml:space="preserve">pecializes in Information Technology law. We will have a few of the lawyers in this firm volunteer to write articles describing different Information Technology laws. </w:t>
       </w:r>
     </w:p>
     <w:p>
@@ -3168,43 +3312,51 @@
         <w:rPr>
           <w:rFonts w:ascii="Times New Roman" w:eastAsia="Times New Roman" w:hAnsi="Times New Roman" w:cs="Times New Roman"/>
         </w:rPr>
-        <w:t xml:space="preserve">Callister Nebeker &amp; McCullough law firm: Callister Nebeker &amp; McCullough is a law firm in Utah that specializes in Information Technology law. We will have a few of the lawyers in this firm volunteer to write articles describing different Information Technology laws. </w:t>
-      </w:r>
-    </w:p>
-    <w:p>
-      <w:pPr>
-        <w:pStyle w:val="ListParagraph"/>
-        <w:numPr>
-          <w:ilvl w:val="0"/>
-          <w:numId w:val="1"/>
-        </w:numPr>
-        <w:rPr>
-          <w:rFonts w:ascii="Times New Roman" w:hAnsi="Times New Roman" w:cs="Times New Roman"/>
-        </w:rPr>
-      </w:pPr>
+        <w:t xml:space="preserve">TechLaw Ventures, PLLC law firm: </w:t>
+      </w:r>
       <w:r>
         <w:rPr>
           <w:rFonts w:ascii="Times New Roman" w:eastAsia="Times New Roman" w:hAnsi="Times New Roman" w:cs="Times New Roman"/>
         </w:rPr>
-        <w:t xml:space="preserve">TechLaw Ventures, PLLC law firm: TechLaw Ventures, PLLC is also a law firm in Utah. They specialize in copyright law, patient law, and trademark law. We will have a few of their lawyers write articles concerning these types of laws. </w:t>
-      </w:r>
-    </w:p>
-    <w:p>
-      <w:pPr>
-        <w:rPr>
-          <w:rFonts w:ascii="Times New Roman" w:hAnsi="Times New Roman" w:cs="Times New Roman"/>
-        </w:rPr>
-      </w:pPr>
+        <w:t>S</w:t>
+      </w:r>
       <w:r>
         <w:rPr>
           <w:rFonts w:ascii="Times New Roman" w:eastAsia="Times New Roman" w:hAnsi="Times New Roman" w:cs="Times New Roman"/>
         </w:rPr>
+        <w:t>pecialize</w:t>
+      </w:r>
+      <w:r>
+        <w:rPr>
+          <w:rFonts w:ascii="Times New Roman" w:eastAsia="Times New Roman" w:hAnsi="Times New Roman" w:cs="Times New Roman"/>
+        </w:rPr>
+        <w:t>s in copyright law, pat</w:t>
+      </w:r>
+      <w:r>
+        <w:rPr>
+          <w:rFonts w:ascii="Times New Roman" w:eastAsia="Times New Roman" w:hAnsi="Times New Roman" w:cs="Times New Roman"/>
+        </w:rPr>
+        <w:t xml:space="preserve">ent law, and trademark law. We will have a few of their lawyers write articles concerning these types of laws. </w:t>
+      </w:r>
+    </w:p>
+    <w:p>
+      <w:pPr>
+        <w:rPr>
+          <w:rFonts w:ascii="Times New Roman" w:hAnsi="Times New Roman" w:cs="Times New Roman"/>
+        </w:rPr>
+      </w:pPr>
+      <w:r>
+        <w:rPr>
+          <w:rFonts w:ascii="Times New Roman" w:eastAsia="Times New Roman" w:hAnsi="Times New Roman" w:cs="Times New Roman"/>
+        </w:rPr>
         <w:t>We only have one organization that will be contributing funding for our project. Microsoft has agreed to contribute a small amount each year. With the help of Microsoft we will be able to cover some of our needed expenses. However, their funding will not be sufficient to cover everything we will be in need of. This is why we are turning to UHC for additional support.</w:t>
       </w:r>
+      <w:bookmarkStart w:id="0" w:name="_GoBack"/>
+      <w:bookmarkEnd w:id="0"/>
     </w:p>
     <w:sectPr>
-      <w:headerReference w:type="default" r:id="rId7"/>
-      <w:footerReference w:type="default" r:id="rId8"/>
+      <w:headerReference w:type="default" r:id="rId8"/>
+      <w:footerReference w:type="default" r:id="rId9"/>
       <w:pgSz w:w="12240" w:h="15840"/>
       <w:pgMar w:top="1440" w:right="1800" w:bottom="1440" w:left="1800" w:header="720" w:footer="720" w:gutter="0"/>
       <w:cols w:space="720"/>
@@ -3216,7 +3368,7 @@
 </file>
 
 <file path=word/endnotes.xml><?xml version="1.0" encoding="utf-8"?>
-<w:endnotes xmlns:wpc="http://schemas.microsoft.com/office/word/2010/wordprocessingCanvas" xmlns:mc="http://schemas.openxmlformats.org/markup-compatibility/2006" xmlns:o="urn:schemas-microsoft-com:office:office" xmlns:r="http://schemas.openxmlformats.org/officeDocument/2006/relationships" xmlns:m="http://schemas.openxmlformats.org/officeDocument/2006/math" xmlns:v="urn:schemas-microsoft-com:vml" xmlns:wp14="http://schemas.microsoft.com/office/word/2010/wordprocessingDrawing" xmlns:wp="http://schemas.openxmlformats.org/drawingml/2006/wordprocessingDrawing" xmlns:w10="urn:schemas-microsoft-com:office:word" xmlns:w="http://schemas.openxmlformats.org/wordprocessingml/2006/main" xmlns:w14="http://schemas.microsoft.com/office/word/2010/wordml" xmlns:w15="http://schemas.microsoft.com/office/word/2012/wordml" xmlns:wpg="http://schemas.microsoft.com/office/word/2010/wordprocessingGroup" xmlns:wpi="http://schemas.microsoft.com/office/word/2010/wordprocessingInk" xmlns:wne="http://schemas.microsoft.com/office/word/2006/wordml" xmlns:wps="http://schemas.microsoft.com/office/word/2010/wordprocessingShape" mc:Ignorable="w14 w15 wp14">
+<w:endnotes xmlns:wpc="http://schemas.microsoft.com/office/word/2010/wordprocessingCanvas" xmlns:mo="http://schemas.microsoft.com/office/mac/office/2008/main" xmlns:mc="http://schemas.openxmlformats.org/markup-compatibility/2006" xmlns:mv="urn:schemas-microsoft-com:mac:vml" xmlns:o="urn:schemas-microsoft-com:office:office" xmlns:r="http://schemas.openxmlformats.org/officeDocument/2006/relationships" xmlns:m="http://schemas.openxmlformats.org/officeDocument/2006/math" xmlns:v="urn:schemas-microsoft-com:vml" xmlns:wp14="http://schemas.microsoft.com/office/word/2010/wordprocessingDrawing" xmlns:wp="http://schemas.openxmlformats.org/drawingml/2006/wordprocessingDrawing" xmlns:w10="urn:schemas-microsoft-com:office:word" xmlns:w="http://schemas.openxmlformats.org/wordprocessingml/2006/main" xmlns:w14="http://schemas.microsoft.com/office/word/2010/wordml" xmlns:wpg="http://schemas.microsoft.com/office/word/2010/wordprocessingGroup" xmlns:wpi="http://schemas.microsoft.com/office/word/2010/wordprocessingInk" xmlns:wne="http://schemas.microsoft.com/office/word/2006/wordml" xmlns:wps="http://schemas.microsoft.com/office/word/2010/wordprocessingShape" mc:Ignorable="w14 wp14">
   <w:endnote w:type="separator" w:id="-1">
     <w:p>
       <w:r>
@@ -3235,7 +3387,7 @@
 </file>
 
 <file path=word/footer1.xml><?xml version="1.0" encoding="utf-8"?>
-<w:ftr xmlns:wpc="http://schemas.microsoft.com/office/word/2010/wordprocessingCanvas" xmlns:mc="http://schemas.openxmlformats.org/markup-compatibility/2006" xmlns:o="urn:schemas-microsoft-com:office:office" xmlns:r="http://schemas.openxmlformats.org/officeDocument/2006/relationships" xmlns:m="http://schemas.openxmlformats.org/officeDocument/2006/math" xmlns:v="urn:schemas-microsoft-com:vml" xmlns:wp14="http://schemas.microsoft.com/office/word/2010/wordprocessingDrawing" xmlns:wp="http://schemas.openxmlformats.org/drawingml/2006/wordprocessingDrawing" xmlns:w10="urn:schemas-microsoft-com:office:word" xmlns:w="http://schemas.openxmlformats.org/wordprocessingml/2006/main" xmlns:w14="http://schemas.microsoft.com/office/word/2010/wordml" xmlns:w15="http://schemas.microsoft.com/office/word/2012/wordml" xmlns:wpg="http://schemas.microsoft.com/office/word/2010/wordprocessingGroup" xmlns:wpi="http://schemas.microsoft.com/office/word/2010/wordprocessingInk" xmlns:wne="http://schemas.microsoft.com/office/word/2006/wordml" xmlns:wps="http://schemas.microsoft.com/office/word/2010/wordprocessingShape" mc:Ignorable="w14 w15 wp14">
+<w:ftr xmlns:wpc="http://schemas.microsoft.com/office/word/2010/wordprocessingCanvas" xmlns:mo="http://schemas.microsoft.com/office/mac/office/2008/main" xmlns:mc="http://schemas.openxmlformats.org/markup-compatibility/2006" xmlns:mv="urn:schemas-microsoft-com:mac:vml" xmlns:o="urn:schemas-microsoft-com:office:office" xmlns:r="http://schemas.openxmlformats.org/officeDocument/2006/relationships" xmlns:m="http://schemas.openxmlformats.org/officeDocument/2006/math" xmlns:v="urn:schemas-microsoft-com:vml" xmlns:wp14="http://schemas.microsoft.com/office/word/2010/wordprocessingDrawing" xmlns:wp="http://schemas.openxmlformats.org/drawingml/2006/wordprocessingDrawing" xmlns:w10="urn:schemas-microsoft-com:office:word" xmlns:w="http://schemas.openxmlformats.org/wordprocessingml/2006/main" xmlns:w14="http://schemas.microsoft.com/office/word/2010/wordml" xmlns:wpg="http://schemas.microsoft.com/office/word/2010/wordprocessingGroup" xmlns:wpi="http://schemas.microsoft.com/office/word/2010/wordprocessingInk" xmlns:wne="http://schemas.microsoft.com/office/word/2006/wordml" xmlns:wps="http://schemas.microsoft.com/office/word/2010/wordprocessingShape" mc:Ignorable="w14 wp14">
   <w:p>
     <w:pPr>
       <w:pStyle w:val="Footer"/>
@@ -3306,7 +3458,7 @@
         <w:rFonts w:ascii="Times New Roman" w:hAnsi="Times New Roman"/>
         <w:noProof/>
       </w:rPr>
-      <w:t>6</w:t>
+      <w:t>7</w:t>
     </w:r>
     <w:r>
       <w:rPr>
@@ -3319,7 +3471,7 @@
 </file>
 
 <file path=word/footnotes.xml><?xml version="1.0" encoding="utf-8"?>
-<w:footnotes xmlns:wpc="http://schemas.microsoft.com/office/word/2010/wordprocessingCanvas" xmlns:mc="http://schemas.openxmlformats.org/markup-compatibility/2006" xmlns:o="urn:schemas-microsoft-com:office:office" xmlns:r="http://schemas.openxmlformats.org/officeDocument/2006/relationships" xmlns:m="http://schemas.openxmlformats.org/officeDocument/2006/math" xmlns:v="urn:schemas-microsoft-com:vml" xmlns:wp14="http://schemas.microsoft.com/office/word/2010/wordprocessingDrawing" xmlns:wp="http://schemas.openxmlformats.org/drawingml/2006/wordprocessingDrawing" xmlns:w10="urn:schemas-microsoft-com:office:word" xmlns:w="http://schemas.openxmlformats.org/wordprocessingml/2006/main" xmlns:w14="http://schemas.microsoft.com/office/word/2010/wordml" xmlns:w15="http://schemas.microsoft.com/office/word/2012/wordml" xmlns:wpg="http://schemas.microsoft.com/office/word/2010/wordprocessingGroup" xmlns:wpi="http://schemas.microsoft.com/office/word/2010/wordprocessingInk" xmlns:wne="http://schemas.microsoft.com/office/word/2006/wordml" xmlns:wps="http://schemas.microsoft.com/office/word/2010/wordprocessingShape" mc:Ignorable="w14 w15 wp14">
+<w:footnotes xmlns:wpc="http://schemas.microsoft.com/office/word/2010/wordprocessingCanvas" xmlns:mo="http://schemas.microsoft.com/office/mac/office/2008/main" xmlns:mc="http://schemas.openxmlformats.org/markup-compatibility/2006" xmlns:mv="urn:schemas-microsoft-com:mac:vml" xmlns:o="urn:schemas-microsoft-com:office:office" xmlns:r="http://schemas.openxmlformats.org/officeDocument/2006/relationships" xmlns:m="http://schemas.openxmlformats.org/officeDocument/2006/math" xmlns:v="urn:schemas-microsoft-com:vml" xmlns:wp14="http://schemas.microsoft.com/office/word/2010/wordprocessingDrawing" xmlns:wp="http://schemas.openxmlformats.org/drawingml/2006/wordprocessingDrawing" xmlns:w10="urn:schemas-microsoft-com:office:word" xmlns:w="http://schemas.openxmlformats.org/wordprocessingml/2006/main" xmlns:w14="http://schemas.microsoft.com/office/word/2010/wordml" xmlns:wpg="http://schemas.microsoft.com/office/word/2010/wordprocessingGroup" xmlns:wpi="http://schemas.microsoft.com/office/word/2010/wordprocessingInk" xmlns:wne="http://schemas.microsoft.com/office/word/2006/wordml" xmlns:wps="http://schemas.microsoft.com/office/word/2010/wordprocessingShape" mc:Ignorable="w14 wp14">
   <w:footnote w:type="separator" w:id="-1">
     <w:p>
       <w:r>
@@ -3338,7 +3490,7 @@
 </file>
 
 <file path=word/header1.xml><?xml version="1.0" encoding="utf-8"?>
-<w:hdr xmlns:wpc="http://schemas.microsoft.com/office/word/2010/wordprocessingCanvas" xmlns:mc="http://schemas.openxmlformats.org/markup-compatibility/2006" xmlns:o="urn:schemas-microsoft-com:office:office" xmlns:r="http://schemas.openxmlformats.org/officeDocument/2006/relationships" xmlns:m="http://schemas.openxmlformats.org/officeDocument/2006/math" xmlns:v="urn:schemas-microsoft-com:vml" xmlns:wp14="http://schemas.microsoft.com/office/word/2010/wordprocessingDrawing" xmlns:wp="http://schemas.openxmlformats.org/drawingml/2006/wordprocessingDrawing" xmlns:w10="urn:schemas-microsoft-com:office:word" xmlns:w="http://schemas.openxmlformats.org/wordprocessingml/2006/main" xmlns:w14="http://schemas.microsoft.com/office/word/2010/wordml" xmlns:w15="http://schemas.microsoft.com/office/word/2012/wordml" xmlns:wpg="http://schemas.microsoft.com/office/word/2010/wordprocessingGroup" xmlns:wpi="http://schemas.microsoft.com/office/word/2010/wordprocessingInk" xmlns:wne="http://schemas.microsoft.com/office/word/2006/wordml" xmlns:wps="http://schemas.microsoft.com/office/word/2010/wordprocessingShape" mc:Ignorable="w14 w15 wp14">
+<w:hdr xmlns:wpc="http://schemas.microsoft.com/office/word/2010/wordprocessingCanvas" xmlns:mo="http://schemas.microsoft.com/office/mac/office/2008/main" xmlns:mc="http://schemas.openxmlformats.org/markup-compatibility/2006" xmlns:mv="urn:schemas-microsoft-com:mac:vml" xmlns:o="urn:schemas-microsoft-com:office:office" xmlns:r="http://schemas.openxmlformats.org/officeDocument/2006/relationships" xmlns:m="http://schemas.openxmlformats.org/officeDocument/2006/math" xmlns:v="urn:schemas-microsoft-com:vml" xmlns:wp14="http://schemas.microsoft.com/office/word/2010/wordprocessingDrawing" xmlns:wp="http://schemas.openxmlformats.org/drawingml/2006/wordprocessingDrawing" xmlns:w10="urn:schemas-microsoft-com:office:word" xmlns:w="http://schemas.openxmlformats.org/wordprocessingml/2006/main" xmlns:w14="http://schemas.microsoft.com/office/word/2010/wordml" xmlns:wpg="http://schemas.microsoft.com/office/word/2010/wordprocessingGroup" xmlns:wpi="http://schemas.microsoft.com/office/word/2010/wordprocessingInk" xmlns:wne="http://schemas.microsoft.com/office/word/2006/wordml" xmlns:wps="http://schemas.microsoft.com/office/word/2010/wordprocessingShape" mc:Ignorable="w14 wp14">
   <w:p>
     <w:pPr>
       <w:pStyle w:val="Header"/>
@@ -3372,7 +3524,7 @@
 </file>
 
 <file path=word/numbering.xml><?xml version="1.0" encoding="utf-8"?>
-<w:numbering xmlns:wpc="http://schemas.microsoft.com/office/word/2010/wordprocessingCanvas" xmlns:mc="http://schemas.openxmlformats.org/markup-compatibility/2006" xmlns:o="urn:schemas-microsoft-com:office:office" xmlns:r="http://schemas.openxmlformats.org/officeDocument/2006/relationships" xmlns:m="http://schemas.openxmlformats.org/officeDocument/2006/math" xmlns:v="urn:schemas-microsoft-com:vml" xmlns:wp14="http://schemas.microsoft.com/office/word/2010/wordprocessingDrawing" xmlns:wp="http://schemas.openxmlformats.org/drawingml/2006/wordprocessingDrawing" xmlns:w10="urn:schemas-microsoft-com:office:word" xmlns:w="http://schemas.openxmlformats.org/wordprocessingml/2006/main" xmlns:w14="http://schemas.microsoft.com/office/word/2010/wordml" xmlns:w15="http://schemas.microsoft.com/office/word/2012/wordml" xmlns:wpg="http://schemas.microsoft.com/office/word/2010/wordprocessingGroup" xmlns:wpi="http://schemas.microsoft.com/office/word/2010/wordprocessingInk" xmlns:wne="http://schemas.microsoft.com/office/word/2006/wordml" xmlns:wps="http://schemas.microsoft.com/office/word/2010/wordprocessingShape" mc:Ignorable="w14 w15 wp14">
+<w:numbering xmlns:wpc="http://schemas.microsoft.com/office/word/2010/wordprocessingCanvas" xmlns:mo="http://schemas.microsoft.com/office/mac/office/2008/main" xmlns:mc="http://schemas.openxmlformats.org/markup-compatibility/2006" xmlns:mv="urn:schemas-microsoft-com:mac:vml" xmlns:o="urn:schemas-microsoft-com:office:office" xmlns:r="http://schemas.openxmlformats.org/officeDocument/2006/relationships" xmlns:m="http://schemas.openxmlformats.org/officeDocument/2006/math" xmlns:v="urn:schemas-microsoft-com:vml" xmlns:wp14="http://schemas.microsoft.com/office/word/2010/wordprocessingDrawing" xmlns:wp="http://schemas.openxmlformats.org/drawingml/2006/wordprocessingDrawing" xmlns:w10="urn:schemas-microsoft-com:office:word" xmlns:w="http://schemas.openxmlformats.org/wordprocessingml/2006/main" xmlns:w14="http://schemas.microsoft.com/office/word/2010/wordml" xmlns:wpg="http://schemas.microsoft.com/office/word/2010/wordprocessingGroup" xmlns:wpi="http://schemas.microsoft.com/office/word/2010/wordprocessingInk" xmlns:wne="http://schemas.microsoft.com/office/word/2006/wordml" xmlns:wps="http://schemas.microsoft.com/office/word/2010/wordprocessingShape" mc:Ignorable="w14 wp14">
   <w:abstractNum w:abstractNumId="0">
     <w:nsid w:val="00000001"/>
     <w:multiLevelType w:val="hybridMultilevel"/>
@@ -3432,6 +3584,67 @@
     </w:lvl>
   </w:abstractNum>
   <w:abstractNum w:abstractNumId="1">
+    <w:nsid w:val="101828A2"/>
+    <w:multiLevelType w:val="hybridMultilevel"/>
+    <w:tmpl w:val="F04C29EA"/>
+    <w:lvl w:ilvl="0" w:tplc="00000001">
+      <w:start w:val="1"/>
+      <w:numFmt w:val="bullet"/>
+      <w:lvlText w:val=""/>
+      <w:lvlJc w:val="left"/>
+      <w:pPr>
+        <w:ind w:left="720" w:hanging="360"/>
+      </w:pPr>
+    </w:lvl>
+    <w:lvl w:ilvl="1" w:tplc="04090001">
+      <w:start w:val="1"/>
+      <w:numFmt w:val="bullet"/>
+      <w:lvlText w:val=""/>
+      <w:lvlJc w:val="left"/>
+      <w:pPr>
+        <w:ind w:left="1440" w:hanging="360"/>
+      </w:pPr>
+      <w:rPr>
+        <w:rFonts w:ascii="Symbol" w:hAnsi="Symbol" w:hint="default"/>
+      </w:rPr>
+    </w:lvl>
+    <w:lvl w:ilvl="2" w:tplc="FFFFFFFF">
+      <w:numFmt w:val="decimal"/>
+      <w:lvlText w:val=""/>
+      <w:lvlJc w:val="left"/>
+    </w:lvl>
+    <w:lvl w:ilvl="3" w:tplc="FFFFFFFF">
+      <w:numFmt w:val="decimal"/>
+      <w:lvlText w:val=""/>
+      <w:lvlJc w:val="left"/>
+    </w:lvl>
+    <w:lvl w:ilvl="4" w:tplc="FFFFFFFF">
+      <w:numFmt w:val="decimal"/>
+      <w:lvlText w:val=""/>
+      <w:lvlJc w:val="left"/>
+    </w:lvl>
+    <w:lvl w:ilvl="5" w:tplc="FFFFFFFF">
+      <w:numFmt w:val="decimal"/>
+      <w:lvlText w:val=""/>
+      <w:lvlJc w:val="left"/>
+    </w:lvl>
+    <w:lvl w:ilvl="6" w:tplc="FFFFFFFF">
+      <w:numFmt w:val="decimal"/>
+      <w:lvlText w:val=""/>
+      <w:lvlJc w:val="left"/>
+    </w:lvl>
+    <w:lvl w:ilvl="7" w:tplc="FFFFFFFF">
+      <w:numFmt w:val="decimal"/>
+      <w:lvlText w:val=""/>
+      <w:lvlJc w:val="left"/>
+    </w:lvl>
+    <w:lvl w:ilvl="8" w:tplc="FFFFFFFF">
+      <w:numFmt w:val="decimal"/>
+      <w:lvlText w:val=""/>
+      <w:lvlJc w:val="left"/>
+    </w:lvl>
+  </w:abstractNum>
+  <w:abstractNum w:abstractNumId="2">
     <w:nsid w:val="3B804D76"/>
     <w:multiLevelType w:val="hybridMultilevel"/>
     <w:tmpl w:val="F5DCBC2A"/>
@@ -3545,16 +3758,19 @@
     </w:lvl>
   </w:abstractNum>
   <w:num w:numId="1">
-    <w:abstractNumId w:val="1"/>
+    <w:abstractNumId w:val="2"/>
   </w:num>
   <w:num w:numId="2">
     <w:abstractNumId w:val="0"/>
+  </w:num>
+  <w:num w:numId="3">
+    <w:abstractNumId w:val="1"/>
   </w:num>
 </w:numbering>
 </file>
 
 <file path=word/styles.xml><?xml version="1.0" encoding="utf-8"?>
-<w:styles xmlns:mc="http://schemas.openxmlformats.org/markup-compatibility/2006" xmlns:r="http://schemas.openxmlformats.org/officeDocument/2006/relationships" xmlns:w="http://schemas.openxmlformats.org/wordprocessingml/2006/main" xmlns:w14="http://schemas.microsoft.com/office/word/2010/wordml" xmlns:w15="http://schemas.microsoft.com/office/word/2012/wordml" mc:Ignorable="w14 w15">
+<w:styles xmlns:mc="http://schemas.openxmlformats.org/markup-compatibility/2006" xmlns:r="http://schemas.openxmlformats.org/officeDocument/2006/relationships" xmlns:w="http://schemas.openxmlformats.org/wordprocessingml/2006/main" xmlns:w14="http://schemas.microsoft.com/office/word/2010/wordml" mc:Ignorable="w14">
   <w:docDefaults>
     <w:rPrDefault>
       <w:rPr>
@@ -3566,369 +3782,153 @@
     </w:rPrDefault>
     <w:pPrDefault/>
   </w:docDefaults>
-  <w:latentStyles w:defLockedState="0" w:defUIPriority="99" w:defSemiHidden="0" w:defUnhideWhenUsed="0" w:defQFormat="0" w:count="371">
-    <w:lsdException w:name="Normal" w:uiPriority="0" w:qFormat="1"/>
-    <w:lsdException w:name="heading 1" w:uiPriority="9" w:qFormat="1"/>
-    <w:lsdException w:name="heading 2" w:semiHidden="1" w:uiPriority="9" w:unhideWhenUsed="1" w:qFormat="1"/>
-    <w:lsdException w:name="heading 3" w:semiHidden="1" w:uiPriority="9" w:unhideWhenUsed="1" w:qFormat="1"/>
-    <w:lsdException w:name="heading 4" w:semiHidden="1" w:uiPriority="9" w:unhideWhenUsed="1" w:qFormat="1"/>
-    <w:lsdException w:name="heading 5" w:semiHidden="1" w:uiPriority="9" w:unhideWhenUsed="1" w:qFormat="1"/>
-    <w:lsdException w:name="heading 6" w:semiHidden="1" w:uiPriority="9" w:unhideWhenUsed="1" w:qFormat="1"/>
-    <w:lsdException w:name="heading 7" w:semiHidden="1" w:uiPriority="9" w:unhideWhenUsed="1" w:qFormat="1"/>
-    <w:lsdException w:name="heading 8" w:semiHidden="1" w:uiPriority="9" w:unhideWhenUsed="1" w:qFormat="1"/>
-    <w:lsdException w:name="heading 9" w:semiHidden="1" w:uiPriority="9" w:unhideWhenUsed="1" w:qFormat="1"/>
-    <w:lsdException w:name="index 1" w:semiHidden="1" w:unhideWhenUsed="1"/>
-    <w:lsdException w:name="index 2" w:semiHidden="1" w:unhideWhenUsed="1"/>
-    <w:lsdException w:name="index 3" w:semiHidden="1" w:unhideWhenUsed="1"/>
-    <w:lsdException w:name="index 4" w:semiHidden="1" w:unhideWhenUsed="1"/>
-    <w:lsdException w:name="index 5" w:semiHidden="1" w:unhideWhenUsed="1"/>
-    <w:lsdException w:name="index 6" w:semiHidden="1" w:unhideWhenUsed="1"/>
-    <w:lsdException w:name="index 7" w:semiHidden="1" w:unhideWhenUsed="1"/>
-    <w:lsdException w:name="index 8" w:semiHidden="1" w:unhideWhenUsed="1"/>
-    <w:lsdException w:name="index 9" w:semiHidden="1" w:unhideWhenUsed="1"/>
-    <w:lsdException w:name="toc 1" w:semiHidden="1" w:uiPriority="39" w:unhideWhenUsed="1"/>
-    <w:lsdException w:name="toc 2" w:semiHidden="1" w:uiPriority="39" w:unhideWhenUsed="1"/>
-    <w:lsdException w:name="toc 3" w:semiHidden="1" w:uiPriority="39" w:unhideWhenUsed="1"/>
-    <w:lsdException w:name="toc 4" w:semiHidden="1" w:uiPriority="39" w:unhideWhenUsed="1"/>
-    <w:lsdException w:name="toc 5" w:semiHidden="1" w:uiPriority="39" w:unhideWhenUsed="1"/>
-    <w:lsdException w:name="toc 6" w:semiHidden="1" w:uiPriority="39" w:unhideWhenUsed="1"/>
-    <w:lsdException w:name="toc 7" w:semiHidden="1" w:uiPriority="39" w:unhideWhenUsed="1"/>
-    <w:lsdException w:name="toc 8" w:semiHidden="1" w:uiPriority="39" w:unhideWhenUsed="1"/>
-    <w:lsdException w:name="toc 9" w:semiHidden="1" w:uiPriority="39" w:unhideWhenUsed="1"/>
-    <w:lsdException w:name="Normal Indent" w:semiHidden="1" w:unhideWhenUsed="1"/>
-    <w:lsdException w:name="footnote text" w:semiHidden="1" w:unhideWhenUsed="1"/>
-    <w:lsdException w:name="annotation text" w:semiHidden="1" w:unhideWhenUsed="1"/>
-    <w:lsdException w:name="header" w:semiHidden="1" w:unhideWhenUsed="1"/>
-    <w:lsdException w:name="footer" w:semiHidden="1" w:unhideWhenUsed="1"/>
-    <w:lsdException w:name="index heading" w:semiHidden="1" w:unhideWhenUsed="1"/>
-    <w:lsdException w:name="caption" w:semiHidden="1" w:uiPriority="35" w:unhideWhenUsed="1" w:qFormat="1"/>
-    <w:lsdException w:name="table of figures" w:semiHidden="1" w:unhideWhenUsed="1"/>
-    <w:lsdException w:name="envelope address" w:semiHidden="1" w:unhideWhenUsed="1"/>
-    <w:lsdException w:name="envelope return" w:semiHidden="1" w:unhideWhenUsed="1"/>
-    <w:lsdException w:name="footnote reference" w:semiHidden="1" w:unhideWhenUsed="1"/>
-    <w:lsdException w:name="annotation reference" w:semiHidden="1" w:unhideWhenUsed="1"/>
-    <w:lsdException w:name="line number" w:semiHidden="1" w:unhideWhenUsed="1"/>
-    <w:lsdException w:name="page number" w:semiHidden="1" w:unhideWhenUsed="1"/>
-    <w:lsdException w:name="endnote reference" w:semiHidden="1" w:unhideWhenUsed="1"/>
-    <w:lsdException w:name="endnote text" w:semiHidden="1" w:unhideWhenUsed="1"/>
-    <w:lsdException w:name="table of authorities" w:semiHidden="1" w:unhideWhenUsed="1"/>
-    <w:lsdException w:name="macro" w:semiHidden="1" w:unhideWhenUsed="1"/>
-    <w:lsdException w:name="toa heading" w:semiHidden="1" w:unhideWhenUsed="1"/>
-    <w:lsdException w:name="List" w:semiHidden="1" w:unhideWhenUsed="1"/>
-    <w:lsdException w:name="List Bullet" w:semiHidden="1" w:unhideWhenUsed="1"/>
-    <w:lsdException w:name="List Number" w:semiHidden="1" w:unhideWhenUsed="1"/>
-    <w:lsdException w:name="List 2" w:semiHidden="1" w:unhideWhenUsed="1"/>
-    <w:lsdException w:name="List 3" w:semiHidden="1" w:unhideWhenUsed="1"/>
-    <w:lsdException w:name="List 4" w:semiHidden="1" w:unhideWhenUsed="1"/>
-    <w:lsdException w:name="List 5" w:semiHidden="1" w:unhideWhenUsed="1"/>
-    <w:lsdException w:name="List Bullet 2" w:semiHidden="1" w:unhideWhenUsed="1"/>
-    <w:lsdException w:name="List Bullet 3" w:semiHidden="1" w:unhideWhenUsed="1"/>
-    <w:lsdException w:name="List Bullet 4" w:semiHidden="1" w:unhideWhenUsed="1"/>
-    <w:lsdException w:name="List Bullet 5" w:semiHidden="1" w:unhideWhenUsed="1"/>
-    <w:lsdException w:name="List Number 2" w:semiHidden="1" w:unhideWhenUsed="1"/>
-    <w:lsdException w:name="List Number 3" w:semiHidden="1" w:unhideWhenUsed="1"/>
-    <w:lsdException w:name="List Number 4" w:semiHidden="1" w:unhideWhenUsed="1"/>
-    <w:lsdException w:name="List Number 5" w:semiHidden="1" w:unhideWhenUsed="1"/>
-    <w:lsdException w:name="Title" w:uiPriority="10" w:qFormat="1"/>
-    <w:lsdException w:name="Closing" w:semiHidden="1" w:unhideWhenUsed="1"/>
-    <w:lsdException w:name="Signature" w:semiHidden="1" w:unhideWhenUsed="1"/>
-    <w:lsdException w:name="Default Paragraph Font" w:semiHidden="1" w:uiPriority="1" w:unhideWhenUsed="1"/>
-    <w:lsdException w:name="Body Text" w:semiHidden="1" w:unhideWhenUsed="1"/>
-    <w:lsdException w:name="Body Text Indent" w:semiHidden="1" w:unhideWhenUsed="1"/>
-    <w:lsdException w:name="List Continue" w:semiHidden="1" w:unhideWhenUsed="1"/>
-    <w:lsdException w:name="List Continue 2" w:semiHidden="1" w:unhideWhenUsed="1"/>
-    <w:lsdException w:name="List Continue 3" w:semiHidden="1" w:unhideWhenUsed="1"/>
-    <w:lsdException w:name="List Continue 4" w:semiHidden="1" w:unhideWhenUsed="1"/>
-    <w:lsdException w:name="List Continue 5" w:semiHidden="1" w:unhideWhenUsed="1"/>
-    <w:lsdException w:name="Message Header" w:semiHidden="1" w:unhideWhenUsed="1"/>
-    <w:lsdException w:name="Subtitle" w:uiPriority="11" w:qFormat="1"/>
-    <w:lsdException w:name="Salutation" w:semiHidden="1" w:unhideWhenUsed="1"/>
-    <w:lsdException w:name="Date" w:semiHidden="1" w:unhideWhenUsed="1"/>
-    <w:lsdException w:name="Body Text First Indent" w:semiHidden="1" w:unhideWhenUsed="1"/>
-    <w:lsdException w:name="Body Text First Indent 2" w:semiHidden="1" w:unhideWhenUsed="1"/>
-    <w:lsdException w:name="Note Heading" w:semiHidden="1" w:unhideWhenUsed="1"/>
-    <w:lsdException w:name="Body Text 2" w:semiHidden="1" w:unhideWhenUsed="1"/>
-    <w:lsdException w:name="Body Text 3" w:semiHidden="1" w:unhideWhenUsed="1"/>
-    <w:lsdException w:name="Body Text Indent 2" w:semiHidden="1" w:unhideWhenUsed="1"/>
-    <w:lsdException w:name="Body Text Indent 3" w:semiHidden="1" w:unhideWhenUsed="1"/>
-    <w:lsdException w:name="Block Text" w:semiHidden="1" w:unhideWhenUsed="1"/>
-    <w:lsdException w:name="Hyperlink" w:semiHidden="1" w:unhideWhenUsed="1"/>
-    <w:lsdException w:name="FollowedHyperlink" w:semiHidden="1" w:unhideWhenUsed="1"/>
-    <w:lsdException w:name="Strong" w:uiPriority="22" w:qFormat="1"/>
-    <w:lsdException w:name="Emphasis" w:uiPriority="20" w:qFormat="1"/>
-    <w:lsdException w:name="Document Map" w:semiHidden="1" w:unhideWhenUsed="1"/>
-    <w:lsdException w:name="Plain Text" w:semiHidden="1" w:unhideWhenUsed="1"/>
-    <w:lsdException w:name="E-mail Signature" w:semiHidden="1" w:unhideWhenUsed="1"/>
-    <w:lsdException w:name="HTML Top of Form" w:semiHidden="1" w:unhideWhenUsed="1"/>
-    <w:lsdException w:name="HTML Bottom of Form" w:semiHidden="1" w:unhideWhenUsed="1"/>
-    <w:lsdException w:name="Normal (Web)" w:semiHidden="1" w:unhideWhenUsed="1"/>
-    <w:lsdException w:name="HTML Acronym" w:semiHidden="1" w:unhideWhenUsed="1"/>
-    <w:lsdException w:name="HTML Address" w:semiHidden="1" w:unhideWhenUsed="1"/>
-    <w:lsdException w:name="HTML Cite" w:semiHidden="1" w:unhideWhenUsed="1"/>
-    <w:lsdException w:name="HTML Code" w:semiHidden="1" w:unhideWhenUsed="1"/>
-    <w:lsdException w:name="HTML Definition" w:semiHidden="1" w:unhideWhenUsed="1"/>
-    <w:lsdException w:name="HTML Keyboard" w:semiHidden="1" w:unhideWhenUsed="1"/>
-    <w:lsdException w:name="HTML Preformatted" w:semiHidden="1" w:unhideWhenUsed="1"/>
-    <w:lsdException w:name="HTML Sample" w:semiHidden="1" w:unhideWhenUsed="1"/>
-    <w:lsdException w:name="HTML Typewriter" w:semiHidden="1" w:unhideWhenUsed="1"/>
-    <w:lsdException w:name="HTML Variable" w:semiHidden="1" w:unhideWhenUsed="1"/>
-    <w:lsdException w:name="Normal Table" w:semiHidden="1" w:unhideWhenUsed="1"/>
-    <w:lsdException w:name="annotation subject" w:semiHidden="1" w:unhideWhenUsed="1"/>
-    <w:lsdException w:name="No List" w:semiHidden="1" w:unhideWhenUsed="1"/>
-    <w:lsdException w:name="Outline List 1" w:semiHidden="1" w:unhideWhenUsed="1"/>
-    <w:lsdException w:name="Outline List 2" w:semiHidden="1" w:unhideWhenUsed="1"/>
-    <w:lsdException w:name="Outline List 3" w:semiHidden="1" w:unhideWhenUsed="1"/>
-    <w:lsdException w:name="Table Simple 1" w:semiHidden="1" w:unhideWhenUsed="1"/>
-    <w:lsdException w:name="Table Simple 2" w:semiHidden="1" w:unhideWhenUsed="1"/>
-    <w:lsdException w:name="Table Simple 3" w:semiHidden="1" w:unhideWhenUsed="1"/>
-    <w:lsdException w:name="Table Classic 1" w:semiHidden="1" w:unhideWhenUsed="1"/>
-    <w:lsdException w:name="Table Classic 2" w:semiHidden="1" w:unhideWhenUsed="1"/>
-    <w:lsdException w:name="Table Classic 3" w:semiHidden="1" w:unhideWhenUsed="1"/>
-    <w:lsdException w:name="Table Classic 4" w:semiHidden="1" w:unhideWhenUsed="1"/>
-    <w:lsdException w:name="Table Colorful 1" w:semiHidden="1" w:unhideWhenUsed="1"/>
-    <w:lsdException w:name="Table Colorful 2" w:semiHidden="1" w:unhideWhenUsed="1"/>
-    <w:lsdException w:name="Table Colorful 3" w:semiHidden="1" w:unhideWhenUsed="1"/>
-    <w:lsdException w:name="Table Columns 1" w:semiHidden="1" w:unhideWhenUsed="1"/>
-    <w:lsdException w:name="Table Columns 2" w:semiHidden="1" w:unhideWhenUsed="1"/>
-    <w:lsdException w:name="Table Columns 3" w:semiHidden="1" w:unhideWhenUsed="1"/>
-    <w:lsdException w:name="Table Columns 4" w:semiHidden="1" w:unhideWhenUsed="1"/>
-    <w:lsdException w:name="Table Columns 5" w:semiHidden="1" w:unhideWhenUsed="1"/>
-    <w:lsdException w:name="Table Grid 1" w:semiHidden="1" w:unhideWhenUsed="1"/>
-    <w:lsdException w:name="Table Grid 2" w:semiHidden="1" w:unhideWhenUsed="1"/>
-    <w:lsdException w:name="Table Grid 3" w:semiHidden="1" w:unhideWhenUsed="1"/>
-    <w:lsdException w:name="Table Grid 4" w:semiHidden="1" w:unhideWhenUsed="1"/>
-    <w:lsdException w:name="Table Grid 5" w:semiHidden="1" w:unhideWhenUsed="1"/>
-    <w:lsdException w:name="Table Grid 6" w:semiHidden="1" w:unhideWhenUsed="1"/>
-    <w:lsdException w:name="Table Grid 7" w:semiHidden="1" w:unhideWhenUsed="1"/>
-    <w:lsdException w:name="Table Grid 8" w:semiHidden="1" w:unhideWhenUsed="1"/>
-    <w:lsdException w:name="Table List 1" w:semiHidden="1" w:unhideWhenUsed="1"/>
-    <w:lsdException w:name="Table List 2" w:semiHidden="1" w:unhideWhenUsed="1"/>
-    <w:lsdException w:name="Table List 3" w:semiHidden="1" w:unhideWhenUsed="1"/>
-    <w:lsdException w:name="Table List 4" w:semiHidden="1" w:unhideWhenUsed="1"/>
-    <w:lsdException w:name="Table List 5" w:semiHidden="1" w:unhideWhenUsed="1"/>
-    <w:lsdException w:name="Table List 6" w:semiHidden="1" w:unhideWhenUsed="1"/>
-    <w:lsdException w:name="Table List 7" w:semiHidden="1" w:unhideWhenUsed="1"/>
-    <w:lsdException w:name="Table List 8" w:semiHidden="1" w:unhideWhenUsed="1"/>
-    <w:lsdException w:name="Table 3D effects 1" w:semiHidden="1" w:unhideWhenUsed="1"/>
-    <w:lsdException w:name="Table 3D effects 2" w:semiHidden="1" w:unhideWhenUsed="1"/>
-    <w:lsdException w:name="Table 3D effects 3" w:semiHidden="1" w:unhideWhenUsed="1"/>
-    <w:lsdException w:name="Table Contemporary" w:semiHidden="1" w:unhideWhenUsed="1"/>
-    <w:lsdException w:name="Table Elegant" w:semiHidden="1" w:unhideWhenUsed="1"/>
-    <w:lsdException w:name="Table Professional" w:semiHidden="1" w:unhideWhenUsed="1"/>
-    <w:lsdException w:name="Table Subtle 1" w:semiHidden="1" w:unhideWhenUsed="1"/>
-    <w:lsdException w:name="Table Subtle 2" w:semiHidden="1" w:unhideWhenUsed="1"/>
-    <w:lsdException w:name="Table Web 1" w:semiHidden="1" w:unhideWhenUsed="1"/>
-    <w:lsdException w:name="Table Web 2" w:semiHidden="1" w:unhideWhenUsed="1"/>
-    <w:lsdException w:name="Table Web 3" w:semiHidden="1" w:unhideWhenUsed="1"/>
-    <w:lsdException w:name="Balloon Text" w:semiHidden="1" w:unhideWhenUsed="1"/>
-    <w:lsdException w:name="Table Grid" w:uiPriority="39"/>
-    <w:lsdException w:name="Table Theme" w:semiHidden="1" w:unhideWhenUsed="1"/>
-    <w:lsdException w:name="Placeholder Text" w:semiHidden="1"/>
-    <w:lsdException w:name="No Spacing" w:uiPriority="1" w:qFormat="1"/>
-    <w:lsdException w:name="Light Shading" w:uiPriority="60"/>
-    <w:lsdException w:name="Light List" w:uiPriority="61"/>
-    <w:lsdException w:name="Light Grid" w:uiPriority="62"/>
-    <w:lsdException w:name="Medium Shading 1" w:uiPriority="63"/>
-    <w:lsdException w:name="Medium Shading 2" w:uiPriority="64"/>
-    <w:lsdException w:name="Medium List 1" w:uiPriority="65"/>
-    <w:lsdException w:name="Medium List 2" w:uiPriority="66"/>
-    <w:lsdException w:name="Medium Grid 1" w:uiPriority="67"/>
-    <w:lsdException w:name="Medium Grid 2" w:uiPriority="68"/>
-    <w:lsdException w:name="Medium Grid 3" w:uiPriority="69"/>
-    <w:lsdException w:name="Dark List" w:uiPriority="70"/>
-    <w:lsdException w:name="Colorful Shading" w:uiPriority="71"/>
-    <w:lsdException w:name="Colorful List" w:uiPriority="72"/>
-    <w:lsdException w:name="Colorful Grid" w:uiPriority="73"/>
-    <w:lsdException w:name="Light Shading Accent 1" w:uiPriority="60"/>
-    <w:lsdException w:name="Light List Accent 1" w:uiPriority="61"/>
-    <w:lsdException w:name="Light Grid Accent 1" w:uiPriority="62"/>
-    <w:lsdException w:name="Medium Shading 1 Accent 1" w:uiPriority="63"/>
-    <w:lsdException w:name="Medium Shading 2 Accent 1" w:uiPriority="64"/>
-    <w:lsdException w:name="Medium List 1 Accent 1" w:uiPriority="65"/>
-    <w:lsdException w:name="Revision" w:semiHidden="1"/>
-    <w:lsdException w:name="List Paragraph" w:uiPriority="34" w:qFormat="1"/>
-    <w:lsdException w:name="Quote" w:uiPriority="29" w:qFormat="1"/>
-    <w:lsdException w:name="Intense Quote" w:uiPriority="30" w:qFormat="1"/>
-    <w:lsdException w:name="Medium List 2 Accent 1" w:uiPriority="66"/>
-    <w:lsdException w:name="Medium Grid 1 Accent 1" w:uiPriority="67"/>
-    <w:lsdException w:name="Medium Grid 2 Accent 1" w:uiPriority="68"/>
-    <w:lsdException w:name="Medium Grid 3 Accent 1" w:uiPriority="69"/>
-    <w:lsdException w:name="Dark List Accent 1" w:uiPriority="70"/>
-    <w:lsdException w:name="Colorful Shading Accent 1" w:uiPriority="71"/>
-    <w:lsdException w:name="Colorful List Accent 1" w:uiPriority="72"/>
-    <w:lsdException w:name="Colorful Grid Accent 1" w:uiPriority="73"/>
-    <w:lsdException w:name="Light Shading Accent 2" w:uiPriority="60"/>
-    <w:lsdException w:name="Light List Accent 2" w:uiPriority="61"/>
-    <w:lsdException w:name="Light Grid Accent 2" w:uiPriority="62"/>
-    <w:lsdException w:name="Medium Shading 1 Accent 2" w:uiPriority="63"/>
-    <w:lsdException w:name="Medium Shading 2 Accent 2" w:uiPriority="64"/>
-    <w:lsdException w:name="Medium List 1 Accent 2" w:uiPriority="65"/>
-    <w:lsdException w:name="Medium List 2 Accent 2" w:uiPriority="66"/>
-    <w:lsdException w:name="Medium Grid 1 Accent 2" w:uiPriority="67"/>
-    <w:lsdException w:name="Medium Grid 2 Accent 2" w:uiPriority="68"/>
-    <w:lsdException w:name="Medium Grid 3 Accent 2" w:uiPriority="69"/>
-    <w:lsdException w:name="Dark List Accent 2" w:uiPriority="70"/>
-    <w:lsdException w:name="Colorful Shading Accent 2" w:uiPriority="71"/>
-    <w:lsdException w:name="Colorful List Accent 2" w:uiPriority="72"/>
-    <w:lsdException w:name="Colorful Grid Accent 2" w:uiPriority="73"/>
-    <w:lsdException w:name="Light Shading Accent 3" w:uiPriority="60"/>
-    <w:lsdException w:name="Light List Accent 3" w:uiPriority="61"/>
-    <w:lsdException w:name="Light Grid Accent 3" w:uiPriority="62"/>
-    <w:lsdException w:name="Medium Shading 1 Accent 3" w:uiPriority="63"/>
-    <w:lsdException w:name="Medium Shading 2 Accent 3" w:uiPriority="64"/>
-    <w:lsdException w:name="Medium List 1 Accent 3" w:uiPriority="65"/>
-    <w:lsdException w:name="Medium List 2 Accent 3" w:uiPriority="66"/>
-    <w:lsdException w:name="Medium Grid 1 Accent 3" w:uiPriority="67"/>
-    <w:lsdException w:name="Medium Grid 2 Accent 3" w:uiPriority="68"/>
-    <w:lsdException w:name="Medium Grid 3 Accent 3" w:uiPriority="69"/>
-    <w:lsdException w:name="Dark List Accent 3" w:uiPriority="70"/>
-    <w:lsdException w:name="Colorful Shading Accent 3" w:uiPriority="71"/>
-    <w:lsdException w:name="Colorful List Accent 3" w:uiPriority="72"/>
-    <w:lsdException w:name="Colorful Grid Accent 3" w:uiPriority="73"/>
-    <w:lsdException w:name="Light Shading Accent 4" w:uiPriority="60"/>
-    <w:lsdException w:name="Light List Accent 4" w:uiPriority="61"/>
-    <w:lsdException w:name="Light Grid Accent 4" w:uiPriority="62"/>
-    <w:lsdException w:name="Medium Shading 1 Accent 4" w:uiPriority="63"/>
-    <w:lsdException w:name="Medium Shading 2 Accent 4" w:uiPriority="64"/>
-    <w:lsdException w:name="Medium List 1 Accent 4" w:uiPriority="65"/>
-    <w:lsdException w:name="Medium List 2 Accent 4" w:uiPriority="66"/>
-    <w:lsdException w:name="Medium Grid 1 Accent 4" w:uiPriority="67"/>
-    <w:lsdException w:name="Medium Grid 2 Accent 4" w:uiPriority="68"/>
-    <w:lsdException w:name="Medium Grid 3 Accent 4" w:uiPriority="69"/>
-    <w:lsdException w:name="Dark List Accent 4" w:uiPriority="70"/>
-    <w:lsdException w:name="Colorful Shading Accent 4" w:uiPriority="71"/>
-    <w:lsdException w:name="Colorful List Accent 4" w:uiPriority="72"/>
-    <w:lsdException w:name="Colorful Grid Accent 4" w:uiPriority="73"/>
-    <w:lsdException w:name="Light Shading Accent 5" w:uiPriority="60"/>
-    <w:lsdException w:name="Light List Accent 5" w:uiPriority="61"/>
-    <w:lsdException w:name="Light Grid Accent 5" w:uiPriority="62"/>
-    <w:lsdException w:name="Medium Shading 1 Accent 5" w:uiPriority="63"/>
-    <w:lsdException w:name="Medium Shading 2 Accent 5" w:uiPriority="64"/>
-    <w:lsdException w:name="Medium List 1 Accent 5" w:uiPriority="65"/>
-    <w:lsdException w:name="Medium List 2 Accent 5" w:uiPriority="66"/>
-    <w:lsdException w:name="Medium Grid 1 Accent 5" w:uiPriority="67"/>
-    <w:lsdException w:name="Medium Grid 2 Accent 5" w:uiPriority="68"/>
-    <w:lsdException w:name="Medium Grid 3 Accent 5" w:uiPriority="69"/>
-    <w:lsdException w:name="Dark List Accent 5" w:uiPriority="70"/>
-    <w:lsdException w:name="Colorful Shading Accent 5" w:uiPriority="71"/>
-    <w:lsdException w:name="Colorful List Accent 5" w:uiPriority="72"/>
-    <w:lsdException w:name="Colorful Grid Accent 5" w:uiPriority="73"/>
-    <w:lsdException w:name="Light Shading Accent 6" w:uiPriority="60"/>
-    <w:lsdException w:name="Light List Accent 6" w:uiPriority="61"/>
-    <w:lsdException w:name="Light Grid Accent 6" w:uiPriority="62"/>
-    <w:lsdException w:name="Medium Shading 1 Accent 6" w:uiPriority="63"/>
-    <w:lsdException w:name="Medium Shading 2 Accent 6" w:uiPriority="64"/>
-    <w:lsdException w:name="Medium List 1 Accent 6" w:uiPriority="65"/>
-    <w:lsdException w:name="Medium List 2 Accent 6" w:uiPriority="66"/>
-    <w:lsdException w:name="Medium Grid 1 Accent 6" w:uiPriority="67"/>
-    <w:lsdException w:name="Medium Grid 2 Accent 6" w:uiPriority="68"/>
-    <w:lsdException w:name="Medium Grid 3 Accent 6" w:uiPriority="69"/>
-    <w:lsdException w:name="Dark List Accent 6" w:uiPriority="70"/>
-    <w:lsdException w:name="Colorful Shading Accent 6" w:uiPriority="71"/>
-    <w:lsdException w:name="Colorful List Accent 6" w:uiPriority="72"/>
-    <w:lsdException w:name="Colorful Grid Accent 6" w:uiPriority="73"/>
-    <w:lsdException w:name="Subtle Emphasis" w:uiPriority="19" w:qFormat="1"/>
-    <w:lsdException w:name="Intense Emphasis" w:uiPriority="21" w:qFormat="1"/>
-    <w:lsdException w:name="Subtle Reference" w:uiPriority="31" w:qFormat="1"/>
-    <w:lsdException w:name="Intense Reference" w:uiPriority="32" w:qFormat="1"/>
-    <w:lsdException w:name="Book Title" w:uiPriority="33" w:qFormat="1"/>
-    <w:lsdException w:name="Bibliography" w:semiHidden="1" w:uiPriority="37" w:unhideWhenUsed="1"/>
-    <w:lsdException w:name="TOC Heading" w:semiHidden="1" w:uiPriority="39" w:unhideWhenUsed="1" w:qFormat="1"/>
-    <w:lsdException w:name="Grid Table 4" w:uiPriority="49"/>
-    <w:lsdException w:name="Grid Table 5 Dark" w:uiPriority="50"/>
-    <w:lsdException w:name="Grid Table 6 Colorful" w:uiPriority="51"/>
-    <w:lsdException w:name="Grid Table 7 Colorful" w:uiPriority="52"/>
-    <w:lsdException w:name="Grid Table 1 Light Accent 1" w:uiPriority="46"/>
-    <w:lsdException w:name="Grid Table 2 Accent 1" w:uiPriority="47"/>
-    <w:lsdException w:name="Grid Table 3 Accent 1" w:uiPriority="48"/>
-    <w:lsdException w:name="Grid Table 4 Accent 1" w:uiPriority="49"/>
-    <w:lsdException w:name="Grid Table 5 Dark Accent 1" w:uiPriority="50"/>
-    <w:lsdException w:name="Grid Table 6 Colorful Accent 1" w:uiPriority="51"/>
-    <w:lsdException w:name="Grid Table 7 Colorful Accent 1" w:uiPriority="52"/>
-    <w:lsdException w:name="Grid Table 1 Light Accent 2" w:uiPriority="46"/>
-    <w:lsdException w:name="Grid Table 2 Accent 2" w:uiPriority="47"/>
-    <w:lsdException w:name="Grid Table 3 Accent 2" w:uiPriority="48"/>
-    <w:lsdException w:name="Grid Table 4 Accent 2" w:uiPriority="49"/>
-    <w:lsdException w:name="Grid Table 5 Dark Accent 2" w:uiPriority="50"/>
-    <w:lsdException w:name="Grid Table 6 Colorful Accent 2" w:uiPriority="51"/>
-    <w:lsdException w:name="Grid Table 7 Colorful Accent 2" w:uiPriority="52"/>
-    <w:lsdException w:name="Grid Table 1 Light Accent 3" w:uiPriority="46"/>
-    <w:lsdException w:name="Grid Table 2 Accent 3" w:uiPriority="47"/>
-    <w:lsdException w:name="Grid Table 3 Accent 3" w:uiPriority="48"/>
-    <w:lsdException w:name="Grid Table 4 Accent 3" w:uiPriority="49"/>
-    <w:lsdException w:name="Grid Table 5 Dark Accent 3" w:uiPriority="50"/>
-    <w:lsdException w:name="Grid Table 6 Colorful Accent 3" w:uiPriority="51"/>
-    <w:lsdException w:name="Grid Table 7 Colorful Accent 3" w:uiPriority="52"/>
-    <w:lsdException w:name="Grid Table 1 Light Accent 4" w:uiPriority="46"/>
-    <w:lsdException w:name="Grid Table 2 Accent 4" w:uiPriority="47"/>
-    <w:lsdException w:name="Grid Table 3 Accent 4" w:uiPriority="48"/>
-    <w:lsdException w:name="Grid Table 4 Accent 4" w:uiPriority="49"/>
-    <w:lsdException w:name="Grid Table 5 Dark Accent 4" w:uiPriority="50"/>
-    <w:lsdException w:name="Grid Table 6 Colorful Accent 4" w:uiPriority="51"/>
-    <w:lsdException w:name="Grid Table 7 Colorful Accent 4" w:uiPriority="52"/>
-    <w:lsdException w:name="Grid Table 1 Light Accent 5" w:uiPriority="46"/>
-    <w:lsdException w:name="Grid Table 2 Accent 5" w:uiPriority="47"/>
-    <w:lsdException w:name="Grid Table 3 Accent 5" w:uiPriority="48"/>
-    <w:lsdException w:name="Grid Table 4 Accent 5" w:uiPriority="49"/>
-    <w:lsdException w:name="Grid Table 5 Dark Accent 5" w:uiPriority="50"/>
-    <w:lsdException w:name="Grid Table 6 Colorful Accent 5" w:uiPriority="51"/>
-    <w:lsdException w:name="Grid Table 7 Colorful Accent 5" w:uiPriority="52"/>
-    <w:lsdException w:name="Grid Table 1 Light Accent 6" w:uiPriority="46"/>
-    <w:lsdException w:name="Grid Table 2 Accent 6" w:uiPriority="47"/>
-    <w:lsdException w:name="Grid Table 3 Accent 6" w:uiPriority="48"/>
-    <w:lsdException w:name="Grid Table 4 Accent 6" w:uiPriority="49"/>
-    <w:lsdException w:name="Grid Table 5 Dark Accent 6" w:uiPriority="50"/>
-    <w:lsdException w:name="Grid Table 6 Colorful Accent 6" w:uiPriority="51"/>
-    <w:lsdException w:name="Grid Table 7 Colorful Accent 6" w:uiPriority="52"/>
-    <w:lsdException w:name="List Table 1 Light" w:uiPriority="46"/>
-    <w:lsdException w:name="List Table 2" w:uiPriority="47"/>
-    <w:lsdException w:name="List Table 3" w:uiPriority="48"/>
-    <w:lsdException w:name="List Table 4" w:uiPriority="49"/>
-    <w:lsdException w:name="List Table 5 Dark" w:uiPriority="50"/>
-    <w:lsdException w:name="List Table 6 Colorful" w:uiPriority="51"/>
-    <w:lsdException w:name="List Table 7 Colorful" w:uiPriority="52"/>
-    <w:lsdException w:name="List Table 1 Light Accent 1" w:uiPriority="46"/>
-    <w:lsdException w:name="List Table 2 Accent 1" w:uiPriority="47"/>
-    <w:lsdException w:name="List Table 3 Accent 1" w:uiPriority="48"/>
-    <w:lsdException w:name="List Table 4 Accent 1" w:uiPriority="49"/>
-    <w:lsdException w:name="List Table 5 Dark Accent 1" w:uiPriority="50"/>
-    <w:lsdException w:name="List Table 6 Colorful Accent 1" w:uiPriority="51"/>
-    <w:lsdException w:name="List Table 7 Colorful Accent 1" w:uiPriority="52"/>
-    <w:lsdException w:name="List Table 1 Light Accent 2" w:uiPriority="46"/>
-    <w:lsdException w:name="List Table 2 Accent 2" w:uiPriority="47"/>
-    <w:lsdException w:name="List Table 3 Accent 2" w:uiPriority="48"/>
-    <w:lsdException w:name="List Table 4 Accent 2" w:uiPriority="49"/>
-    <w:lsdException w:name="List Table 5 Dark Accent 2" w:uiPriority="50"/>
-    <w:lsdException w:name="List Table 6 Colorful Accent 2" w:uiPriority="51"/>
-    <w:lsdException w:name="List Table 7 Colorful Accent 2" w:uiPriority="52"/>
-    <w:lsdException w:name="List Table 1 Light Accent 3" w:uiPriority="46"/>
-    <w:lsdException w:name="List Table 2 Accent 3" w:uiPriority="47"/>
-    <w:lsdException w:name="List Table 3 Accent 3" w:uiPriority="48"/>
-    <w:lsdException w:name="List Table 4 Accent 3" w:uiPriority="49"/>
-    <w:lsdException w:name="List Table 5 Dark Accent 3" w:uiPriority="50"/>
-    <w:lsdException w:name="List Table 6 Colorful Accent 3" w:uiPriority="51"/>
-    <w:lsdException w:name="List Table 7 Colorful Accent 3" w:uiPriority="52"/>
-    <w:lsdException w:name="List Table 1 Light Accent 4" w:uiPriority="46"/>
-    <w:lsdException w:name="List Table 2 Accent 4" w:uiPriority="47"/>
-    <w:lsdException w:name="List Table 3 Accent 4" w:uiPriority="48"/>
-    <w:lsdException w:name="List Table 4 Accent 4" w:uiPriority="49"/>
-    <w:lsdException w:name="List Table 5 Dark Accent 4" w:uiPriority="50"/>
-    <w:lsdException w:name="List Table 6 Colorful Accent 4" w:uiPriority="51"/>
-    <w:lsdException w:name="List Table 7 Colorful Accent 4" w:uiPriority="52"/>
-    <w:lsdException w:name="List Table 1 Light Accent 5" w:uiPriority="46"/>
-    <w:lsdException w:name="List Table 2 Accent 5" w:uiPriority="47"/>
-    <w:lsdException w:name="List Table 3 Accent 5" w:uiPriority="48"/>
-    <w:lsdException w:name="List Table 4 Accent 5" w:uiPriority="49"/>
-    <w:lsdException w:name="List Table 5 Dark Accent 5" w:uiPriority="50"/>
-    <w:lsdException w:name="List Table 6 Colorful Accent 5" w:uiPriority="51"/>
-    <w:lsdException w:name="List Table 7 Colorful Accent 5" w:uiPriority="52"/>
-    <w:lsdException w:name="List Table 1 Light Accent 6" w:uiPriority="46"/>
-    <w:lsdException w:name="List Table 2 Accent 6" w:uiPriority="47"/>
-    <w:lsdException w:name="List Table 3 Accent 6" w:uiPriority="48"/>
-    <w:lsdException w:name="List Table 4 Accent 6" w:uiPriority="49"/>
-    <w:lsdException w:name="List Table 5 Dark Accent 6" w:uiPriority="50"/>
-    <w:lsdException w:name="List Table 6 Colorful Accent 6" w:uiPriority="51"/>
-    <w:lsdException w:name="List Table 7 Colorful Accent 6" w:uiPriority="52"/>
+  <w:latentStyles w:defLockedState="0" w:defUIPriority="99" w:defSemiHidden="1" w:defUnhideWhenUsed="1" w:defQFormat="0" w:count="276">
+    <w:lsdException w:name="Normal" w:semiHidden="0" w:uiPriority="0" w:unhideWhenUsed="0" w:qFormat="1"/>
+    <w:lsdException w:name="heading 1" w:semiHidden="0" w:uiPriority="9" w:unhideWhenUsed="0" w:qFormat="1"/>
+    <w:lsdException w:name="heading 2" w:uiPriority="9" w:qFormat="1"/>
+    <w:lsdException w:name="heading 3" w:uiPriority="9" w:qFormat="1"/>
+    <w:lsdException w:name="heading 4" w:uiPriority="9" w:qFormat="1"/>
+    <w:lsdException w:name="heading 5" w:uiPriority="9" w:qFormat="1"/>
+    <w:lsdException w:name="heading 6" w:uiPriority="9" w:qFormat="1"/>
+    <w:lsdException w:name="heading 7" w:uiPriority="9" w:qFormat="1"/>
+    <w:lsdException w:name="heading 8" w:uiPriority="9" w:qFormat="1"/>
+    <w:lsdException w:name="heading 9" w:uiPriority="9" w:qFormat="1"/>
+    <w:lsdException w:name="toc 1" w:uiPriority="39"/>
+    <w:lsdException w:name="toc 2" w:uiPriority="39"/>
+    <w:lsdException w:name="toc 3" w:uiPriority="39"/>
+    <w:lsdException w:name="toc 4" w:uiPriority="39"/>
+    <w:lsdException w:name="toc 5" w:uiPriority="39"/>
+    <w:lsdException w:name="toc 6" w:uiPriority="39"/>
+    <w:lsdException w:name="toc 7" w:uiPriority="39"/>
+    <w:lsdException w:name="toc 8" w:uiPriority="39"/>
+    <w:lsdException w:name="toc 9" w:uiPriority="39"/>
+    <w:lsdException w:name="caption" w:uiPriority="35" w:qFormat="1"/>
+    <w:lsdException w:name="Title" w:semiHidden="0" w:uiPriority="10" w:unhideWhenUsed="0" w:qFormat="1"/>
+    <w:lsdException w:name="Default Paragraph Font" w:uiPriority="1"/>
+    <w:lsdException w:name="Subtitle" w:semiHidden="0" w:uiPriority="11" w:unhideWhenUsed="0" w:qFormat="1"/>
+    <w:lsdException w:name="Strong" w:semiHidden="0" w:uiPriority="22" w:unhideWhenUsed="0" w:qFormat="1"/>
+    <w:lsdException w:name="Emphasis" w:semiHidden="0" w:uiPriority="20" w:unhideWhenUsed="0" w:qFormat="1"/>
+    <w:lsdException w:name="Table Grid" w:semiHidden="0" w:uiPriority="39" w:unhideWhenUsed="0"/>
+    <w:lsdException w:name="Note Level 1" w:semiHidden="0" w:unhideWhenUsed="0"/>
+    <w:lsdException w:name="Note Level 2" w:semiHidden="0" w:unhideWhenUsed="0"/>
+    <w:lsdException w:name="Note Level 3" w:semiHidden="0" w:unhideWhenUsed="0"/>
+    <w:lsdException w:name="Note Level 4" w:semiHidden="0" w:unhideWhenUsed="0"/>
+    <w:lsdException w:name="Note Level 5" w:semiHidden="0" w:unhideWhenUsed="0"/>
+    <w:lsdException w:name="Note Level 6" w:semiHidden="0" w:unhideWhenUsed="0"/>
+    <w:lsdException w:name="Note Level 7" w:semiHidden="0" w:unhideWhenUsed="0"/>
+    <w:lsdException w:name="Note Level 8" w:semiHidden="0" w:unhideWhenUsed="0"/>
+    <w:lsdException w:name="Note Level 9" w:semiHidden="0" w:unhideWhenUsed="0"/>
+    <w:lsdException w:name="Placeholder Text" w:unhideWhenUsed="0"/>
+    <w:lsdException w:name="No Spacing" w:semiHidden="0" w:uiPriority="1" w:unhideWhenUsed="0" w:qFormat="1"/>
+    <w:lsdException w:name="Light Shading" w:semiHidden="0" w:uiPriority="60" w:unhideWhenUsed="0"/>
+    <w:lsdException w:name="Light List" w:semiHidden="0" w:uiPriority="61" w:unhideWhenUsed="0"/>
+    <w:lsdException w:name="Light Grid" w:semiHidden="0" w:uiPriority="62" w:unhideWhenUsed="0"/>
+    <w:lsdException w:name="Medium Shading 1" w:semiHidden="0" w:uiPriority="63" w:unhideWhenUsed="0"/>
+    <w:lsdException w:name="Medium Shading 2" w:semiHidden="0" w:uiPriority="64" w:unhideWhenUsed="0"/>
+    <w:lsdException w:name="Medium List 1" w:semiHidden="0" w:uiPriority="65" w:unhideWhenUsed="0"/>
+    <w:lsdException w:name="Medium List 2" w:semiHidden="0" w:uiPriority="66" w:unhideWhenUsed="0"/>
+    <w:lsdException w:name="Medium Grid 1" w:semiHidden="0" w:uiPriority="67" w:unhideWhenUsed="0"/>
+    <w:lsdException w:name="Medium Grid 2" w:semiHidden="0" w:uiPriority="68" w:unhideWhenUsed="0"/>
+    <w:lsdException w:name="Medium Grid 3" w:semiHidden="0" w:uiPriority="69" w:unhideWhenUsed="0"/>
+    <w:lsdException w:name="Dark List" w:semiHidden="0" w:uiPriority="70" w:unhideWhenUsed="0"/>
+    <w:lsdException w:name="Colorful Shading" w:semiHidden="0" w:uiPriority="71" w:unhideWhenUsed="0"/>
+    <w:lsdException w:name="Colorful List" w:semiHidden="0" w:uiPriority="72" w:unhideWhenUsed="0"/>
+    <w:lsdException w:name="Colorful Grid" w:semiHidden="0" w:uiPriority="73" w:unhideWhenUsed="0"/>
+    <w:lsdException w:name="Light Shading Accent 1" w:semiHidden="0" w:uiPriority="60" w:unhideWhenUsed="0"/>
+    <w:lsdException w:name="Light List Accent 1" w:semiHidden="0" w:uiPriority="61" w:unhideWhenUsed="0"/>
+    <w:lsdException w:name="Light Grid Accent 1" w:semiHidden="0" w:uiPriority="62" w:unhideWhenUsed="0"/>
+    <w:lsdException w:name="Medium Shading 1 Accent 1" w:semiHidden="0" w:uiPriority="63" w:unhideWhenUsed="0"/>
+    <w:lsdException w:name="Medium Shading 2 Accent 1" w:semiHidden="0" w:uiPriority="64" w:unhideWhenUsed="0"/>
+    <w:lsdException w:name="Medium List 1 Accent 1" w:semiHidden="0" w:uiPriority="65" w:unhideWhenUsed="0"/>
+    <w:lsdException w:name="Revision" w:unhideWhenUsed="0"/>
+    <w:lsdException w:name="List Paragraph" w:semiHidden="0" w:uiPriority="34" w:unhideWhenUsed="0" w:qFormat="1"/>
+    <w:lsdException w:name="Quote" w:semiHidden="0" w:uiPriority="29" w:unhideWhenUsed="0" w:qFormat="1"/>
+    <w:lsdException w:name="Intense Quote" w:semiHidden="0" w:uiPriority="30" w:unhideWhenUsed="0" w:qFormat="1"/>
+    <w:lsdException w:name="Medium List 2 Accent 1" w:semiHidden="0" w:uiPriority="66" w:unhideWhenUsed="0"/>
+    <w:lsdException w:name="Medium Grid 1 Accent 1" w:semiHidden="0" w:uiPriority="67" w:unhideWhenUsed="0"/>
+    <w:lsdException w:name="Medium Grid 2 Accent 1" w:semiHidden="0" w:uiPriority="68" w:unhideWhenUsed="0"/>
+    <w:lsdException w:name="Medium Grid 3 Accent 1" w:semiHidden="0" w:uiPriority="69" w:unhideWhenUsed="0"/>
+    <w:lsdException w:name="Dark List Accent 1" w:semiHidden="0" w:uiPriority="70" w:unhideWhenUsed="0"/>
+    <w:lsdException w:name="Colorful Shading Accent 1" w:semiHidden="0" w:uiPriority="71" w:unhideWhenUsed="0"/>
+    <w:lsdException w:name="Colorful List Accent 1" w:semiHidden="0" w:uiPriority="72" w:unhideWhenUsed="0"/>
+    <w:lsdException w:name="Colorful Grid Accent 1" w:semiHidden="0" w:uiPriority="73" w:unhideWhenUsed="0"/>
+    <w:lsdException w:name="Light Shading Accent 2" w:semiHidden="0" w:uiPriority="60" w:unhideWhenUsed="0"/>
+    <w:lsdException w:name="Light List Accent 2" w:semiHidden="0" w:uiPriority="61" w:unhideWhenUsed="0"/>
+    <w:lsdException w:name="Light Grid Accent 2" w:semiHidden="0" w:uiPriority="62" w:unhideWhenUsed="0"/>
+    <w:lsdException w:name="Medium Shading 1 Accent 2" w:semiHidden="0" w:uiPriority="63" w:unhideWhenUsed="0"/>
+    <w:lsdException w:name="Medium Shading 2 Accent 2" w:semiHidden="0" w:uiPriority="64" w:unhideWhenUsed="0"/>
+    <w:lsdException w:name="Medium List 1 Accent 2" w:semiHidden="0" w:uiPriority="65" w:unhideWhenUsed="0"/>
+    <w:lsdException w:name="Medium List 2 Accent 2" w:semiHidden="0" w:uiPriority="66" w:unhideWhenUsed="0"/>
+    <w:lsdException w:name="Medium Grid 1 Accent 2" w:semiHidden="0" w:uiPriority="67" w:unhideWhenUsed="0"/>
+    <w:lsdException w:name="Medium Grid 2 Accent 2" w:semiHidden="0" w:uiPriority="68" w:unhideWhenUsed="0"/>
+    <w:lsdException w:name="Medium Grid 3 Accent 2" w:semiHidden="0" w:uiPriority="69" w:unhideWhenUsed="0"/>
+    <w:lsdException w:name="Dark List Accent 2" w:semiHidden="0" w:uiPriority="70" w:unhideWhenUsed="0"/>
+    <w:lsdException w:name="Colorful Shading Accent 2" w:semiHidden="0" w:uiPriority="71" w:unhideWhenUsed="0"/>
+    <w:lsdException w:name="Colorful List Accent 2" w:semiHidden="0" w:uiPriority="72" w:unhideWhenUsed="0"/>
+    <w:lsdException w:name="Colorful Grid Accent 2" w:semiHidden="0" w:uiPriority="73" w:unhideWhenUsed="0"/>
+    <w:lsdException w:name="Light Shading Accent 3" w:semiHidden="0" w:uiPriority="60" w:unhideWhenUsed="0"/>
+    <w:lsdException w:name="Light List Accent 3" w:semiHidden="0" w:uiPriority="61" w:unhideWhenUsed="0"/>
+    <w:lsdException w:name="Light Grid Accent 3" w:semiHidden="0" w:uiPriority="62" w:unhideWhenUsed="0"/>
+    <w:lsdException w:name="Medium Shading 1 Accent 3" w:semiHidden="0" w:uiPriority="63" w:unhideWhenUsed="0"/>
+    <w:lsdException w:name="Medium Shading 2 Accent 3" w:semiHidden="0" w:uiPriority="64" w:unhideWhenUsed="0"/>
+    <w:lsdException w:name="Medium List 1 Accent 3" w:semiHidden="0" w:uiPriority="65" w:unhideWhenUsed="0"/>
+    <w:lsdException w:name="Medium List 2 Accent 3" w:semiHidden="0" w:uiPriority="66" w:unhideWhenUsed="0"/>
+    <w:lsdException w:name="Medium Grid 1 Accent 3" w:semiHidden="0" w:uiPriority="67" w:unhideWhenUsed="0"/>
+    <w:lsdException w:name="Medium Grid 2 Accent 3" w:semiHidden="0" w:uiPriority="68" w:unhideWhenUsed="0"/>
+    <w:lsdException w:name="Medium Grid 3 Accent 3" w:semiHidden="0" w:uiPriority="69" w:unhideWhenUsed="0"/>
+    <w:lsdException w:name="Dark List Accent 3" w:semiHidden="0" w:uiPriority="70" w:unhideWhenUsed="0"/>
+    <w:lsdException w:name="Colorful Shading Accent 3" w:semiHidden="0" w:uiPriority="71" w:unhideWhenUsed="0"/>
+    <w:lsdException w:name="Colorful List Accent 3" w:semiHidden="0" w:uiPriority="72" w:unhideWhenUsed="0"/>
+    <w:lsdException w:name="Colorful Grid Accent 3" w:semiHidden="0" w:uiPriority="73" w:unhideWhenUsed="0"/>
+    <w:lsdException w:name="Light Shading Accent 4" w:semiHidden="0" w:uiPriority="60" w:unhideWhenUsed="0"/>
+    <w:lsdException w:name="Light List Accent 4" w:semiHidden="0" w:uiPriority="61" w:unhideWhenUsed="0"/>
+    <w:lsdException w:name="Light Grid Accent 4" w:semiHidden="0" w:uiPriority="62" w:unhideWhenUsed="0"/>
+    <w:lsdException w:name="Medium Shading 1 Accent 4" w:semiHidden="0" w:uiPriority="63" w:unhideWhenUsed="0"/>
+    <w:lsdException w:name="Medium Shading 2 Accent 4" w:semiHidden="0" w:uiPriority="64" w:unhideWhenUsed="0"/>
+    <w:lsdException w:name="Medium List 1 Accent 4" w:semiHidden="0" w:uiPriority="65" w:unhideWhenUsed="0"/>
+    <w:lsdException w:name="Medium List 2 Accent 4" w:semiHidden="0" w:uiPriority="66" w:unhideWhenUsed="0"/>
+    <w:lsdException w:name="Medium Grid 1 Accent 4" w:semiHidden="0" w:uiPriority="67" w:unhideWhenUsed="0"/>
+    <w:lsdException w:name="Medium Grid 2 Accent 4" w:semiHidden="0" w:uiPriority="68" w:unhideWhenUsed="0"/>
+    <w:lsdException w:name="Medium Grid 3 Accent 4" w:semiHidden="0" w:uiPriority="69" w:unhideWhenUsed="0"/>
+    <w:lsdException w:name="Dark List Accent 4" w:semiHidden="0" w:uiPriority="70" w:unhideWhenUsed="0"/>
+    <w:lsdException w:name="Colorful Shading Accent 4" w:semiHidden="0" w:uiPriority="71" w:unhideWhenUsed="0"/>
+    <w:lsdException w:name="Colorful List Accent 4" w:semiHidden="0" w:uiPriority="72" w:unhideWhenUsed="0"/>
+    <w:lsdException w:name="Colorful Grid Accent 4" w:semiHidden="0" w:uiPriority="73" w:unhideWhenUsed="0"/>
+    <w:lsdException w:name="Light Shading Accent 5" w:semiHidden="0" w:uiPriority="60" w:unhideWhenUsed="0"/>
+    <w:lsdException w:name="Light List Accent 5" w:semiHidden="0" w:uiPriority="61" w:unhideWhenUsed="0"/>
+    <w:lsdException w:name="Light Grid Accent 5" w:semiHidden="0" w:uiPriority="62" w:unhideWhenUsed="0"/>
+    <w:lsdException w:name="Medium Shading 1 Accent 5" w:semiHidden="0" w:uiPriority="63" w:unhideWhenUsed="0"/>
+    <w:lsdException w:name="Medium Shading 2 Accent 5" w:semiHidden="0" w:uiPriority="64" w:unhideWhenUsed="0"/>
+    <w:lsdException w:name="Medium List 1 Accent 5" w:semiHidden="0" w:uiPriority="65" w:unhideWhenUsed="0"/>
+    <w:lsdException w:name="Medium List 2 Accent 5" w:semiHidden="0" w:uiPriority="66" w:unhideWhenUsed="0"/>
+    <w:lsdException w:name="Medium Grid 1 Accent 5" w:semiHidden="0" w:uiPriority="67" w:unhideWhenUsed="0"/>
+    <w:lsdException w:name="Medium Grid 2 Accent 5" w:semiHidden="0" w:uiPriority="68" w:unhideWhenUsed="0"/>
+    <w:lsdException w:name="Medium Grid 3 Accent 5" w:semiHidden="0" w:uiPriority="69" w:unhideWhenUsed="0"/>
+    <w:lsdException w:name="Dark List Accent 5" w:semiHidden="0" w:uiPriority="70" w:unhideWhenUsed="0"/>
+    <w:lsdException w:name="Colorful Shading Accent 5" w:semiHidden="0" w:uiPriority="71" w:unhideWhenUsed="0"/>
+    <w:lsdException w:name="Colorful List Accent 5" w:semiHidden="0" w:uiPriority="72" w:unhideWhenUsed="0"/>
+    <w:lsdException w:name="Colorful Grid Accent 5" w:semiHidden="0" w:uiPriority="73" w:unhideWhenUsed="0"/>
+    <w:lsdException w:name="Light Shading Accent 6" w:semiHidden="0" w:uiPriority="60" w:unhideWhenUsed="0"/>
+    <w:lsdException w:name="Light List Accent 6" w:semiHidden="0" w:uiPriority="61" w:unhideWhenUsed="0"/>
+    <w:lsdException w:name="Light Grid Accent 6" w:semiHidden="0" w:uiPriority="62" w:unhideWhenUsed="0"/>
+    <w:lsdException w:name="Medium Shading 1 Accent 6" w:semiHidden="0" w:uiPriority="63" w:unhideWhenUsed="0"/>
+    <w:lsdException w:name="Medium Shading 2 Accent 6" w:semiHidden="0" w:uiPriority="64" w:unhideWhenUsed="0"/>
+    <w:lsdException w:name="Medium List 1 Accent 6" w:semiHidden="0" w:uiPriority="65" w:unhideWhenUsed="0"/>
+    <w:lsdException w:name="Medium List 2 Accent 6" w:semiHidden="0" w:uiPriority="66" w:unhideWhenUsed="0"/>
+    <w:lsdException w:name="Medium Grid 1 Accent 6" w:semiHidden="0" w:uiPriority="67" w:unhideWhenUsed="0"/>
+    <w:lsdException w:name="Medium Grid 2 Accent 6" w:semiHidden="0" w:uiPriority="68" w:unhideWhenUsed="0"/>
+    <w:lsdException w:name="Medium Grid 3 Accent 6" w:semiHidden="0" w:uiPriority="69" w:unhideWhenUsed="0"/>
+    <w:lsdException w:name="Dark List Accent 6" w:semiHidden="0" w:uiPriority="70" w:unhideWhenUsed="0"/>
+    <w:lsdException w:name="Colorful Shading Accent 6" w:semiHidden="0" w:uiPriority="71" w:unhideWhenUsed="0"/>
+    <w:lsdException w:name="Colorful List Accent 6" w:semiHidden="0" w:uiPriority="72" w:unhideWhenUsed="0"/>
+    <w:lsdException w:name="Colorful Grid Accent 6" w:semiHidden="0" w:uiPriority="73" w:unhideWhenUsed="0"/>
+    <w:lsdException w:name="Subtle Emphasis" w:semiHidden="0" w:uiPriority="19" w:unhideWhenUsed="0" w:qFormat="1"/>
+    <w:lsdException w:name="Intense Emphasis" w:semiHidden="0" w:uiPriority="21" w:unhideWhenUsed="0" w:qFormat="1"/>
+    <w:lsdException w:name="Subtle Reference" w:semiHidden="0" w:uiPriority="31" w:unhideWhenUsed="0" w:qFormat="1"/>
+    <w:lsdException w:name="Intense Reference" w:semiHidden="0" w:uiPriority="32" w:unhideWhenUsed="0" w:qFormat="1"/>
+    <w:lsdException w:name="Book Title" w:semiHidden="0" w:uiPriority="33" w:unhideWhenUsed="0" w:qFormat="1"/>
+    <w:lsdException w:name="Bibliography" w:uiPriority="37"/>
+    <w:lsdException w:name="TOC Heading" w:uiPriority="39" w:qFormat="1"/>
   </w:latentStyles>
   <w:style w:type="paragraph" w:default="1" w:styleId="Normal">
     <w:name w:val="Normal"/>
@@ -4024,6 +4024,7 @@
       <w:szCs w:val="22"/>
     </w:rPr>
     <w:tblPr>
+      <w:tblInd w:w="0" w:type="dxa"/>
       <w:tblBorders>
         <w:top w:val="single" w:sz="4" w:space="0" w:color="auto"/>
         <w:left w:val="single" w:sz="4" w:space="0" w:color="auto"/>
@@ -4032,6 +4033,287 @@
         <w:insideH w:val="single" w:sz="4" w:space="0" w:color="auto"/>
         <w:insideV w:val="single" w:sz="4" w:space="0" w:color="auto"/>
       </w:tblBorders>
+      <w:tblCellMar>
+        <w:top w:w="0" w:type="dxa"/>
+        <w:left w:w="108" w:type="dxa"/>
+        <w:bottom w:w="0" w:type="dxa"/>
+        <w:right w:w="108" w:type="dxa"/>
+      </w:tblCellMar>
+    </w:tblPr>
+  </w:style>
+</w:styles>
+</file>
+
+<file path=word/stylesWithEffects.xml><?xml version="1.0" encoding="utf-8"?>
+<w:styles xmlns:wpc="http://schemas.microsoft.com/office/word/2010/wordprocessingCanvas" xmlns:mo="http://schemas.microsoft.com/office/mac/office/2008/main" xmlns:mc="http://schemas.openxmlformats.org/markup-compatibility/2006" xmlns:mv="urn:schemas-microsoft-com:mac:vml" xmlns:o="urn:schemas-microsoft-com:office:office" xmlns:r="http://schemas.openxmlformats.org/officeDocument/2006/relationships" xmlns:m="http://schemas.openxmlformats.org/officeDocument/2006/math" xmlns:v="urn:schemas-microsoft-com:vml" xmlns:wp14="http://schemas.microsoft.com/office/word/2010/wordprocessingDrawing" xmlns:wp="http://schemas.openxmlformats.org/drawingml/2006/wordprocessingDrawing" xmlns:w10="urn:schemas-microsoft-com:office:word" xmlns:w="http://schemas.openxmlformats.org/wordprocessingml/2006/main" xmlns:w14="http://schemas.microsoft.com/office/word/2010/wordml" xmlns:wpg="http://schemas.microsoft.com/office/word/2010/wordprocessingGroup" xmlns:wpi="http://schemas.microsoft.com/office/word/2010/wordprocessingInk" xmlns:wne="http://schemas.microsoft.com/office/word/2006/wordml" xmlns:wps="http://schemas.microsoft.com/office/word/2010/wordprocessingShape" mc:Ignorable="w14 wp14">
+  <w:docDefaults>
+    <w:rPrDefault>
+      <w:rPr>
+        <w:rFonts w:asciiTheme="minorHAnsi" w:eastAsiaTheme="minorEastAsia" w:hAnsiTheme="minorHAnsi" w:cstheme="minorBidi"/>
+        <w:sz w:val="24"/>
+        <w:szCs w:val="24"/>
+        <w:lang w:val="en-US" w:eastAsia="en-US" w:bidi="ar-SA"/>
+      </w:rPr>
+    </w:rPrDefault>
+    <w:pPrDefault/>
+  </w:docDefaults>
+  <w:latentStyles w:defLockedState="0" w:defUIPriority="99" w:defSemiHidden="1" w:defUnhideWhenUsed="1" w:defQFormat="0" w:count="276">
+    <w:lsdException w:name="Normal" w:semiHidden="0" w:uiPriority="0" w:unhideWhenUsed="0" w:qFormat="1"/>
+    <w:lsdException w:name="heading 1" w:semiHidden="0" w:uiPriority="9" w:unhideWhenUsed="0" w:qFormat="1"/>
+    <w:lsdException w:name="heading 2" w:uiPriority="9" w:qFormat="1"/>
+    <w:lsdException w:name="heading 3" w:uiPriority="9" w:qFormat="1"/>
+    <w:lsdException w:name="heading 4" w:uiPriority="9" w:qFormat="1"/>
+    <w:lsdException w:name="heading 5" w:uiPriority="9" w:qFormat="1"/>
+    <w:lsdException w:name="heading 6" w:uiPriority="9" w:qFormat="1"/>
+    <w:lsdException w:name="heading 7" w:uiPriority="9" w:qFormat="1"/>
+    <w:lsdException w:name="heading 8" w:uiPriority="9" w:qFormat="1"/>
+    <w:lsdException w:name="heading 9" w:uiPriority="9" w:qFormat="1"/>
+    <w:lsdException w:name="toc 1" w:uiPriority="39"/>
+    <w:lsdException w:name="toc 2" w:uiPriority="39"/>
+    <w:lsdException w:name="toc 3" w:uiPriority="39"/>
+    <w:lsdException w:name="toc 4" w:uiPriority="39"/>
+    <w:lsdException w:name="toc 5" w:uiPriority="39"/>
+    <w:lsdException w:name="toc 6" w:uiPriority="39"/>
+    <w:lsdException w:name="toc 7" w:uiPriority="39"/>
+    <w:lsdException w:name="toc 8" w:uiPriority="39"/>
+    <w:lsdException w:name="toc 9" w:uiPriority="39"/>
+    <w:lsdException w:name="caption" w:uiPriority="35" w:qFormat="1"/>
+    <w:lsdException w:name="Title" w:semiHidden="0" w:uiPriority="10" w:unhideWhenUsed="0" w:qFormat="1"/>
+    <w:lsdException w:name="Default Paragraph Font" w:uiPriority="1"/>
+    <w:lsdException w:name="Subtitle" w:semiHidden="0" w:uiPriority="11" w:unhideWhenUsed="0" w:qFormat="1"/>
+    <w:lsdException w:name="Strong" w:semiHidden="0" w:uiPriority="22" w:unhideWhenUsed="0" w:qFormat="1"/>
+    <w:lsdException w:name="Emphasis" w:semiHidden="0" w:uiPriority="20" w:unhideWhenUsed="0" w:qFormat="1"/>
+    <w:lsdException w:name="Table Grid" w:semiHidden="0" w:uiPriority="39" w:unhideWhenUsed="0"/>
+    <w:lsdException w:name="Note Level 1" w:semiHidden="0" w:unhideWhenUsed="0"/>
+    <w:lsdException w:name="Note Level 2" w:semiHidden="0" w:unhideWhenUsed="0"/>
+    <w:lsdException w:name="Note Level 3" w:semiHidden="0" w:unhideWhenUsed="0"/>
+    <w:lsdException w:name="Note Level 4" w:semiHidden="0" w:unhideWhenUsed="0"/>
+    <w:lsdException w:name="Note Level 5" w:semiHidden="0" w:unhideWhenUsed="0"/>
+    <w:lsdException w:name="Note Level 6" w:semiHidden="0" w:unhideWhenUsed="0"/>
+    <w:lsdException w:name="Note Level 7" w:semiHidden="0" w:unhideWhenUsed="0"/>
+    <w:lsdException w:name="Note Level 8" w:semiHidden="0" w:unhideWhenUsed="0"/>
+    <w:lsdException w:name="Note Level 9" w:semiHidden="0" w:unhideWhenUsed="0"/>
+    <w:lsdException w:name="Placeholder Text" w:unhideWhenUsed="0"/>
+    <w:lsdException w:name="No Spacing" w:semiHidden="0" w:uiPriority="1" w:unhideWhenUsed="0" w:qFormat="1"/>
+    <w:lsdException w:name="Light Shading" w:semiHidden="0" w:uiPriority="60" w:unhideWhenUsed="0"/>
+    <w:lsdException w:name="Light List" w:semiHidden="0" w:uiPriority="61" w:unhideWhenUsed="0"/>
+    <w:lsdException w:name="Light Grid" w:semiHidden="0" w:uiPriority="62" w:unhideWhenUsed="0"/>
+    <w:lsdException w:name="Medium Shading 1" w:semiHidden="0" w:uiPriority="63" w:unhideWhenUsed="0"/>
+    <w:lsdException w:name="Medium Shading 2" w:semiHidden="0" w:uiPriority="64" w:unhideWhenUsed="0"/>
+    <w:lsdException w:name="Medium List 1" w:semiHidden="0" w:uiPriority="65" w:unhideWhenUsed="0"/>
+    <w:lsdException w:name="Medium List 2" w:semiHidden="0" w:uiPriority="66" w:unhideWhenUsed="0"/>
+    <w:lsdException w:name="Medium Grid 1" w:semiHidden="0" w:uiPriority="67" w:unhideWhenUsed="0"/>
+    <w:lsdException w:name="Medium Grid 2" w:semiHidden="0" w:uiPriority="68" w:unhideWhenUsed="0"/>
+    <w:lsdException w:name="Medium Grid 3" w:semiHidden="0" w:uiPriority="69" w:unhideWhenUsed="0"/>
+    <w:lsdException w:name="Dark List" w:semiHidden="0" w:uiPriority="70" w:unhideWhenUsed="0"/>
+    <w:lsdException w:name="Colorful Shading" w:semiHidden="0" w:uiPriority="71" w:unhideWhenUsed="0"/>
+    <w:lsdException w:name="Colorful List" w:semiHidden="0" w:uiPriority="72" w:unhideWhenUsed="0"/>
+    <w:lsdException w:name="Colorful Grid" w:semiHidden="0" w:uiPriority="73" w:unhideWhenUsed="0"/>
+    <w:lsdException w:name="Light Shading Accent 1" w:semiHidden="0" w:uiPriority="60" w:unhideWhenUsed="0"/>
+    <w:lsdException w:name="Light List Accent 1" w:semiHidden="0" w:uiPriority="61" w:unhideWhenUsed="0"/>
+    <w:lsdException w:name="Light Grid Accent 1" w:semiHidden="0" w:uiPriority="62" w:unhideWhenUsed="0"/>
+    <w:lsdException w:name="Medium Shading 1 Accent 1" w:semiHidden="0" w:uiPriority="63" w:unhideWhenUsed="0"/>
+    <w:lsdException w:name="Medium Shading 2 Accent 1" w:semiHidden="0" w:uiPriority="64" w:unhideWhenUsed="0"/>
+    <w:lsdException w:name="Medium List 1 Accent 1" w:semiHidden="0" w:uiPriority="65" w:unhideWhenUsed="0"/>
+    <w:lsdException w:name="Revision" w:unhideWhenUsed="0"/>
+    <w:lsdException w:name="List Paragraph" w:semiHidden="0" w:uiPriority="34" w:unhideWhenUsed="0" w:qFormat="1"/>
+    <w:lsdException w:name="Quote" w:semiHidden="0" w:uiPriority="29" w:unhideWhenUsed="0" w:qFormat="1"/>
+    <w:lsdException w:name="Intense Quote" w:semiHidden="0" w:uiPriority="30" w:unhideWhenUsed="0" w:qFormat="1"/>
+    <w:lsdException w:name="Medium List 2 Accent 1" w:semiHidden="0" w:uiPriority="66" w:unhideWhenUsed="0"/>
+    <w:lsdException w:name="Medium Grid 1 Accent 1" w:semiHidden="0" w:uiPriority="67" w:unhideWhenUsed="0"/>
+    <w:lsdException w:name="Medium Grid 2 Accent 1" w:semiHidden="0" w:uiPriority="68" w:unhideWhenUsed="0"/>
+    <w:lsdException w:name="Medium Grid 3 Accent 1" w:semiHidden="0" w:uiPriority="69" w:unhideWhenUsed="0"/>
+    <w:lsdException w:name="Dark List Accent 1" w:semiHidden="0" w:uiPriority="70" w:unhideWhenUsed="0"/>
+    <w:lsdException w:name="Colorful Shading Accent 1" w:semiHidden="0" w:uiPriority="71" w:unhideWhenUsed="0"/>
+    <w:lsdException w:name="Colorful List Accent 1" w:semiHidden="0" w:uiPriority="72" w:unhideWhenUsed="0"/>
+    <w:lsdException w:name="Colorful Grid Accent 1" w:semiHidden="0" w:uiPriority="73" w:unhideWhenUsed="0"/>
+    <w:lsdException w:name="Light Shading Accent 2" w:semiHidden="0" w:uiPriority="60" w:unhideWhenUsed="0"/>
+    <w:lsdException w:name="Light List Accent 2" w:semiHidden="0" w:uiPriority="61" w:unhideWhenUsed="0"/>
+    <w:lsdException w:name="Light Grid Accent 2" w:semiHidden="0" w:uiPriority="62" w:unhideWhenUsed="0"/>
+    <w:lsdException w:name="Medium Shading 1 Accent 2" w:semiHidden="0" w:uiPriority="63" w:unhideWhenUsed="0"/>
+    <w:lsdException w:name="Medium Shading 2 Accent 2" w:semiHidden="0" w:uiPriority="64" w:unhideWhenUsed="0"/>
+    <w:lsdException w:name="Medium List 1 Accent 2" w:semiHidden="0" w:uiPriority="65" w:unhideWhenUsed="0"/>
+    <w:lsdException w:name="Medium List 2 Accent 2" w:semiHidden="0" w:uiPriority="66" w:unhideWhenUsed="0"/>
+    <w:lsdException w:name="Medium Grid 1 Accent 2" w:semiHidden="0" w:uiPriority="67" w:unhideWhenUsed="0"/>
+    <w:lsdException w:name="Medium Grid 2 Accent 2" w:semiHidden="0" w:uiPriority="68" w:unhideWhenUsed="0"/>
+    <w:lsdException w:name="Medium Grid 3 Accent 2" w:semiHidden="0" w:uiPriority="69" w:unhideWhenUsed="0"/>
+    <w:lsdException w:name="Dark List Accent 2" w:semiHidden="0" w:uiPriority="70" w:unhideWhenUsed="0"/>
+    <w:lsdException w:name="Colorful Shading Accent 2" w:semiHidden="0" w:uiPriority="71" w:unhideWhenUsed="0"/>
+    <w:lsdException w:name="Colorful List Accent 2" w:semiHidden="0" w:uiPriority="72" w:unhideWhenUsed="0"/>
+    <w:lsdException w:name="Colorful Grid Accent 2" w:semiHidden="0" w:uiPriority="73" w:unhideWhenUsed="0"/>
+    <w:lsdException w:name="Light Shading Accent 3" w:semiHidden="0" w:uiPriority="60" w:unhideWhenUsed="0"/>
+    <w:lsdException w:name="Light List Accent 3" w:semiHidden="0" w:uiPriority="61" w:unhideWhenUsed="0"/>
+    <w:lsdException w:name="Light Grid Accent 3" w:semiHidden="0" w:uiPriority="62" w:unhideWhenUsed="0"/>
+    <w:lsdException w:name="Medium Shading 1 Accent 3" w:semiHidden="0" w:uiPriority="63" w:unhideWhenUsed="0"/>
+    <w:lsdException w:name="Medium Shading 2 Accent 3" w:semiHidden="0" w:uiPriority="64" w:unhideWhenUsed="0"/>
+    <w:lsdException w:name="Medium List 1 Accent 3" w:semiHidden="0" w:uiPriority="65" w:unhideWhenUsed="0"/>
+    <w:lsdException w:name="Medium List 2 Accent 3" w:semiHidden="0" w:uiPriority="66" w:unhideWhenUsed="0"/>
+    <w:lsdException w:name="Medium Grid 1 Accent 3" w:semiHidden="0" w:uiPriority="67" w:unhideWhenUsed="0"/>
+    <w:lsdException w:name="Medium Grid 2 Accent 3" w:semiHidden="0" w:uiPriority="68" w:unhideWhenUsed="0"/>
+    <w:lsdException w:name="Medium Grid 3 Accent 3" w:semiHidden="0" w:uiPriority="69" w:unhideWhenUsed="0"/>
+    <w:lsdException w:name="Dark List Accent 3" w:semiHidden="0" w:uiPriority="70" w:unhideWhenUsed="0"/>
+    <w:lsdException w:name="Colorful Shading Accent 3" w:semiHidden="0" w:uiPriority="71" w:unhideWhenUsed="0"/>
+    <w:lsdException w:name="Colorful List Accent 3" w:semiHidden="0" w:uiPriority="72" w:unhideWhenUsed="0"/>
+    <w:lsdException w:name="Colorful Grid Accent 3" w:semiHidden="0" w:uiPriority="73" w:unhideWhenUsed="0"/>
+    <w:lsdException w:name="Light Shading Accent 4" w:semiHidden="0" w:uiPriority="60" w:unhideWhenUsed="0"/>
+    <w:lsdException w:name="Light List Accent 4" w:semiHidden="0" w:uiPriority="61" w:unhideWhenUsed="0"/>
+    <w:lsdException w:name="Light Grid Accent 4" w:semiHidden="0" w:uiPriority="62" w:unhideWhenUsed="0"/>
+    <w:lsdException w:name="Medium Shading 1 Accent 4" w:semiHidden="0" w:uiPriority="63" w:unhideWhenUsed="0"/>
+    <w:lsdException w:name="Medium Shading 2 Accent 4" w:semiHidden="0" w:uiPriority="64" w:unhideWhenUsed="0"/>
+    <w:lsdException w:name="Medium List 1 Accent 4" w:semiHidden="0" w:uiPriority="65" w:unhideWhenUsed="0"/>
+    <w:lsdException w:name="Medium List 2 Accent 4" w:semiHidden="0" w:uiPriority="66" w:unhideWhenUsed="0"/>
+    <w:lsdException w:name="Medium Grid 1 Accent 4" w:semiHidden="0" w:uiPriority="67" w:unhideWhenUsed="0"/>
+    <w:lsdException w:name="Medium Grid 2 Accent 4" w:semiHidden="0" w:uiPriority="68" w:unhideWhenUsed="0"/>
+    <w:lsdException w:name="Medium Grid 3 Accent 4" w:semiHidden="0" w:uiPriority="69" w:unhideWhenUsed="0"/>
+    <w:lsdException w:name="Dark List Accent 4" w:semiHidden="0" w:uiPriority="70" w:unhideWhenUsed="0"/>
+    <w:lsdException w:name="Colorful Shading Accent 4" w:semiHidden="0" w:uiPriority="71" w:unhideWhenUsed="0"/>
+    <w:lsdException w:name="Colorful List Accent 4" w:semiHidden="0" w:uiPriority="72" w:unhideWhenUsed="0"/>
+    <w:lsdException w:name="Colorful Grid Accent 4" w:semiHidden="0" w:uiPriority="73" w:unhideWhenUsed="0"/>
+    <w:lsdException w:name="Light Shading Accent 5" w:semiHidden="0" w:uiPriority="60" w:unhideWhenUsed="0"/>
+    <w:lsdException w:name="Light List Accent 5" w:semiHidden="0" w:uiPriority="61" w:unhideWhenUsed="0"/>
+    <w:lsdException w:name="Light Grid Accent 5" w:semiHidden="0" w:uiPriority="62" w:unhideWhenUsed="0"/>
+    <w:lsdException w:name="Medium Shading 1 Accent 5" w:semiHidden="0" w:uiPriority="63" w:unhideWhenUsed="0"/>
+    <w:lsdException w:name="Medium Shading 2 Accent 5" w:semiHidden="0" w:uiPriority="64" w:unhideWhenUsed="0"/>
+    <w:lsdException w:name="Medium List 1 Accent 5" w:semiHidden="0" w:uiPriority="65" w:unhideWhenUsed="0"/>
+    <w:lsdException w:name="Medium List 2 Accent 5" w:semiHidden="0" w:uiPriority="66" w:unhideWhenUsed="0"/>
+    <w:lsdException w:name="Medium Grid 1 Accent 5" w:semiHidden="0" w:uiPriority="67" w:unhideWhenUsed="0"/>
+    <w:lsdException w:name="Medium Grid 2 Accent 5" w:semiHidden="0" w:uiPriority="68" w:unhideWhenUsed="0"/>
+    <w:lsdException w:name="Medium Grid 3 Accent 5" w:semiHidden="0" w:uiPriority="69" w:unhideWhenUsed="0"/>
+    <w:lsdException w:name="Dark List Accent 5" w:semiHidden="0" w:uiPriority="70" w:unhideWhenUsed="0"/>
+    <w:lsdException w:name="Colorful Shading Accent 5" w:semiHidden="0" w:uiPriority="71" w:unhideWhenUsed="0"/>
+    <w:lsdException w:name="Colorful List Accent 5" w:semiHidden="0" w:uiPriority="72" w:unhideWhenUsed="0"/>
+    <w:lsdException w:name="Colorful Grid Accent 5" w:semiHidden="0" w:uiPriority="73" w:unhideWhenUsed="0"/>
+    <w:lsdException w:name="Light Shading Accent 6" w:semiHidden="0" w:uiPriority="60" w:unhideWhenUsed="0"/>
+    <w:lsdException w:name="Light List Accent 6" w:semiHidden="0" w:uiPriority="61" w:unhideWhenUsed="0"/>
+    <w:lsdException w:name="Light Grid Accent 6" w:semiHidden="0" w:uiPriority="62" w:unhideWhenUsed="0"/>
+    <w:lsdException w:name="Medium Shading 1 Accent 6" w:semiHidden="0" w:uiPriority="63" w:unhideWhenUsed="0"/>
+    <w:lsdException w:name="Medium Shading 2 Accent 6" w:semiHidden="0" w:uiPriority="64" w:unhideWhenUsed="0"/>
+    <w:lsdException w:name="Medium List 1 Accent 6" w:semiHidden="0" w:uiPriority="65" w:unhideWhenUsed="0"/>
+    <w:lsdException w:name="Medium List 2 Accent 6" w:semiHidden="0" w:uiPriority="66" w:unhideWhenUsed="0"/>
+    <w:lsdException w:name="Medium Grid 1 Accent 6" w:semiHidden="0" w:uiPriority="67" w:unhideWhenUsed="0"/>
+    <w:lsdException w:name="Medium Grid 2 Accent 6" w:semiHidden="0" w:uiPriority="68" w:unhideWhenUsed="0"/>
+    <w:lsdException w:name="Medium Grid 3 Accent 6" w:semiHidden="0" w:uiPriority="69" w:unhideWhenUsed="0"/>
+    <w:lsdException w:name="Dark List Accent 6" w:semiHidden="0" w:uiPriority="70" w:unhideWhenUsed="0"/>
+    <w:lsdException w:name="Colorful Shading Accent 6" w:semiHidden="0" w:uiPriority="71" w:unhideWhenUsed="0"/>
+    <w:lsdException w:name="Colorful List Accent 6" w:semiHidden="0" w:uiPriority="72" w:unhideWhenUsed="0"/>
+    <w:lsdException w:name="Colorful Grid Accent 6" w:semiHidden="0" w:uiPriority="73" w:unhideWhenUsed="0"/>
+    <w:lsdException w:name="Subtle Emphasis" w:semiHidden="0" w:uiPriority="19" w:unhideWhenUsed="0" w:qFormat="1"/>
+    <w:lsdException w:name="Intense Emphasis" w:semiHidden="0" w:uiPriority="21" w:unhideWhenUsed="0" w:qFormat="1"/>
+    <w:lsdException w:name="Subtle Reference" w:semiHidden="0" w:uiPriority="31" w:unhideWhenUsed="0" w:qFormat="1"/>
+    <w:lsdException w:name="Intense Reference" w:semiHidden="0" w:uiPriority="32" w:unhideWhenUsed="0" w:qFormat="1"/>
+    <w:lsdException w:name="Book Title" w:semiHidden="0" w:uiPriority="33" w:unhideWhenUsed="0" w:qFormat="1"/>
+    <w:lsdException w:name="Bibliography" w:uiPriority="37"/>
+    <w:lsdException w:name="TOC Heading" w:uiPriority="39" w:qFormat="1"/>
+  </w:latentStyles>
+  <w:style w:type="paragraph" w:default="1" w:styleId="Normal">
+    <w:name w:val="Normal"/>
+    <w:qFormat/>
+  </w:style>
+  <w:style w:type="character" w:default="1" w:styleId="DefaultParagraphFont">
+    <w:name w:val="Default Paragraph Font"/>
+    <w:uiPriority w:val="1"/>
+    <w:semiHidden/>
+    <w:unhideWhenUsed/>
+  </w:style>
+  <w:style w:type="table" w:default="1" w:styleId="TableNormal">
+    <w:name w:val="Normal Table"/>
+    <w:uiPriority w:val="99"/>
+    <w:semiHidden/>
+    <w:unhideWhenUsed/>
+    <w:tblPr>
+      <w:tblInd w:w="0" w:type="dxa"/>
+      <w:tblCellMar>
+        <w:top w:w="0" w:type="dxa"/>
+        <w:left w:w="108" w:type="dxa"/>
+        <w:bottom w:w="0" w:type="dxa"/>
+        <w:right w:w="108" w:type="dxa"/>
+      </w:tblCellMar>
+    </w:tblPr>
+  </w:style>
+  <w:style w:type="numbering" w:default="1" w:styleId="NoList">
+    <w:name w:val="No List"/>
+    <w:uiPriority w:val="99"/>
+    <w:semiHidden/>
+    <w:unhideWhenUsed/>
+  </w:style>
+  <w:style w:type="paragraph" w:styleId="Header">
+    <w:name w:val="header"/>
+    <w:basedOn w:val="Normal"/>
+    <w:link w:val="HeaderChar"/>
+    <w:uiPriority w:val="99"/>
+    <w:unhideWhenUsed/>
+    <w:rsid w:val="005945EB"/>
+    <w:pPr>
+      <w:tabs>
+        <w:tab w:val="center" w:pos="4320"/>
+        <w:tab w:val="right" w:pos="8640"/>
+      </w:tabs>
+    </w:pPr>
+  </w:style>
+  <w:style w:type="character" w:customStyle="1" w:styleId="HeaderChar">
+    <w:name w:val="Header Char"/>
+    <w:basedOn w:val="DefaultParagraphFont"/>
+    <w:link w:val="Header"/>
+    <w:uiPriority w:val="99"/>
+    <w:rsid w:val="005945EB"/>
+  </w:style>
+  <w:style w:type="paragraph" w:styleId="Footer">
+    <w:name w:val="footer"/>
+    <w:basedOn w:val="Normal"/>
+    <w:link w:val="FooterChar"/>
+    <w:uiPriority w:val="99"/>
+    <w:unhideWhenUsed/>
+    <w:rsid w:val="005945EB"/>
+    <w:pPr>
+      <w:tabs>
+        <w:tab w:val="center" w:pos="4320"/>
+        <w:tab w:val="right" w:pos="8640"/>
+      </w:tabs>
+    </w:pPr>
+  </w:style>
+  <w:style w:type="character" w:customStyle="1" w:styleId="FooterChar">
+    <w:name w:val="Footer Char"/>
+    <w:basedOn w:val="DefaultParagraphFont"/>
+    <w:link w:val="Footer"/>
+    <w:uiPriority w:val="99"/>
+    <w:rsid w:val="005945EB"/>
+  </w:style>
+  <w:style w:type="paragraph" w:styleId="ListParagraph">
+    <w:name w:val="List Paragraph"/>
+    <w:basedOn w:val="Normal"/>
+    <w:uiPriority w:val="34"/>
+    <w:qFormat/>
+    <w:pPr>
+      <w:ind w:left="720"/>
+      <w:contextualSpacing/>
+    </w:pPr>
+  </w:style>
+  <w:style w:type="table" w:styleId="TableGrid">
+    <w:name w:val="Table Grid"/>
+    <w:basedOn w:val="TableNormal"/>
+    <w:uiPriority w:val="39"/>
+    <w:rsid w:val="00905765"/>
+    <w:rPr>
+      <w:rFonts w:eastAsiaTheme="minorHAnsi"/>
+      <w:sz w:val="22"/>
+      <w:szCs w:val="22"/>
+    </w:rPr>
+    <w:tblPr>
+      <w:tblInd w:w="0" w:type="dxa"/>
+      <w:tblBorders>
+        <w:top w:val="single" w:sz="4" w:space="0" w:color="auto"/>
+        <w:left w:val="single" w:sz="4" w:space="0" w:color="auto"/>
+        <w:bottom w:val="single" w:sz="4" w:space="0" w:color="auto"/>
+        <w:right w:val="single" w:sz="4" w:space="0" w:color="auto"/>
+        <w:insideH w:val="single" w:sz="4" w:space="0" w:color="auto"/>
+        <w:insideV w:val="single" w:sz="4" w:space="0" w:color="auto"/>
+      </w:tblBorders>
+      <w:tblCellMar>
+        <w:top w:w="0" w:type="dxa"/>
+        <w:left w:w="108" w:type="dxa"/>
+        <w:bottom w:w="0" w:type="dxa"/>
+        <w:right w:w="108" w:type="dxa"/>
+      </w:tblCellMar>
     </w:tblPr>
   </w:style>
 </w:styles>

</xml_diff>

<commit_message>
Correct the header font style to Times New Roman
</commit_message>
<xml_diff>
--- a/GrantApplicationUHC.docx
+++ b/GrantApplicationUHC.docx
@@ -174,7 +174,13 @@
           <w:rFonts w:ascii="Times New Roman" w:hAnsi="Times New Roman" w:cs="Times New Roman"/>
         </w:rPr>
         <w:tab/>
-        <w:t>November 23, 2014</w:t>
+        <w:t>December 8</w:t>
+      </w:r>
+      <w:r>
+        <w:rPr>
+          <w:rFonts w:ascii="Times New Roman" w:hAnsi="Times New Roman" w:cs="Times New Roman"/>
+        </w:rPr>
+        <w:t>, 2014</w:t>
       </w:r>
     </w:p>
     <w:p>
@@ -239,7 +245,21 @@
           <w:rFonts w:ascii="Times New Roman" w:hAnsi="Times New Roman" w:cs="Times New Roman"/>
         </w:rPr>
         <w:tab/>
-        <w:t>Application for a UHC general competitive grant</w:t>
+        <w:t xml:space="preserve">Application for a </w:t>
+      </w:r>
+      <w:r>
+        <w:rPr>
+          <w:rFonts w:ascii="Times New Roman" w:hAnsi="Times New Roman" w:cs="Times New Roman"/>
+        </w:rPr>
+        <w:t xml:space="preserve">2015 </w:t>
+      </w:r>
+      <w:bookmarkStart w:id="0" w:name="_GoBack"/>
+      <w:bookmarkEnd w:id="0"/>
+      <w:r>
+        <w:rPr>
+          <w:rFonts w:ascii="Times New Roman" w:hAnsi="Times New Roman" w:cs="Times New Roman"/>
+        </w:rPr>
+        <w:t>UHC general competitive grant</w:t>
       </w:r>
     </w:p>
     <w:p>
@@ -3351,8 +3371,6 @@
         </w:rPr>
         <w:t>We only have one organization that will be contributing funding for our project. Microsoft has agreed to contribute a small amount each year. With the help of Microsoft we will be able to cover some of our needed expenses. However, their funding will not be sufficient to cover everything we will be in need of. This is why we are turning to UHC for additional support.</w:t>
       </w:r>
-      <w:bookmarkStart w:id="0" w:name="_GoBack"/>
-      <w:bookmarkEnd w:id="0"/>
     </w:p>
     <w:sectPr>
       <w:headerReference w:type="default" r:id="rId8"/>
@@ -3421,7 +3439,7 @@
         <w:rFonts w:ascii="Times New Roman" w:hAnsi="Times New Roman"/>
         <w:noProof/>
       </w:rPr>
-      <w:t>6</w:t>
+      <w:t>2</w:t>
     </w:r>
     <w:r>
       <w:rPr>
@@ -3458,7 +3476,7 @@
         <w:rFonts w:ascii="Times New Roman" w:hAnsi="Times New Roman"/>
         <w:noProof/>
       </w:rPr>
-      <w:t>7</w:t>
+      <w:t>6</w:t>
     </w:r>
     <w:r>
       <w:rPr>
@@ -3494,29 +3512,46 @@
   <w:p>
     <w:pPr>
       <w:pStyle w:val="Header"/>
+      <w:rPr>
+        <w:rFonts w:ascii="Times New Roman" w:hAnsi="Times New Roman" w:cs="Times New Roman"/>
+      </w:rPr>
     </w:pPr>
     <w:r>
+      <w:rPr>
+        <w:rFonts w:ascii="Times New Roman" w:hAnsi="Times New Roman" w:cs="Times New Roman"/>
+      </w:rPr>
       <w:t>Grant application</w:t>
     </w:r>
     <w:r>
+      <w:rPr>
+        <w:rFonts w:ascii="Times New Roman" w:hAnsi="Times New Roman" w:cs="Times New Roman"/>
+      </w:rPr>
       <w:t xml:space="preserve"> to Utah Humanities Council from </w:t>
     </w:r>
     <w:r>
       <w:rPr>
+        <w:rFonts w:ascii="Times New Roman" w:hAnsi="Times New Roman" w:cs="Times New Roman"/>
         <w:i/>
       </w:rPr>
       <w:t xml:space="preserve">Tweet the </w:t>
     </w:r>
     <w:r>
       <w:rPr>
+        <w:rFonts w:ascii="Times New Roman" w:hAnsi="Times New Roman" w:cs="Times New Roman"/>
         <w:i/>
       </w:rPr>
       <w:t>Fifth</w:t>
     </w:r>
     <w:r>
+      <w:rPr>
+        <w:rFonts w:ascii="Times New Roman" w:hAnsi="Times New Roman" w:cs="Times New Roman"/>
+      </w:rPr>
       <w:t xml:space="preserve">          </w:t>
     </w:r>
     <w:r>
+      <w:rPr>
+        <w:rFonts w:ascii="Times New Roman" w:hAnsi="Times New Roman" w:cs="Times New Roman"/>
+      </w:rPr>
       <w:t xml:space="preserve">      11/23/14    </w:t>
     </w:r>
   </w:p>

</xml_diff>